<commit_message>
finalizing PCA files and knitting
</commit_message>
<xml_diff>
--- a/PCA.docx
+++ b/PCA.docx
@@ -3732,7 +3732,7 @@
         </w:rPr>
         <w:t xml:space="preserve">Table </w:t>
       </w:r>
-      <w:bookmarkStart w:id="1144cbc3-f78b-4793-b9b7-ed9531340d30" w:name="unnamed-chunk-4"/>
+      <w:bookmarkStart w:id="d774eb8d-f646-4704-a14e-9953c50aac56" w:name="unnamed-chunk-4"/>
       <w:r xmlns:w="http://schemas.openxmlformats.org/wordprocessingml/2006/main" xmlns:wp="http://schemas.openxmlformats.org/drawingml/2006/wordprocessingDrawing" xmlns:r="http://schemas.openxmlformats.org/officeDocument/2006/relationships" xmlns:w14="http://schemas.microsoft.com/office/word/2010/wordml">
         <w:rPr>
           <w:rFonts/>
@@ -3754,7 +3754,7 @@
         </w:rPr>
         <w:fldChar w:fldCharType="end" w:dirty="true"/>
       </w:r>
-      <w:bookmarkEnd w:id="1144cbc3-f78b-4793-b9b7-ed9531340d30"/>
+      <w:bookmarkEnd w:id="d774eb8d-f646-4704-a14e-9953c50aac56"/>
       <w:r>
         <w:t xml:space="preserve">: </w:t>
       </w:r>
@@ -54101,6 +54101,330 @@
         </w:rPr>
         <w:t xml:space="preserve">PCAdata_full)</w:t>
       </w:r>
+      <w:r>
+        <w:rPr>
+          <w:rStyle w:val="SpecialCharTok"/>
+        </w:rPr>
+        <w:t xml:space="preserve">+</w:t>
+      </w:r>
+      <w:r>
+        <w:br/>
+      </w:r>
+      <w:r>
+        <w:rPr>
+          <w:rStyle w:val="NormalTok"/>
+        </w:rPr>
+        <w:t xml:space="preserve">  </w:t>
+      </w:r>
+      <w:r>
+        <w:rPr>
+          <w:rStyle w:val="FunctionTok"/>
+        </w:rPr>
+        <w:t xml:space="preserve">geom_hline</w:t>
+      </w:r>
+      <w:r>
+        <w:rPr>
+          <w:rStyle w:val="NormalTok"/>
+        </w:rPr>
+        <w:t xml:space="preserve">(</w:t>
+      </w:r>
+      <w:r>
+        <w:rPr>
+          <w:rStyle w:val="AttributeTok"/>
+        </w:rPr>
+        <w:t xml:space="preserve">yintercept =</w:t>
+      </w:r>
+      <w:r>
+        <w:rPr>
+          <w:rStyle w:val="NormalTok"/>
+        </w:rPr>
+        <w:t xml:space="preserve"> </w:t>
+      </w:r>
+      <w:r>
+        <w:rPr>
+          <w:rStyle w:val="DecValTok"/>
+        </w:rPr>
+        <w:t xml:space="preserve">0</w:t>
+      </w:r>
+      <w:r>
+        <w:rPr>
+          <w:rStyle w:val="NormalTok"/>
+        </w:rPr>
+        <w:t xml:space="preserve">, </w:t>
+      </w:r>
+      <w:r>
+        <w:rPr>
+          <w:rStyle w:val="AttributeTok"/>
+        </w:rPr>
+        <w:t xml:space="preserve">lty =</w:t>
+      </w:r>
+      <w:r>
+        <w:rPr>
+          <w:rStyle w:val="NormalTok"/>
+        </w:rPr>
+        <w:t xml:space="preserve"> </w:t>
+      </w:r>
+      <w:r>
+        <w:rPr>
+          <w:rStyle w:val="DecValTok"/>
+        </w:rPr>
+        <w:t xml:space="preserve">2</w:t>
+      </w:r>
+      <w:r>
+        <w:rPr>
+          <w:rStyle w:val="NormalTok"/>
+        </w:rPr>
+        <w:t xml:space="preserve">) </w:t>
+      </w:r>
+      <w:r>
+        <w:rPr>
+          <w:rStyle w:val="SpecialCharTok"/>
+        </w:rPr>
+        <w:t xml:space="preserve">+</w:t>
+      </w:r>
+      <w:r>
+        <w:br/>
+      </w:r>
+      <w:r>
+        <w:rPr>
+          <w:rStyle w:val="NormalTok"/>
+        </w:rPr>
+        <w:t xml:space="preserve">  </w:t>
+      </w:r>
+      <w:r>
+        <w:rPr>
+          <w:rStyle w:val="FunctionTok"/>
+        </w:rPr>
+        <w:t xml:space="preserve">geom_vline</w:t>
+      </w:r>
+      <w:r>
+        <w:rPr>
+          <w:rStyle w:val="NormalTok"/>
+        </w:rPr>
+        <w:t xml:space="preserve">(</w:t>
+      </w:r>
+      <w:r>
+        <w:rPr>
+          <w:rStyle w:val="AttributeTok"/>
+        </w:rPr>
+        <w:t xml:space="preserve">xintercept =</w:t>
+      </w:r>
+      <w:r>
+        <w:rPr>
+          <w:rStyle w:val="NormalTok"/>
+        </w:rPr>
+        <w:t xml:space="preserve"> </w:t>
+      </w:r>
+      <w:r>
+        <w:rPr>
+          <w:rStyle w:val="DecValTok"/>
+        </w:rPr>
+        <w:t xml:space="preserve">0</w:t>
+      </w:r>
+      <w:r>
+        <w:rPr>
+          <w:rStyle w:val="NormalTok"/>
+        </w:rPr>
+        <w:t xml:space="preserve">, </w:t>
+      </w:r>
+      <w:r>
+        <w:rPr>
+          <w:rStyle w:val="AttributeTok"/>
+        </w:rPr>
+        <w:t xml:space="preserve">lty =</w:t>
+      </w:r>
+      <w:r>
+        <w:rPr>
+          <w:rStyle w:val="NormalTok"/>
+        </w:rPr>
+        <w:t xml:space="preserve"> </w:t>
+      </w:r>
+      <w:r>
+        <w:rPr>
+          <w:rStyle w:val="DecValTok"/>
+        </w:rPr>
+        <w:t xml:space="preserve">2</w:t>
+      </w:r>
+      <w:r>
+        <w:rPr>
+          <w:rStyle w:val="NormalTok"/>
+        </w:rPr>
+        <w:t xml:space="preserve">) </w:t>
+      </w:r>
+      <w:r>
+        <w:rPr>
+          <w:rStyle w:val="SpecialCharTok"/>
+        </w:rPr>
+        <w:t xml:space="preserve">+</w:t>
+      </w:r>
+      <w:r>
+        <w:br/>
+      </w:r>
+      <w:r>
+        <w:rPr>
+          <w:rStyle w:val="NormalTok"/>
+        </w:rPr>
+        <w:t xml:space="preserve">  </w:t>
+      </w:r>
+      <w:r>
+        <w:rPr>
+          <w:rStyle w:val="FunctionTok"/>
+        </w:rPr>
+        <w:t xml:space="preserve">theme</w:t>
+      </w:r>
+      <w:r>
+        <w:rPr>
+          <w:rStyle w:val="NormalTok"/>
+        </w:rPr>
+        <w:t xml:space="preserve">(</w:t>
+      </w:r>
+      <w:r>
+        <w:rPr>
+          <w:rStyle w:val="AttributeTok"/>
+        </w:rPr>
+        <w:t xml:space="preserve">text=</w:t>
+      </w:r>
+      <w:r>
+        <w:rPr>
+          <w:rStyle w:val="FunctionTok"/>
+        </w:rPr>
+        <w:t xml:space="preserve">element_text</w:t>
+      </w:r>
+      <w:r>
+        <w:rPr>
+          <w:rStyle w:val="NormalTok"/>
+        </w:rPr>
+        <w:t xml:space="preserve">(</w:t>
+      </w:r>
+      <w:r>
+        <w:rPr>
+          <w:rStyle w:val="AttributeTok"/>
+        </w:rPr>
+        <w:t xml:space="preserve">family=</w:t>
+      </w:r>
+      <w:r>
+        <w:rPr>
+          <w:rStyle w:val="NormalTok"/>
+        </w:rPr>
+        <w:t xml:space="preserve"> </w:t>
+      </w:r>
+      <w:r>
+        <w:rPr>
+          <w:rStyle w:val="StringTok"/>
+        </w:rPr>
+        <w:t xml:space="preserve">"Times New Roman"</w:t>
+      </w:r>
+      <w:r>
+        <w:rPr>
+          <w:rStyle w:val="NormalTok"/>
+        </w:rPr>
+        <w:t xml:space="preserve">))</w:t>
+      </w:r>
+      <w:r>
+        <w:rPr>
+          <w:rStyle w:val="SpecialCharTok"/>
+        </w:rPr>
+        <w:t xml:space="preserve">+</w:t>
+      </w:r>
+      <w:r>
+        <w:rPr>
+          <w:rStyle w:val="NormalTok"/>
+        </w:rPr>
+        <w:t xml:space="preserve">  </w:t>
+      </w:r>
+      <w:r>
+        <w:br/>
+      </w:r>
+      <w:r>
+        <w:rPr>
+          <w:rStyle w:val="NormalTok"/>
+        </w:rPr>
+        <w:t xml:space="preserve">  </w:t>
+      </w:r>
+      <w:r>
+        <w:rPr>
+          <w:rStyle w:val="FunctionTok"/>
+        </w:rPr>
+        <w:t xml:space="preserve">labs</w:t>
+      </w:r>
+      <w:r>
+        <w:rPr>
+          <w:rStyle w:val="NormalTok"/>
+        </w:rPr>
+        <w:t xml:space="preserve">(</w:t>
+      </w:r>
+      <w:r>
+        <w:rPr>
+          <w:rStyle w:val="AttributeTok"/>
+        </w:rPr>
+        <w:t xml:space="preserve">y=</w:t>
+      </w:r>
+      <w:r>
+        <w:rPr>
+          <w:rStyle w:val="StringTok"/>
+        </w:rPr>
+        <w:t xml:space="preserve">"PC2 (18.83%)"</w:t>
+      </w:r>
+      <w:r>
+        <w:rPr>
+          <w:rStyle w:val="NormalTok"/>
+        </w:rPr>
+        <w:t xml:space="preserve">,</w:t>
+      </w:r>
+      <w:r>
+        <w:br/>
+      </w:r>
+      <w:r>
+        <w:rPr>
+          <w:rStyle w:val="NormalTok"/>
+        </w:rPr>
+        <w:t xml:space="preserve">       </w:t>
+      </w:r>
+      <w:r>
+        <w:rPr>
+          <w:rStyle w:val="AttributeTok"/>
+        </w:rPr>
+        <w:t xml:space="preserve">x=</w:t>
+      </w:r>
+      <w:r>
+        <w:rPr>
+          <w:rStyle w:val="StringTok"/>
+        </w:rPr>
+        <w:t xml:space="preserve">"PC1 (38.4%)"</w:t>
+      </w:r>
+      <w:r>
+        <w:rPr>
+          <w:rStyle w:val="NormalTok"/>
+        </w:rPr>
+        <w:t xml:space="preserve">,</w:t>
+      </w:r>
+      <w:r>
+        <w:br/>
+      </w:r>
+      <w:r>
+        <w:rPr>
+          <w:rStyle w:val="NormalTok"/>
+        </w:rPr>
+        <w:t xml:space="preserve">       </w:t>
+      </w:r>
+      <w:r>
+        <w:rPr>
+          <w:rStyle w:val="AttributeTok"/>
+        </w:rPr>
+        <w:t xml:space="preserve">title=</w:t>
+      </w:r>
+      <w:r>
+        <w:rPr>
+          <w:rStyle w:val="StringTok"/>
+        </w:rPr>
+        <w:t xml:space="preserve">"PCA plot"</w:t>
+      </w:r>
+      <w:r>
+        <w:rPr>
+          <w:rStyle w:val="NormalTok"/>
+        </w:rPr>
+        <w:t xml:space="preserve">)</w:t>
+      </w:r>
     </w:p>
     <w:p>
       <w:pPr>
@@ -54195,6 +54519,363 @@
         </w:rPr>
         <w:t xml:space="preserve">)</w:t>
       </w:r>
+      <w:r>
+        <w:rPr>
+          <w:rStyle w:val="SpecialCharTok"/>
+        </w:rPr>
+        <w:t xml:space="preserve">+</w:t>
+      </w:r>
+      <w:r>
+        <w:br/>
+      </w:r>
+      <w:r>
+        <w:rPr>
+          <w:rStyle w:val="NormalTok"/>
+        </w:rPr>
+        <w:t xml:space="preserve">  </w:t>
+      </w:r>
+      <w:r>
+        <w:rPr>
+          <w:rStyle w:val="FunctionTok"/>
+        </w:rPr>
+        <w:t xml:space="preserve">geom_hline</w:t>
+      </w:r>
+      <w:r>
+        <w:rPr>
+          <w:rStyle w:val="NormalTok"/>
+        </w:rPr>
+        <w:t xml:space="preserve">(</w:t>
+      </w:r>
+      <w:r>
+        <w:rPr>
+          <w:rStyle w:val="AttributeTok"/>
+        </w:rPr>
+        <w:t xml:space="preserve">yintercept =</w:t>
+      </w:r>
+      <w:r>
+        <w:rPr>
+          <w:rStyle w:val="NormalTok"/>
+        </w:rPr>
+        <w:t xml:space="preserve"> </w:t>
+      </w:r>
+      <w:r>
+        <w:rPr>
+          <w:rStyle w:val="DecValTok"/>
+        </w:rPr>
+        <w:t xml:space="preserve">0</w:t>
+      </w:r>
+      <w:r>
+        <w:rPr>
+          <w:rStyle w:val="NormalTok"/>
+        </w:rPr>
+        <w:t xml:space="preserve">, </w:t>
+      </w:r>
+      <w:r>
+        <w:rPr>
+          <w:rStyle w:val="AttributeTok"/>
+        </w:rPr>
+        <w:t xml:space="preserve">lty =</w:t>
+      </w:r>
+      <w:r>
+        <w:rPr>
+          <w:rStyle w:val="NormalTok"/>
+        </w:rPr>
+        <w:t xml:space="preserve"> </w:t>
+      </w:r>
+      <w:r>
+        <w:rPr>
+          <w:rStyle w:val="DecValTok"/>
+        </w:rPr>
+        <w:t xml:space="preserve">2</w:t>
+      </w:r>
+      <w:r>
+        <w:rPr>
+          <w:rStyle w:val="NormalTok"/>
+        </w:rPr>
+        <w:t xml:space="preserve">) </w:t>
+      </w:r>
+      <w:r>
+        <w:rPr>
+          <w:rStyle w:val="SpecialCharTok"/>
+        </w:rPr>
+        <w:t xml:space="preserve">+</w:t>
+      </w:r>
+      <w:r>
+        <w:br/>
+      </w:r>
+      <w:r>
+        <w:rPr>
+          <w:rStyle w:val="NormalTok"/>
+        </w:rPr>
+        <w:t xml:space="preserve">  </w:t>
+      </w:r>
+      <w:r>
+        <w:rPr>
+          <w:rStyle w:val="FunctionTok"/>
+        </w:rPr>
+        <w:t xml:space="preserve">geom_vline</w:t>
+      </w:r>
+      <w:r>
+        <w:rPr>
+          <w:rStyle w:val="NormalTok"/>
+        </w:rPr>
+        <w:t xml:space="preserve">(</w:t>
+      </w:r>
+      <w:r>
+        <w:rPr>
+          <w:rStyle w:val="AttributeTok"/>
+        </w:rPr>
+        <w:t xml:space="preserve">xintercept =</w:t>
+      </w:r>
+      <w:r>
+        <w:rPr>
+          <w:rStyle w:val="NormalTok"/>
+        </w:rPr>
+        <w:t xml:space="preserve"> </w:t>
+      </w:r>
+      <w:r>
+        <w:rPr>
+          <w:rStyle w:val="DecValTok"/>
+        </w:rPr>
+        <w:t xml:space="preserve">0</w:t>
+      </w:r>
+      <w:r>
+        <w:rPr>
+          <w:rStyle w:val="NormalTok"/>
+        </w:rPr>
+        <w:t xml:space="preserve">, </w:t>
+      </w:r>
+      <w:r>
+        <w:rPr>
+          <w:rStyle w:val="AttributeTok"/>
+        </w:rPr>
+        <w:t xml:space="preserve">lty =</w:t>
+      </w:r>
+      <w:r>
+        <w:rPr>
+          <w:rStyle w:val="NormalTok"/>
+        </w:rPr>
+        <w:t xml:space="preserve"> </w:t>
+      </w:r>
+      <w:r>
+        <w:rPr>
+          <w:rStyle w:val="DecValTok"/>
+        </w:rPr>
+        <w:t xml:space="preserve">2</w:t>
+      </w:r>
+      <w:r>
+        <w:rPr>
+          <w:rStyle w:val="NormalTok"/>
+        </w:rPr>
+        <w:t xml:space="preserve">) </w:t>
+      </w:r>
+      <w:r>
+        <w:rPr>
+          <w:rStyle w:val="SpecialCharTok"/>
+        </w:rPr>
+        <w:t xml:space="preserve">+</w:t>
+      </w:r>
+      <w:r>
+        <w:br/>
+      </w:r>
+      <w:r>
+        <w:rPr>
+          <w:rStyle w:val="NormalTok"/>
+        </w:rPr>
+        <w:t xml:space="preserve">  </w:t>
+      </w:r>
+      <w:r>
+        <w:rPr>
+          <w:rStyle w:val="FunctionTok"/>
+        </w:rPr>
+        <w:t xml:space="preserve">theme</w:t>
+      </w:r>
+      <w:r>
+        <w:rPr>
+          <w:rStyle w:val="NormalTok"/>
+        </w:rPr>
+        <w:t xml:space="preserve">(</w:t>
+      </w:r>
+      <w:r>
+        <w:rPr>
+          <w:rStyle w:val="AttributeTok"/>
+        </w:rPr>
+        <w:t xml:space="preserve">text=</w:t>
+      </w:r>
+      <w:r>
+        <w:rPr>
+          <w:rStyle w:val="FunctionTok"/>
+        </w:rPr>
+        <w:t xml:space="preserve">element_text</w:t>
+      </w:r>
+      <w:r>
+        <w:rPr>
+          <w:rStyle w:val="NormalTok"/>
+        </w:rPr>
+        <w:t xml:space="preserve">(</w:t>
+      </w:r>
+      <w:r>
+        <w:rPr>
+          <w:rStyle w:val="AttributeTok"/>
+        </w:rPr>
+        <w:t xml:space="preserve">family=</w:t>
+      </w:r>
+      <w:r>
+        <w:rPr>
+          <w:rStyle w:val="NormalTok"/>
+        </w:rPr>
+        <w:t xml:space="preserve"> </w:t>
+      </w:r>
+      <w:r>
+        <w:rPr>
+          <w:rStyle w:val="StringTok"/>
+        </w:rPr>
+        <w:t xml:space="preserve">"Times New Roman"</w:t>
+      </w:r>
+      <w:r>
+        <w:rPr>
+          <w:rStyle w:val="NormalTok"/>
+        </w:rPr>
+        <w:t xml:space="preserve">)) </w:t>
+      </w:r>
+      <w:r>
+        <w:rPr>
+          <w:rStyle w:val="SpecialCharTok"/>
+        </w:rPr>
+        <w:t xml:space="preserve">+</w:t>
+      </w:r>
+      <w:r>
+        <w:br/>
+      </w:r>
+      <w:r>
+        <w:rPr>
+          <w:rStyle w:val="NormalTok"/>
+        </w:rPr>
+        <w:t xml:space="preserve">  </w:t>
+      </w:r>
+      <w:r>
+        <w:rPr>
+          <w:rStyle w:val="FunctionTok"/>
+        </w:rPr>
+        <w:t xml:space="preserve">labs</w:t>
+      </w:r>
+      <w:r>
+        <w:rPr>
+          <w:rStyle w:val="NormalTok"/>
+        </w:rPr>
+        <w:t xml:space="preserve">(</w:t>
+      </w:r>
+      <w:r>
+        <w:rPr>
+          <w:rStyle w:val="AttributeTok"/>
+        </w:rPr>
+        <w:t xml:space="preserve">y=</w:t>
+      </w:r>
+      <w:r>
+        <w:rPr>
+          <w:rStyle w:val="StringTok"/>
+        </w:rPr>
+        <w:t xml:space="preserve">"PC2 (18.83%)"</w:t>
+      </w:r>
+      <w:r>
+        <w:rPr>
+          <w:rStyle w:val="NormalTok"/>
+        </w:rPr>
+        <w:t xml:space="preserve">,</w:t>
+      </w:r>
+      <w:r>
+        <w:br/>
+      </w:r>
+      <w:r>
+        <w:rPr>
+          <w:rStyle w:val="NormalTok"/>
+        </w:rPr>
+        <w:t xml:space="preserve">       </w:t>
+      </w:r>
+      <w:r>
+        <w:rPr>
+          <w:rStyle w:val="AttributeTok"/>
+        </w:rPr>
+        <w:t xml:space="preserve">x=</w:t>
+      </w:r>
+      <w:r>
+        <w:rPr>
+          <w:rStyle w:val="StringTok"/>
+        </w:rPr>
+        <w:t xml:space="preserve">"PC1 (38.4%)"</w:t>
+      </w:r>
+      <w:r>
+        <w:rPr>
+          <w:rStyle w:val="NormalTok"/>
+        </w:rPr>
+        <w:t xml:space="preserve">,</w:t>
+      </w:r>
+      <w:r>
+        <w:br/>
+      </w:r>
+      <w:r>
+        <w:rPr>
+          <w:rStyle w:val="NormalTok"/>
+        </w:rPr>
+        <w:t xml:space="preserve">       </w:t>
+      </w:r>
+      <w:r>
+        <w:rPr>
+          <w:rStyle w:val="AttributeTok"/>
+        </w:rPr>
+        <w:t xml:space="preserve">title =</w:t>
+      </w:r>
+      <w:r>
+        <w:rPr>
+          <w:rStyle w:val="NormalTok"/>
+        </w:rPr>
+        <w:t xml:space="preserve"> </w:t>
+      </w:r>
+      <w:r>
+        <w:rPr>
+          <w:rStyle w:val="StringTok"/>
+        </w:rPr>
+        <w:t xml:space="preserve">"All Race/Ethnicities PCA plot"</w:t>
+      </w:r>
+      <w:r>
+        <w:rPr>
+          <w:rStyle w:val="NormalTok"/>
+        </w:rPr>
+        <w:t xml:space="preserve">,</w:t>
+      </w:r>
+      <w:r>
+        <w:br/>
+      </w:r>
+      <w:r>
+        <w:rPr>
+          <w:rStyle w:val="NormalTok"/>
+        </w:rPr>
+        <w:t xml:space="preserve">       </w:t>
+      </w:r>
+      <w:r>
+        <w:rPr>
+          <w:rStyle w:val="AttributeTok"/>
+        </w:rPr>
+        <w:t xml:space="preserve">color =</w:t>
+      </w:r>
+      <w:r>
+        <w:rPr>
+          <w:rStyle w:val="NormalTok"/>
+        </w:rPr>
+        <w:t xml:space="preserve"> </w:t>
+      </w:r>
+      <w:r>
+        <w:rPr>
+          <w:rStyle w:val="StringTok"/>
+        </w:rPr>
+        <w:t xml:space="preserve">"Race/Ethnicity"</w:t>
+      </w:r>
+      <w:r>
+        <w:rPr>
+          <w:rStyle w:val="NormalTok"/>
+        </w:rPr>
+        <w:t xml:space="preserve">)</w:t>
+      </w:r>
     </w:p>
     <w:p>
       <w:pPr>
@@ -54403,6 +55084,396 @@
         </w:rPr>
         <w:t xml:space="preserve">)</w:t>
       </w:r>
+      <w:r>
+        <w:rPr>
+          <w:rStyle w:val="SpecialCharTok"/>
+        </w:rPr>
+        <w:t xml:space="preserve">+</w:t>
+      </w:r>
+      <w:r>
+        <w:br/>
+      </w:r>
+      <w:r>
+        <w:rPr>
+          <w:rStyle w:val="NormalTok"/>
+        </w:rPr>
+        <w:t xml:space="preserve">  </w:t>
+      </w:r>
+      <w:r>
+        <w:rPr>
+          <w:rStyle w:val="FunctionTok"/>
+        </w:rPr>
+        <w:t xml:space="preserve">geom_hline</w:t>
+      </w:r>
+      <w:r>
+        <w:rPr>
+          <w:rStyle w:val="NormalTok"/>
+        </w:rPr>
+        <w:t xml:space="preserve">(</w:t>
+      </w:r>
+      <w:r>
+        <w:rPr>
+          <w:rStyle w:val="AttributeTok"/>
+        </w:rPr>
+        <w:t xml:space="preserve">yintercept =</w:t>
+      </w:r>
+      <w:r>
+        <w:rPr>
+          <w:rStyle w:val="NormalTok"/>
+        </w:rPr>
+        <w:t xml:space="preserve"> </w:t>
+      </w:r>
+      <w:r>
+        <w:rPr>
+          <w:rStyle w:val="DecValTok"/>
+        </w:rPr>
+        <w:t xml:space="preserve">0</w:t>
+      </w:r>
+      <w:r>
+        <w:rPr>
+          <w:rStyle w:val="NormalTok"/>
+        </w:rPr>
+        <w:t xml:space="preserve">, </w:t>
+      </w:r>
+      <w:r>
+        <w:rPr>
+          <w:rStyle w:val="AttributeTok"/>
+        </w:rPr>
+        <w:t xml:space="preserve">lty =</w:t>
+      </w:r>
+      <w:r>
+        <w:rPr>
+          <w:rStyle w:val="NormalTok"/>
+        </w:rPr>
+        <w:t xml:space="preserve"> </w:t>
+      </w:r>
+      <w:r>
+        <w:rPr>
+          <w:rStyle w:val="DecValTok"/>
+        </w:rPr>
+        <w:t xml:space="preserve">2</w:t>
+      </w:r>
+      <w:r>
+        <w:rPr>
+          <w:rStyle w:val="NormalTok"/>
+        </w:rPr>
+        <w:t xml:space="preserve">) </w:t>
+      </w:r>
+      <w:r>
+        <w:rPr>
+          <w:rStyle w:val="SpecialCharTok"/>
+        </w:rPr>
+        <w:t xml:space="preserve">+</w:t>
+      </w:r>
+      <w:r>
+        <w:br/>
+      </w:r>
+      <w:r>
+        <w:rPr>
+          <w:rStyle w:val="NormalTok"/>
+        </w:rPr>
+        <w:t xml:space="preserve">  </w:t>
+      </w:r>
+      <w:r>
+        <w:rPr>
+          <w:rStyle w:val="FunctionTok"/>
+        </w:rPr>
+        <w:t xml:space="preserve">geom_vline</w:t>
+      </w:r>
+      <w:r>
+        <w:rPr>
+          <w:rStyle w:val="NormalTok"/>
+        </w:rPr>
+        <w:t xml:space="preserve">(</w:t>
+      </w:r>
+      <w:r>
+        <w:rPr>
+          <w:rStyle w:val="AttributeTok"/>
+        </w:rPr>
+        <w:t xml:space="preserve">xintercept =</w:t>
+      </w:r>
+      <w:r>
+        <w:rPr>
+          <w:rStyle w:val="NormalTok"/>
+        </w:rPr>
+        <w:t xml:space="preserve"> </w:t>
+      </w:r>
+      <w:r>
+        <w:rPr>
+          <w:rStyle w:val="DecValTok"/>
+        </w:rPr>
+        <w:t xml:space="preserve">0</w:t>
+      </w:r>
+      <w:r>
+        <w:rPr>
+          <w:rStyle w:val="NormalTok"/>
+        </w:rPr>
+        <w:t xml:space="preserve">, </w:t>
+      </w:r>
+      <w:r>
+        <w:rPr>
+          <w:rStyle w:val="AttributeTok"/>
+        </w:rPr>
+        <w:t xml:space="preserve">lty =</w:t>
+      </w:r>
+      <w:r>
+        <w:rPr>
+          <w:rStyle w:val="NormalTok"/>
+        </w:rPr>
+        <w:t xml:space="preserve"> </w:t>
+      </w:r>
+      <w:r>
+        <w:rPr>
+          <w:rStyle w:val="DecValTok"/>
+        </w:rPr>
+        <w:t xml:space="preserve">2</w:t>
+      </w:r>
+      <w:r>
+        <w:rPr>
+          <w:rStyle w:val="NormalTok"/>
+        </w:rPr>
+        <w:t xml:space="preserve">) </w:t>
+      </w:r>
+      <w:r>
+        <w:rPr>
+          <w:rStyle w:val="SpecialCharTok"/>
+        </w:rPr>
+        <w:t xml:space="preserve">+</w:t>
+      </w:r>
+      <w:r>
+        <w:br/>
+      </w:r>
+      <w:r>
+        <w:rPr>
+          <w:rStyle w:val="NormalTok"/>
+        </w:rPr>
+        <w:t xml:space="preserve">  </w:t>
+      </w:r>
+      <w:r>
+        <w:rPr>
+          <w:rStyle w:val="FunctionTok"/>
+        </w:rPr>
+        <w:t xml:space="preserve">theme</w:t>
+      </w:r>
+      <w:r>
+        <w:rPr>
+          <w:rStyle w:val="NormalTok"/>
+        </w:rPr>
+        <w:t xml:space="preserve">(</w:t>
+      </w:r>
+      <w:r>
+        <w:rPr>
+          <w:rStyle w:val="AttributeTok"/>
+        </w:rPr>
+        <w:t xml:space="preserve">text=</w:t>
+      </w:r>
+      <w:r>
+        <w:rPr>
+          <w:rStyle w:val="FunctionTok"/>
+        </w:rPr>
+        <w:t xml:space="preserve">element_text</w:t>
+      </w:r>
+      <w:r>
+        <w:rPr>
+          <w:rStyle w:val="NormalTok"/>
+        </w:rPr>
+        <w:t xml:space="preserve">(</w:t>
+      </w:r>
+      <w:r>
+        <w:rPr>
+          <w:rStyle w:val="AttributeTok"/>
+        </w:rPr>
+        <w:t xml:space="preserve">family=</w:t>
+      </w:r>
+      <w:r>
+        <w:rPr>
+          <w:rStyle w:val="NormalTok"/>
+        </w:rPr>
+        <w:t xml:space="preserve"> </w:t>
+      </w:r>
+      <w:r>
+        <w:rPr>
+          <w:rStyle w:val="StringTok"/>
+        </w:rPr>
+        <w:t xml:space="preserve">"Times New Roman"</w:t>
+      </w:r>
+      <w:r>
+        <w:rPr>
+          <w:rStyle w:val="NormalTok"/>
+        </w:rPr>
+        <w:t xml:space="preserve">))</w:t>
+      </w:r>
+      <w:r>
+        <w:rPr>
+          <w:rStyle w:val="SpecialCharTok"/>
+        </w:rPr>
+        <w:t xml:space="preserve">+</w:t>
+      </w:r>
+      <w:r>
+        <w:br/>
+      </w:r>
+      <w:r>
+        <w:rPr>
+          <w:rStyle w:val="NormalTok"/>
+        </w:rPr>
+        <w:t xml:space="preserve">  </w:t>
+      </w:r>
+      <w:r>
+        <w:rPr>
+          <w:rStyle w:val="FunctionTok"/>
+        </w:rPr>
+        <w:t xml:space="preserve">labs</w:t>
+      </w:r>
+      <w:r>
+        <w:rPr>
+          <w:rStyle w:val="NormalTok"/>
+        </w:rPr>
+        <w:t xml:space="preserve">(</w:t>
+      </w:r>
+      <w:r>
+        <w:rPr>
+          <w:rStyle w:val="AttributeTok"/>
+        </w:rPr>
+        <w:t xml:space="preserve">y=</w:t>
+      </w:r>
+      <w:r>
+        <w:rPr>
+          <w:rStyle w:val="StringTok"/>
+        </w:rPr>
+        <w:t xml:space="preserve">"PC2 (18.83%)"</w:t>
+      </w:r>
+      <w:r>
+        <w:rPr>
+          <w:rStyle w:val="NormalTok"/>
+        </w:rPr>
+        <w:t xml:space="preserve">,</w:t>
+      </w:r>
+      <w:r>
+        <w:br/>
+      </w:r>
+      <w:r>
+        <w:rPr>
+          <w:rStyle w:val="NormalTok"/>
+        </w:rPr>
+        <w:t xml:space="preserve">       </w:t>
+      </w:r>
+      <w:r>
+        <w:rPr>
+          <w:rStyle w:val="AttributeTok"/>
+        </w:rPr>
+        <w:t xml:space="preserve">x=</w:t>
+      </w:r>
+      <w:r>
+        <w:rPr>
+          <w:rStyle w:val="StringTok"/>
+        </w:rPr>
+        <w:t xml:space="preserve">"PC1 (38.4%)"</w:t>
+      </w:r>
+      <w:r>
+        <w:rPr>
+          <w:rStyle w:val="NormalTok"/>
+        </w:rPr>
+        <w:t xml:space="preserve">,</w:t>
+      </w:r>
+      <w:r>
+        <w:br/>
+      </w:r>
+      <w:r>
+        <w:rPr>
+          <w:rStyle w:val="NormalTok"/>
+        </w:rPr>
+        <w:t xml:space="preserve">       </w:t>
+      </w:r>
+      <w:r>
+        <w:rPr>
+          <w:rStyle w:val="AttributeTok"/>
+        </w:rPr>
+        <w:t xml:space="preserve">title =</w:t>
+      </w:r>
+      <w:r>
+        <w:rPr>
+          <w:rStyle w:val="NormalTok"/>
+        </w:rPr>
+        <w:t xml:space="preserve"> </w:t>
+      </w:r>
+      <w:r>
+        <w:rPr>
+          <w:rStyle w:val="StringTok"/>
+        </w:rPr>
+        <w:t xml:space="preserve">"All Race/Ethnicities PCA plot"</w:t>
+      </w:r>
+      <w:r>
+        <w:rPr>
+          <w:rStyle w:val="NormalTok"/>
+        </w:rPr>
+        <w:t xml:space="preserve">,</w:t>
+      </w:r>
+      <w:r>
+        <w:br/>
+      </w:r>
+      <w:r>
+        <w:rPr>
+          <w:rStyle w:val="NormalTok"/>
+        </w:rPr>
+        <w:t xml:space="preserve">       </w:t>
+      </w:r>
+      <w:r>
+        <w:rPr>
+          <w:rStyle w:val="AttributeTok"/>
+        </w:rPr>
+        <w:t xml:space="preserve">subtitle =</w:t>
+      </w:r>
+      <w:r>
+        <w:rPr>
+          <w:rStyle w:val="NormalTok"/>
+        </w:rPr>
+        <w:t xml:space="preserve"> </w:t>
+      </w:r>
+      <w:r>
+        <w:rPr>
+          <w:rStyle w:val="StringTok"/>
+        </w:rPr>
+        <w:t xml:space="preserve">"with factor loadings"</w:t>
+      </w:r>
+      <w:r>
+        <w:rPr>
+          <w:rStyle w:val="NormalTok"/>
+        </w:rPr>
+        <w:t xml:space="preserve">,</w:t>
+      </w:r>
+      <w:r>
+        <w:br/>
+      </w:r>
+      <w:r>
+        <w:rPr>
+          <w:rStyle w:val="NormalTok"/>
+        </w:rPr>
+        <w:t xml:space="preserve">       </w:t>
+      </w:r>
+      <w:r>
+        <w:rPr>
+          <w:rStyle w:val="AttributeTok"/>
+        </w:rPr>
+        <w:t xml:space="preserve">color =</w:t>
+      </w:r>
+      <w:r>
+        <w:rPr>
+          <w:rStyle w:val="NormalTok"/>
+        </w:rPr>
+        <w:t xml:space="preserve"> </w:t>
+      </w:r>
+      <w:r>
+        <w:rPr>
+          <w:rStyle w:val="StringTok"/>
+        </w:rPr>
+        <w:t xml:space="preserve">"Race/Ethnicity"</w:t>
+      </w:r>
+      <w:r>
+        <w:rPr>
+          <w:rStyle w:val="NormalTok"/>
+        </w:rPr>
+        <w:t xml:space="preserve">)</w:t>
+      </w:r>
     </w:p>
     <w:p>
       <w:pPr>
@@ -54459,6 +55530,20 @@
     </w:p>
     <w:p>
       <w:pPr>
+        <w:pStyle w:val="BodyText"/>
+      </w:pPr>
+      <w:r>
+        <w:t xml:space="preserve">COULD add ellipses (like in PCA2) to this graph with factor loadings..</w:t>
+      </w:r>
+      <w:r>
+        <w:t xml:space="preserve"> </w:t>
+      </w:r>
+      <w:r>
+        <w:t xml:space="preserve">but cannot add loadings to plot in PCA2 with ellipses</w:t>
+      </w:r>
+    </w:p>
+    <w:p>
+      <w:pPr>
         <w:pStyle w:val="SourceCode"/>
       </w:pPr>
       <w:r>
@@ -54496,6 +55581,363 @@
           <w:rStyle w:val="StringTok"/>
         </w:rPr>
         <w:t xml:space="preserve">"gender"</w:t>
+      </w:r>
+      <w:r>
+        <w:rPr>
+          <w:rStyle w:val="NormalTok"/>
+        </w:rPr>
+        <w:t xml:space="preserve">)</w:t>
+      </w:r>
+      <w:r>
+        <w:rPr>
+          <w:rStyle w:val="SpecialCharTok"/>
+        </w:rPr>
+        <w:t xml:space="preserve">+</w:t>
+      </w:r>
+      <w:r>
+        <w:br/>
+      </w:r>
+      <w:r>
+        <w:rPr>
+          <w:rStyle w:val="NormalTok"/>
+        </w:rPr>
+        <w:t xml:space="preserve">  </w:t>
+      </w:r>
+      <w:r>
+        <w:rPr>
+          <w:rStyle w:val="FunctionTok"/>
+        </w:rPr>
+        <w:t xml:space="preserve">geom_hline</w:t>
+      </w:r>
+      <w:r>
+        <w:rPr>
+          <w:rStyle w:val="NormalTok"/>
+        </w:rPr>
+        <w:t xml:space="preserve">(</w:t>
+      </w:r>
+      <w:r>
+        <w:rPr>
+          <w:rStyle w:val="AttributeTok"/>
+        </w:rPr>
+        <w:t xml:space="preserve">yintercept =</w:t>
+      </w:r>
+      <w:r>
+        <w:rPr>
+          <w:rStyle w:val="NormalTok"/>
+        </w:rPr>
+        <w:t xml:space="preserve"> </w:t>
+      </w:r>
+      <w:r>
+        <w:rPr>
+          <w:rStyle w:val="DecValTok"/>
+        </w:rPr>
+        <w:t xml:space="preserve">0</w:t>
+      </w:r>
+      <w:r>
+        <w:rPr>
+          <w:rStyle w:val="NormalTok"/>
+        </w:rPr>
+        <w:t xml:space="preserve">, </w:t>
+      </w:r>
+      <w:r>
+        <w:rPr>
+          <w:rStyle w:val="AttributeTok"/>
+        </w:rPr>
+        <w:t xml:space="preserve">lty =</w:t>
+      </w:r>
+      <w:r>
+        <w:rPr>
+          <w:rStyle w:val="NormalTok"/>
+        </w:rPr>
+        <w:t xml:space="preserve"> </w:t>
+      </w:r>
+      <w:r>
+        <w:rPr>
+          <w:rStyle w:val="DecValTok"/>
+        </w:rPr>
+        <w:t xml:space="preserve">2</w:t>
+      </w:r>
+      <w:r>
+        <w:rPr>
+          <w:rStyle w:val="NormalTok"/>
+        </w:rPr>
+        <w:t xml:space="preserve">) </w:t>
+      </w:r>
+      <w:r>
+        <w:rPr>
+          <w:rStyle w:val="SpecialCharTok"/>
+        </w:rPr>
+        <w:t xml:space="preserve">+</w:t>
+      </w:r>
+      <w:r>
+        <w:br/>
+      </w:r>
+      <w:r>
+        <w:rPr>
+          <w:rStyle w:val="NormalTok"/>
+        </w:rPr>
+        <w:t xml:space="preserve">  </w:t>
+      </w:r>
+      <w:r>
+        <w:rPr>
+          <w:rStyle w:val="FunctionTok"/>
+        </w:rPr>
+        <w:t xml:space="preserve">geom_vline</w:t>
+      </w:r>
+      <w:r>
+        <w:rPr>
+          <w:rStyle w:val="NormalTok"/>
+        </w:rPr>
+        <w:t xml:space="preserve">(</w:t>
+      </w:r>
+      <w:r>
+        <w:rPr>
+          <w:rStyle w:val="AttributeTok"/>
+        </w:rPr>
+        <w:t xml:space="preserve">xintercept =</w:t>
+      </w:r>
+      <w:r>
+        <w:rPr>
+          <w:rStyle w:val="NormalTok"/>
+        </w:rPr>
+        <w:t xml:space="preserve"> </w:t>
+      </w:r>
+      <w:r>
+        <w:rPr>
+          <w:rStyle w:val="DecValTok"/>
+        </w:rPr>
+        <w:t xml:space="preserve">0</w:t>
+      </w:r>
+      <w:r>
+        <w:rPr>
+          <w:rStyle w:val="NormalTok"/>
+        </w:rPr>
+        <w:t xml:space="preserve">, </w:t>
+      </w:r>
+      <w:r>
+        <w:rPr>
+          <w:rStyle w:val="AttributeTok"/>
+        </w:rPr>
+        <w:t xml:space="preserve">lty =</w:t>
+      </w:r>
+      <w:r>
+        <w:rPr>
+          <w:rStyle w:val="NormalTok"/>
+        </w:rPr>
+        <w:t xml:space="preserve"> </w:t>
+      </w:r>
+      <w:r>
+        <w:rPr>
+          <w:rStyle w:val="DecValTok"/>
+        </w:rPr>
+        <w:t xml:space="preserve">2</w:t>
+      </w:r>
+      <w:r>
+        <w:rPr>
+          <w:rStyle w:val="NormalTok"/>
+        </w:rPr>
+        <w:t xml:space="preserve">) </w:t>
+      </w:r>
+      <w:r>
+        <w:rPr>
+          <w:rStyle w:val="SpecialCharTok"/>
+        </w:rPr>
+        <w:t xml:space="preserve">+</w:t>
+      </w:r>
+      <w:r>
+        <w:br/>
+      </w:r>
+      <w:r>
+        <w:rPr>
+          <w:rStyle w:val="NormalTok"/>
+        </w:rPr>
+        <w:t xml:space="preserve">  </w:t>
+      </w:r>
+      <w:r>
+        <w:rPr>
+          <w:rStyle w:val="FunctionTok"/>
+        </w:rPr>
+        <w:t xml:space="preserve">theme</w:t>
+      </w:r>
+      <w:r>
+        <w:rPr>
+          <w:rStyle w:val="NormalTok"/>
+        </w:rPr>
+        <w:t xml:space="preserve">(</w:t>
+      </w:r>
+      <w:r>
+        <w:rPr>
+          <w:rStyle w:val="AttributeTok"/>
+        </w:rPr>
+        <w:t xml:space="preserve">text=</w:t>
+      </w:r>
+      <w:r>
+        <w:rPr>
+          <w:rStyle w:val="FunctionTok"/>
+        </w:rPr>
+        <w:t xml:space="preserve">element_text</w:t>
+      </w:r>
+      <w:r>
+        <w:rPr>
+          <w:rStyle w:val="NormalTok"/>
+        </w:rPr>
+        <w:t xml:space="preserve">(</w:t>
+      </w:r>
+      <w:r>
+        <w:rPr>
+          <w:rStyle w:val="AttributeTok"/>
+        </w:rPr>
+        <w:t xml:space="preserve">family=</w:t>
+      </w:r>
+      <w:r>
+        <w:rPr>
+          <w:rStyle w:val="NormalTok"/>
+        </w:rPr>
+        <w:t xml:space="preserve"> </w:t>
+      </w:r>
+      <w:r>
+        <w:rPr>
+          <w:rStyle w:val="StringTok"/>
+        </w:rPr>
+        <w:t xml:space="preserve">"Times New Roman"</w:t>
+      </w:r>
+      <w:r>
+        <w:rPr>
+          <w:rStyle w:val="NormalTok"/>
+        </w:rPr>
+        <w:t xml:space="preserve">))</w:t>
+      </w:r>
+      <w:r>
+        <w:rPr>
+          <w:rStyle w:val="SpecialCharTok"/>
+        </w:rPr>
+        <w:t xml:space="preserve">+</w:t>
+      </w:r>
+      <w:r>
+        <w:br/>
+      </w:r>
+      <w:r>
+        <w:rPr>
+          <w:rStyle w:val="NormalTok"/>
+        </w:rPr>
+        <w:t xml:space="preserve">  </w:t>
+      </w:r>
+      <w:r>
+        <w:rPr>
+          <w:rStyle w:val="FunctionTok"/>
+        </w:rPr>
+        <w:t xml:space="preserve">labs</w:t>
+      </w:r>
+      <w:r>
+        <w:rPr>
+          <w:rStyle w:val="NormalTok"/>
+        </w:rPr>
+        <w:t xml:space="preserve">(</w:t>
+      </w:r>
+      <w:r>
+        <w:rPr>
+          <w:rStyle w:val="AttributeTok"/>
+        </w:rPr>
+        <w:t xml:space="preserve">y=</w:t>
+      </w:r>
+      <w:r>
+        <w:rPr>
+          <w:rStyle w:val="StringTok"/>
+        </w:rPr>
+        <w:t xml:space="preserve">"PC2 (18.83%)"</w:t>
+      </w:r>
+      <w:r>
+        <w:rPr>
+          <w:rStyle w:val="NormalTok"/>
+        </w:rPr>
+        <w:t xml:space="preserve">,</w:t>
+      </w:r>
+      <w:r>
+        <w:br/>
+      </w:r>
+      <w:r>
+        <w:rPr>
+          <w:rStyle w:val="NormalTok"/>
+        </w:rPr>
+        <w:t xml:space="preserve">       </w:t>
+      </w:r>
+      <w:r>
+        <w:rPr>
+          <w:rStyle w:val="AttributeTok"/>
+        </w:rPr>
+        <w:t xml:space="preserve">x=</w:t>
+      </w:r>
+      <w:r>
+        <w:rPr>
+          <w:rStyle w:val="StringTok"/>
+        </w:rPr>
+        <w:t xml:space="preserve">"PC1 (38.4%)"</w:t>
+      </w:r>
+      <w:r>
+        <w:rPr>
+          <w:rStyle w:val="NormalTok"/>
+        </w:rPr>
+        <w:t xml:space="preserve">,</w:t>
+      </w:r>
+      <w:r>
+        <w:br/>
+      </w:r>
+      <w:r>
+        <w:rPr>
+          <w:rStyle w:val="NormalTok"/>
+        </w:rPr>
+        <w:t xml:space="preserve">       </w:t>
+      </w:r>
+      <w:r>
+        <w:rPr>
+          <w:rStyle w:val="AttributeTok"/>
+        </w:rPr>
+        <w:t xml:space="preserve">title =</w:t>
+      </w:r>
+      <w:r>
+        <w:rPr>
+          <w:rStyle w:val="NormalTok"/>
+        </w:rPr>
+        <w:t xml:space="preserve"> </w:t>
+      </w:r>
+      <w:r>
+        <w:rPr>
+          <w:rStyle w:val="StringTok"/>
+        </w:rPr>
+        <w:t xml:space="preserve">"All Genders PCA plot"</w:t>
+      </w:r>
+      <w:r>
+        <w:rPr>
+          <w:rStyle w:val="NormalTok"/>
+        </w:rPr>
+        <w:t xml:space="preserve">,</w:t>
+      </w:r>
+      <w:r>
+        <w:br/>
+      </w:r>
+      <w:r>
+        <w:rPr>
+          <w:rStyle w:val="NormalTok"/>
+        </w:rPr>
+        <w:t xml:space="preserve">       </w:t>
+      </w:r>
+      <w:r>
+        <w:rPr>
+          <w:rStyle w:val="AttributeTok"/>
+        </w:rPr>
+        <w:t xml:space="preserve">color =</w:t>
+      </w:r>
+      <w:r>
+        <w:rPr>
+          <w:rStyle w:val="NormalTok"/>
+        </w:rPr>
+        <w:t xml:space="preserve"> </w:t>
+      </w:r>
+      <w:r>
+        <w:rPr>
+          <w:rStyle w:val="StringTok"/>
+        </w:rPr>
+        <w:t xml:space="preserve">"Gender"</w:t>
       </w:r>
       <w:r>
         <w:rPr>
@@ -54711,6 +56153,396 @@
         </w:rPr>
         <w:t xml:space="preserve">)</w:t>
       </w:r>
+      <w:r>
+        <w:rPr>
+          <w:rStyle w:val="SpecialCharTok"/>
+        </w:rPr>
+        <w:t xml:space="preserve">+</w:t>
+      </w:r>
+      <w:r>
+        <w:br/>
+      </w:r>
+      <w:r>
+        <w:rPr>
+          <w:rStyle w:val="NormalTok"/>
+        </w:rPr>
+        <w:t xml:space="preserve">  </w:t>
+      </w:r>
+      <w:r>
+        <w:rPr>
+          <w:rStyle w:val="FunctionTok"/>
+        </w:rPr>
+        <w:t xml:space="preserve">geom_hline</w:t>
+      </w:r>
+      <w:r>
+        <w:rPr>
+          <w:rStyle w:val="NormalTok"/>
+        </w:rPr>
+        <w:t xml:space="preserve">(</w:t>
+      </w:r>
+      <w:r>
+        <w:rPr>
+          <w:rStyle w:val="AttributeTok"/>
+        </w:rPr>
+        <w:t xml:space="preserve">yintercept =</w:t>
+      </w:r>
+      <w:r>
+        <w:rPr>
+          <w:rStyle w:val="NormalTok"/>
+        </w:rPr>
+        <w:t xml:space="preserve"> </w:t>
+      </w:r>
+      <w:r>
+        <w:rPr>
+          <w:rStyle w:val="DecValTok"/>
+        </w:rPr>
+        <w:t xml:space="preserve">0</w:t>
+      </w:r>
+      <w:r>
+        <w:rPr>
+          <w:rStyle w:val="NormalTok"/>
+        </w:rPr>
+        <w:t xml:space="preserve">, </w:t>
+      </w:r>
+      <w:r>
+        <w:rPr>
+          <w:rStyle w:val="AttributeTok"/>
+        </w:rPr>
+        <w:t xml:space="preserve">lty =</w:t>
+      </w:r>
+      <w:r>
+        <w:rPr>
+          <w:rStyle w:val="NormalTok"/>
+        </w:rPr>
+        <w:t xml:space="preserve"> </w:t>
+      </w:r>
+      <w:r>
+        <w:rPr>
+          <w:rStyle w:val="DecValTok"/>
+        </w:rPr>
+        <w:t xml:space="preserve">2</w:t>
+      </w:r>
+      <w:r>
+        <w:rPr>
+          <w:rStyle w:val="NormalTok"/>
+        </w:rPr>
+        <w:t xml:space="preserve">) </w:t>
+      </w:r>
+      <w:r>
+        <w:rPr>
+          <w:rStyle w:val="SpecialCharTok"/>
+        </w:rPr>
+        <w:t xml:space="preserve">+</w:t>
+      </w:r>
+      <w:r>
+        <w:br/>
+      </w:r>
+      <w:r>
+        <w:rPr>
+          <w:rStyle w:val="NormalTok"/>
+        </w:rPr>
+        <w:t xml:space="preserve">  </w:t>
+      </w:r>
+      <w:r>
+        <w:rPr>
+          <w:rStyle w:val="FunctionTok"/>
+        </w:rPr>
+        <w:t xml:space="preserve">geom_vline</w:t>
+      </w:r>
+      <w:r>
+        <w:rPr>
+          <w:rStyle w:val="NormalTok"/>
+        </w:rPr>
+        <w:t xml:space="preserve">(</w:t>
+      </w:r>
+      <w:r>
+        <w:rPr>
+          <w:rStyle w:val="AttributeTok"/>
+        </w:rPr>
+        <w:t xml:space="preserve">xintercept =</w:t>
+      </w:r>
+      <w:r>
+        <w:rPr>
+          <w:rStyle w:val="NormalTok"/>
+        </w:rPr>
+        <w:t xml:space="preserve"> </w:t>
+      </w:r>
+      <w:r>
+        <w:rPr>
+          <w:rStyle w:val="DecValTok"/>
+        </w:rPr>
+        <w:t xml:space="preserve">0</w:t>
+      </w:r>
+      <w:r>
+        <w:rPr>
+          <w:rStyle w:val="NormalTok"/>
+        </w:rPr>
+        <w:t xml:space="preserve">, </w:t>
+      </w:r>
+      <w:r>
+        <w:rPr>
+          <w:rStyle w:val="AttributeTok"/>
+        </w:rPr>
+        <w:t xml:space="preserve">lty =</w:t>
+      </w:r>
+      <w:r>
+        <w:rPr>
+          <w:rStyle w:val="NormalTok"/>
+        </w:rPr>
+        <w:t xml:space="preserve"> </w:t>
+      </w:r>
+      <w:r>
+        <w:rPr>
+          <w:rStyle w:val="DecValTok"/>
+        </w:rPr>
+        <w:t xml:space="preserve">2</w:t>
+      </w:r>
+      <w:r>
+        <w:rPr>
+          <w:rStyle w:val="NormalTok"/>
+        </w:rPr>
+        <w:t xml:space="preserve">) </w:t>
+      </w:r>
+      <w:r>
+        <w:rPr>
+          <w:rStyle w:val="SpecialCharTok"/>
+        </w:rPr>
+        <w:t xml:space="preserve">+</w:t>
+      </w:r>
+      <w:r>
+        <w:br/>
+      </w:r>
+      <w:r>
+        <w:rPr>
+          <w:rStyle w:val="NormalTok"/>
+        </w:rPr>
+        <w:t xml:space="preserve">  </w:t>
+      </w:r>
+      <w:r>
+        <w:rPr>
+          <w:rStyle w:val="FunctionTok"/>
+        </w:rPr>
+        <w:t xml:space="preserve">theme</w:t>
+      </w:r>
+      <w:r>
+        <w:rPr>
+          <w:rStyle w:val="NormalTok"/>
+        </w:rPr>
+        <w:t xml:space="preserve">(</w:t>
+      </w:r>
+      <w:r>
+        <w:rPr>
+          <w:rStyle w:val="AttributeTok"/>
+        </w:rPr>
+        <w:t xml:space="preserve">text=</w:t>
+      </w:r>
+      <w:r>
+        <w:rPr>
+          <w:rStyle w:val="FunctionTok"/>
+        </w:rPr>
+        <w:t xml:space="preserve">element_text</w:t>
+      </w:r>
+      <w:r>
+        <w:rPr>
+          <w:rStyle w:val="NormalTok"/>
+        </w:rPr>
+        <w:t xml:space="preserve">(</w:t>
+      </w:r>
+      <w:r>
+        <w:rPr>
+          <w:rStyle w:val="AttributeTok"/>
+        </w:rPr>
+        <w:t xml:space="preserve">family=</w:t>
+      </w:r>
+      <w:r>
+        <w:rPr>
+          <w:rStyle w:val="NormalTok"/>
+        </w:rPr>
+        <w:t xml:space="preserve"> </w:t>
+      </w:r>
+      <w:r>
+        <w:rPr>
+          <w:rStyle w:val="StringTok"/>
+        </w:rPr>
+        <w:t xml:space="preserve">"Times New Roman"</w:t>
+      </w:r>
+      <w:r>
+        <w:rPr>
+          <w:rStyle w:val="NormalTok"/>
+        </w:rPr>
+        <w:t xml:space="preserve">))</w:t>
+      </w:r>
+      <w:r>
+        <w:rPr>
+          <w:rStyle w:val="SpecialCharTok"/>
+        </w:rPr>
+        <w:t xml:space="preserve">+</w:t>
+      </w:r>
+      <w:r>
+        <w:br/>
+      </w:r>
+      <w:r>
+        <w:rPr>
+          <w:rStyle w:val="NormalTok"/>
+        </w:rPr>
+        <w:t xml:space="preserve">  </w:t>
+      </w:r>
+      <w:r>
+        <w:rPr>
+          <w:rStyle w:val="FunctionTok"/>
+        </w:rPr>
+        <w:t xml:space="preserve">labs</w:t>
+      </w:r>
+      <w:r>
+        <w:rPr>
+          <w:rStyle w:val="NormalTok"/>
+        </w:rPr>
+        <w:t xml:space="preserve">(</w:t>
+      </w:r>
+      <w:r>
+        <w:rPr>
+          <w:rStyle w:val="AttributeTok"/>
+        </w:rPr>
+        <w:t xml:space="preserve">y=</w:t>
+      </w:r>
+      <w:r>
+        <w:rPr>
+          <w:rStyle w:val="StringTok"/>
+        </w:rPr>
+        <w:t xml:space="preserve">"PC2 (18.83%)"</w:t>
+      </w:r>
+      <w:r>
+        <w:rPr>
+          <w:rStyle w:val="NormalTok"/>
+        </w:rPr>
+        <w:t xml:space="preserve">,</w:t>
+      </w:r>
+      <w:r>
+        <w:br/>
+      </w:r>
+      <w:r>
+        <w:rPr>
+          <w:rStyle w:val="NormalTok"/>
+        </w:rPr>
+        <w:t xml:space="preserve">       </w:t>
+      </w:r>
+      <w:r>
+        <w:rPr>
+          <w:rStyle w:val="AttributeTok"/>
+        </w:rPr>
+        <w:t xml:space="preserve">x=</w:t>
+      </w:r>
+      <w:r>
+        <w:rPr>
+          <w:rStyle w:val="StringTok"/>
+        </w:rPr>
+        <w:t xml:space="preserve">"PC1 (38.4%)"</w:t>
+      </w:r>
+      <w:r>
+        <w:rPr>
+          <w:rStyle w:val="NormalTok"/>
+        </w:rPr>
+        <w:t xml:space="preserve">,</w:t>
+      </w:r>
+      <w:r>
+        <w:br/>
+      </w:r>
+      <w:r>
+        <w:rPr>
+          <w:rStyle w:val="NormalTok"/>
+        </w:rPr>
+        <w:t xml:space="preserve">       </w:t>
+      </w:r>
+      <w:r>
+        <w:rPr>
+          <w:rStyle w:val="AttributeTok"/>
+        </w:rPr>
+        <w:t xml:space="preserve">title =</w:t>
+      </w:r>
+      <w:r>
+        <w:rPr>
+          <w:rStyle w:val="NormalTok"/>
+        </w:rPr>
+        <w:t xml:space="preserve"> </w:t>
+      </w:r>
+      <w:r>
+        <w:rPr>
+          <w:rStyle w:val="StringTok"/>
+        </w:rPr>
+        <w:t xml:space="preserve">"All Genders PCA plot"</w:t>
+      </w:r>
+      <w:r>
+        <w:rPr>
+          <w:rStyle w:val="NormalTok"/>
+        </w:rPr>
+        <w:t xml:space="preserve">,</w:t>
+      </w:r>
+      <w:r>
+        <w:br/>
+      </w:r>
+      <w:r>
+        <w:rPr>
+          <w:rStyle w:val="NormalTok"/>
+        </w:rPr>
+        <w:t xml:space="preserve">       </w:t>
+      </w:r>
+      <w:r>
+        <w:rPr>
+          <w:rStyle w:val="AttributeTok"/>
+        </w:rPr>
+        <w:t xml:space="preserve">subtitle =</w:t>
+      </w:r>
+      <w:r>
+        <w:rPr>
+          <w:rStyle w:val="NormalTok"/>
+        </w:rPr>
+        <w:t xml:space="preserve"> </w:t>
+      </w:r>
+      <w:r>
+        <w:rPr>
+          <w:rStyle w:val="StringTok"/>
+        </w:rPr>
+        <w:t xml:space="preserve">"with factor loadings"</w:t>
+      </w:r>
+      <w:r>
+        <w:rPr>
+          <w:rStyle w:val="NormalTok"/>
+        </w:rPr>
+        <w:t xml:space="preserve">,</w:t>
+      </w:r>
+      <w:r>
+        <w:br/>
+      </w:r>
+      <w:r>
+        <w:rPr>
+          <w:rStyle w:val="NormalTok"/>
+        </w:rPr>
+        <w:t xml:space="preserve">       </w:t>
+      </w:r>
+      <w:r>
+        <w:rPr>
+          <w:rStyle w:val="AttributeTok"/>
+        </w:rPr>
+        <w:t xml:space="preserve">color =</w:t>
+      </w:r>
+      <w:r>
+        <w:rPr>
+          <w:rStyle w:val="NormalTok"/>
+        </w:rPr>
+        <w:t xml:space="preserve"> </w:t>
+      </w:r>
+      <w:r>
+        <w:rPr>
+          <w:rStyle w:val="StringTok"/>
+        </w:rPr>
+        <w:t xml:space="preserve">"Gender"</w:t>
+      </w:r>
+      <w:r>
+        <w:rPr>
+          <w:rStyle w:val="NormalTok"/>
+        </w:rPr>
+        <w:t xml:space="preserve">)</w:t>
+      </w:r>
     </w:p>
     <w:p>
       <w:pPr>
@@ -54805,6 +56637,363 @@
         </w:rPr>
         <w:t xml:space="preserve">)</w:t>
       </w:r>
+      <w:r>
+        <w:rPr>
+          <w:rStyle w:val="SpecialCharTok"/>
+        </w:rPr>
+        <w:t xml:space="preserve">+</w:t>
+      </w:r>
+      <w:r>
+        <w:br/>
+      </w:r>
+      <w:r>
+        <w:rPr>
+          <w:rStyle w:val="NormalTok"/>
+        </w:rPr>
+        <w:t xml:space="preserve">  </w:t>
+      </w:r>
+      <w:r>
+        <w:rPr>
+          <w:rStyle w:val="FunctionTok"/>
+        </w:rPr>
+        <w:t xml:space="preserve">geom_hline</w:t>
+      </w:r>
+      <w:r>
+        <w:rPr>
+          <w:rStyle w:val="NormalTok"/>
+        </w:rPr>
+        <w:t xml:space="preserve">(</w:t>
+      </w:r>
+      <w:r>
+        <w:rPr>
+          <w:rStyle w:val="AttributeTok"/>
+        </w:rPr>
+        <w:t xml:space="preserve">yintercept =</w:t>
+      </w:r>
+      <w:r>
+        <w:rPr>
+          <w:rStyle w:val="NormalTok"/>
+        </w:rPr>
+        <w:t xml:space="preserve"> </w:t>
+      </w:r>
+      <w:r>
+        <w:rPr>
+          <w:rStyle w:val="DecValTok"/>
+        </w:rPr>
+        <w:t xml:space="preserve">0</w:t>
+      </w:r>
+      <w:r>
+        <w:rPr>
+          <w:rStyle w:val="NormalTok"/>
+        </w:rPr>
+        <w:t xml:space="preserve">, </w:t>
+      </w:r>
+      <w:r>
+        <w:rPr>
+          <w:rStyle w:val="AttributeTok"/>
+        </w:rPr>
+        <w:t xml:space="preserve">lty =</w:t>
+      </w:r>
+      <w:r>
+        <w:rPr>
+          <w:rStyle w:val="NormalTok"/>
+        </w:rPr>
+        <w:t xml:space="preserve"> </w:t>
+      </w:r>
+      <w:r>
+        <w:rPr>
+          <w:rStyle w:val="DecValTok"/>
+        </w:rPr>
+        <w:t xml:space="preserve">2</w:t>
+      </w:r>
+      <w:r>
+        <w:rPr>
+          <w:rStyle w:val="NormalTok"/>
+        </w:rPr>
+        <w:t xml:space="preserve">) </w:t>
+      </w:r>
+      <w:r>
+        <w:rPr>
+          <w:rStyle w:val="SpecialCharTok"/>
+        </w:rPr>
+        <w:t xml:space="preserve">+</w:t>
+      </w:r>
+      <w:r>
+        <w:br/>
+      </w:r>
+      <w:r>
+        <w:rPr>
+          <w:rStyle w:val="NormalTok"/>
+        </w:rPr>
+        <w:t xml:space="preserve">  </w:t>
+      </w:r>
+      <w:r>
+        <w:rPr>
+          <w:rStyle w:val="FunctionTok"/>
+        </w:rPr>
+        <w:t xml:space="preserve">geom_vline</w:t>
+      </w:r>
+      <w:r>
+        <w:rPr>
+          <w:rStyle w:val="NormalTok"/>
+        </w:rPr>
+        <w:t xml:space="preserve">(</w:t>
+      </w:r>
+      <w:r>
+        <w:rPr>
+          <w:rStyle w:val="AttributeTok"/>
+        </w:rPr>
+        <w:t xml:space="preserve">xintercept =</w:t>
+      </w:r>
+      <w:r>
+        <w:rPr>
+          <w:rStyle w:val="NormalTok"/>
+        </w:rPr>
+        <w:t xml:space="preserve"> </w:t>
+      </w:r>
+      <w:r>
+        <w:rPr>
+          <w:rStyle w:val="DecValTok"/>
+        </w:rPr>
+        <w:t xml:space="preserve">0</w:t>
+      </w:r>
+      <w:r>
+        <w:rPr>
+          <w:rStyle w:val="NormalTok"/>
+        </w:rPr>
+        <w:t xml:space="preserve">, </w:t>
+      </w:r>
+      <w:r>
+        <w:rPr>
+          <w:rStyle w:val="AttributeTok"/>
+        </w:rPr>
+        <w:t xml:space="preserve">lty =</w:t>
+      </w:r>
+      <w:r>
+        <w:rPr>
+          <w:rStyle w:val="NormalTok"/>
+        </w:rPr>
+        <w:t xml:space="preserve"> </w:t>
+      </w:r>
+      <w:r>
+        <w:rPr>
+          <w:rStyle w:val="DecValTok"/>
+        </w:rPr>
+        <w:t xml:space="preserve">2</w:t>
+      </w:r>
+      <w:r>
+        <w:rPr>
+          <w:rStyle w:val="NormalTok"/>
+        </w:rPr>
+        <w:t xml:space="preserve">) </w:t>
+      </w:r>
+      <w:r>
+        <w:rPr>
+          <w:rStyle w:val="SpecialCharTok"/>
+        </w:rPr>
+        <w:t xml:space="preserve">+</w:t>
+      </w:r>
+      <w:r>
+        <w:br/>
+      </w:r>
+      <w:r>
+        <w:rPr>
+          <w:rStyle w:val="NormalTok"/>
+        </w:rPr>
+        <w:t xml:space="preserve">  </w:t>
+      </w:r>
+      <w:r>
+        <w:rPr>
+          <w:rStyle w:val="FunctionTok"/>
+        </w:rPr>
+        <w:t xml:space="preserve">theme</w:t>
+      </w:r>
+      <w:r>
+        <w:rPr>
+          <w:rStyle w:val="NormalTok"/>
+        </w:rPr>
+        <w:t xml:space="preserve">(</w:t>
+      </w:r>
+      <w:r>
+        <w:rPr>
+          <w:rStyle w:val="AttributeTok"/>
+        </w:rPr>
+        <w:t xml:space="preserve">text=</w:t>
+      </w:r>
+      <w:r>
+        <w:rPr>
+          <w:rStyle w:val="FunctionTok"/>
+        </w:rPr>
+        <w:t xml:space="preserve">element_text</w:t>
+      </w:r>
+      <w:r>
+        <w:rPr>
+          <w:rStyle w:val="NormalTok"/>
+        </w:rPr>
+        <w:t xml:space="preserve">(</w:t>
+      </w:r>
+      <w:r>
+        <w:rPr>
+          <w:rStyle w:val="AttributeTok"/>
+        </w:rPr>
+        <w:t xml:space="preserve">family=</w:t>
+      </w:r>
+      <w:r>
+        <w:rPr>
+          <w:rStyle w:val="NormalTok"/>
+        </w:rPr>
+        <w:t xml:space="preserve"> </w:t>
+      </w:r>
+      <w:r>
+        <w:rPr>
+          <w:rStyle w:val="StringTok"/>
+        </w:rPr>
+        <w:t xml:space="preserve">"Times New Roman"</w:t>
+      </w:r>
+      <w:r>
+        <w:rPr>
+          <w:rStyle w:val="NormalTok"/>
+        </w:rPr>
+        <w:t xml:space="preserve">))</w:t>
+      </w:r>
+      <w:r>
+        <w:rPr>
+          <w:rStyle w:val="SpecialCharTok"/>
+        </w:rPr>
+        <w:t xml:space="preserve">+</w:t>
+      </w:r>
+      <w:r>
+        <w:br/>
+      </w:r>
+      <w:r>
+        <w:rPr>
+          <w:rStyle w:val="NormalTok"/>
+        </w:rPr>
+        <w:t xml:space="preserve">  </w:t>
+      </w:r>
+      <w:r>
+        <w:rPr>
+          <w:rStyle w:val="FunctionTok"/>
+        </w:rPr>
+        <w:t xml:space="preserve">labs</w:t>
+      </w:r>
+      <w:r>
+        <w:rPr>
+          <w:rStyle w:val="NormalTok"/>
+        </w:rPr>
+        <w:t xml:space="preserve">(</w:t>
+      </w:r>
+      <w:r>
+        <w:rPr>
+          <w:rStyle w:val="AttributeTok"/>
+        </w:rPr>
+        <w:t xml:space="preserve">y=</w:t>
+      </w:r>
+      <w:r>
+        <w:rPr>
+          <w:rStyle w:val="StringTok"/>
+        </w:rPr>
+        <w:t xml:space="preserve">"PC2 (18.83%)"</w:t>
+      </w:r>
+      <w:r>
+        <w:rPr>
+          <w:rStyle w:val="NormalTok"/>
+        </w:rPr>
+        <w:t xml:space="preserve">,</w:t>
+      </w:r>
+      <w:r>
+        <w:br/>
+      </w:r>
+      <w:r>
+        <w:rPr>
+          <w:rStyle w:val="NormalTok"/>
+        </w:rPr>
+        <w:t xml:space="preserve">       </w:t>
+      </w:r>
+      <w:r>
+        <w:rPr>
+          <w:rStyle w:val="AttributeTok"/>
+        </w:rPr>
+        <w:t xml:space="preserve">x=</w:t>
+      </w:r>
+      <w:r>
+        <w:rPr>
+          <w:rStyle w:val="StringTok"/>
+        </w:rPr>
+        <w:t xml:space="preserve">"PC1 (38.4%)"</w:t>
+      </w:r>
+      <w:r>
+        <w:rPr>
+          <w:rStyle w:val="NormalTok"/>
+        </w:rPr>
+        <w:t xml:space="preserve">,</w:t>
+      </w:r>
+      <w:r>
+        <w:br/>
+      </w:r>
+      <w:r>
+        <w:rPr>
+          <w:rStyle w:val="NormalTok"/>
+        </w:rPr>
+        <w:t xml:space="preserve">       </w:t>
+      </w:r>
+      <w:r>
+        <w:rPr>
+          <w:rStyle w:val="AttributeTok"/>
+        </w:rPr>
+        <w:t xml:space="preserve">title =</w:t>
+      </w:r>
+      <w:r>
+        <w:rPr>
+          <w:rStyle w:val="NormalTok"/>
+        </w:rPr>
+        <w:t xml:space="preserve"> </w:t>
+      </w:r>
+      <w:r>
+        <w:rPr>
+          <w:rStyle w:val="StringTok"/>
+        </w:rPr>
+        <w:t xml:space="preserve">"All Age Groups PCA plot"</w:t>
+      </w:r>
+      <w:r>
+        <w:rPr>
+          <w:rStyle w:val="NormalTok"/>
+        </w:rPr>
+        <w:t xml:space="preserve">,</w:t>
+      </w:r>
+      <w:r>
+        <w:br/>
+      </w:r>
+      <w:r>
+        <w:rPr>
+          <w:rStyle w:val="NormalTok"/>
+        </w:rPr>
+        <w:t xml:space="preserve">       </w:t>
+      </w:r>
+      <w:r>
+        <w:rPr>
+          <w:rStyle w:val="AttributeTok"/>
+        </w:rPr>
+        <w:t xml:space="preserve">color =</w:t>
+      </w:r>
+      <w:r>
+        <w:rPr>
+          <w:rStyle w:val="NormalTok"/>
+        </w:rPr>
+        <w:t xml:space="preserve"> </w:t>
+      </w:r>
+      <w:r>
+        <w:rPr>
+          <w:rStyle w:val="StringTok"/>
+        </w:rPr>
+        <w:t xml:space="preserve">"Age Group"</w:t>
+      </w:r>
+      <w:r>
+        <w:rPr>
+          <w:rStyle w:val="NormalTok"/>
+        </w:rPr>
+        <w:t xml:space="preserve">)</w:t>
+      </w:r>
     </w:p>
     <w:p>
       <w:pPr>
@@ -55006,6 +57195,396 @@
           <w:rStyle w:val="DecValTok"/>
         </w:rPr>
         <w:t xml:space="preserve">3</w:t>
+      </w:r>
+      <w:r>
+        <w:rPr>
+          <w:rStyle w:val="NormalTok"/>
+        </w:rPr>
+        <w:t xml:space="preserve">)</w:t>
+      </w:r>
+      <w:r>
+        <w:rPr>
+          <w:rStyle w:val="SpecialCharTok"/>
+        </w:rPr>
+        <w:t xml:space="preserve">+</w:t>
+      </w:r>
+      <w:r>
+        <w:br/>
+      </w:r>
+      <w:r>
+        <w:rPr>
+          <w:rStyle w:val="NormalTok"/>
+        </w:rPr>
+        <w:t xml:space="preserve">  </w:t>
+      </w:r>
+      <w:r>
+        <w:rPr>
+          <w:rStyle w:val="FunctionTok"/>
+        </w:rPr>
+        <w:t xml:space="preserve">geom_hline</w:t>
+      </w:r>
+      <w:r>
+        <w:rPr>
+          <w:rStyle w:val="NormalTok"/>
+        </w:rPr>
+        <w:t xml:space="preserve">(</w:t>
+      </w:r>
+      <w:r>
+        <w:rPr>
+          <w:rStyle w:val="AttributeTok"/>
+        </w:rPr>
+        <w:t xml:space="preserve">yintercept =</w:t>
+      </w:r>
+      <w:r>
+        <w:rPr>
+          <w:rStyle w:val="NormalTok"/>
+        </w:rPr>
+        <w:t xml:space="preserve"> </w:t>
+      </w:r>
+      <w:r>
+        <w:rPr>
+          <w:rStyle w:val="DecValTok"/>
+        </w:rPr>
+        <w:t xml:space="preserve">0</w:t>
+      </w:r>
+      <w:r>
+        <w:rPr>
+          <w:rStyle w:val="NormalTok"/>
+        </w:rPr>
+        <w:t xml:space="preserve">, </w:t>
+      </w:r>
+      <w:r>
+        <w:rPr>
+          <w:rStyle w:val="AttributeTok"/>
+        </w:rPr>
+        <w:t xml:space="preserve">lty =</w:t>
+      </w:r>
+      <w:r>
+        <w:rPr>
+          <w:rStyle w:val="NormalTok"/>
+        </w:rPr>
+        <w:t xml:space="preserve"> </w:t>
+      </w:r>
+      <w:r>
+        <w:rPr>
+          <w:rStyle w:val="DecValTok"/>
+        </w:rPr>
+        <w:t xml:space="preserve">2</w:t>
+      </w:r>
+      <w:r>
+        <w:rPr>
+          <w:rStyle w:val="NormalTok"/>
+        </w:rPr>
+        <w:t xml:space="preserve">) </w:t>
+      </w:r>
+      <w:r>
+        <w:rPr>
+          <w:rStyle w:val="SpecialCharTok"/>
+        </w:rPr>
+        <w:t xml:space="preserve">+</w:t>
+      </w:r>
+      <w:r>
+        <w:br/>
+      </w:r>
+      <w:r>
+        <w:rPr>
+          <w:rStyle w:val="NormalTok"/>
+        </w:rPr>
+        <w:t xml:space="preserve">  </w:t>
+      </w:r>
+      <w:r>
+        <w:rPr>
+          <w:rStyle w:val="FunctionTok"/>
+        </w:rPr>
+        <w:t xml:space="preserve">geom_vline</w:t>
+      </w:r>
+      <w:r>
+        <w:rPr>
+          <w:rStyle w:val="NormalTok"/>
+        </w:rPr>
+        <w:t xml:space="preserve">(</w:t>
+      </w:r>
+      <w:r>
+        <w:rPr>
+          <w:rStyle w:val="AttributeTok"/>
+        </w:rPr>
+        <w:t xml:space="preserve">xintercept =</w:t>
+      </w:r>
+      <w:r>
+        <w:rPr>
+          <w:rStyle w:val="NormalTok"/>
+        </w:rPr>
+        <w:t xml:space="preserve"> </w:t>
+      </w:r>
+      <w:r>
+        <w:rPr>
+          <w:rStyle w:val="DecValTok"/>
+        </w:rPr>
+        <w:t xml:space="preserve">0</w:t>
+      </w:r>
+      <w:r>
+        <w:rPr>
+          <w:rStyle w:val="NormalTok"/>
+        </w:rPr>
+        <w:t xml:space="preserve">, </w:t>
+      </w:r>
+      <w:r>
+        <w:rPr>
+          <w:rStyle w:val="AttributeTok"/>
+        </w:rPr>
+        <w:t xml:space="preserve">lty =</w:t>
+      </w:r>
+      <w:r>
+        <w:rPr>
+          <w:rStyle w:val="NormalTok"/>
+        </w:rPr>
+        <w:t xml:space="preserve"> </w:t>
+      </w:r>
+      <w:r>
+        <w:rPr>
+          <w:rStyle w:val="DecValTok"/>
+        </w:rPr>
+        <w:t xml:space="preserve">2</w:t>
+      </w:r>
+      <w:r>
+        <w:rPr>
+          <w:rStyle w:val="NormalTok"/>
+        </w:rPr>
+        <w:t xml:space="preserve">) </w:t>
+      </w:r>
+      <w:r>
+        <w:rPr>
+          <w:rStyle w:val="SpecialCharTok"/>
+        </w:rPr>
+        <w:t xml:space="preserve">+</w:t>
+      </w:r>
+      <w:r>
+        <w:br/>
+      </w:r>
+      <w:r>
+        <w:rPr>
+          <w:rStyle w:val="NormalTok"/>
+        </w:rPr>
+        <w:t xml:space="preserve">  </w:t>
+      </w:r>
+      <w:r>
+        <w:rPr>
+          <w:rStyle w:val="FunctionTok"/>
+        </w:rPr>
+        <w:t xml:space="preserve">theme</w:t>
+      </w:r>
+      <w:r>
+        <w:rPr>
+          <w:rStyle w:val="NormalTok"/>
+        </w:rPr>
+        <w:t xml:space="preserve">(</w:t>
+      </w:r>
+      <w:r>
+        <w:rPr>
+          <w:rStyle w:val="AttributeTok"/>
+        </w:rPr>
+        <w:t xml:space="preserve">text=</w:t>
+      </w:r>
+      <w:r>
+        <w:rPr>
+          <w:rStyle w:val="FunctionTok"/>
+        </w:rPr>
+        <w:t xml:space="preserve">element_text</w:t>
+      </w:r>
+      <w:r>
+        <w:rPr>
+          <w:rStyle w:val="NormalTok"/>
+        </w:rPr>
+        <w:t xml:space="preserve">(</w:t>
+      </w:r>
+      <w:r>
+        <w:rPr>
+          <w:rStyle w:val="AttributeTok"/>
+        </w:rPr>
+        <w:t xml:space="preserve">family=</w:t>
+      </w:r>
+      <w:r>
+        <w:rPr>
+          <w:rStyle w:val="NormalTok"/>
+        </w:rPr>
+        <w:t xml:space="preserve"> </w:t>
+      </w:r>
+      <w:r>
+        <w:rPr>
+          <w:rStyle w:val="StringTok"/>
+        </w:rPr>
+        <w:t xml:space="preserve">"Times New Roman"</w:t>
+      </w:r>
+      <w:r>
+        <w:rPr>
+          <w:rStyle w:val="NormalTok"/>
+        </w:rPr>
+        <w:t xml:space="preserve">))</w:t>
+      </w:r>
+      <w:r>
+        <w:rPr>
+          <w:rStyle w:val="SpecialCharTok"/>
+        </w:rPr>
+        <w:t xml:space="preserve">+</w:t>
+      </w:r>
+      <w:r>
+        <w:br/>
+      </w:r>
+      <w:r>
+        <w:rPr>
+          <w:rStyle w:val="NormalTok"/>
+        </w:rPr>
+        <w:t xml:space="preserve">  </w:t>
+      </w:r>
+      <w:r>
+        <w:rPr>
+          <w:rStyle w:val="FunctionTok"/>
+        </w:rPr>
+        <w:t xml:space="preserve">labs</w:t>
+      </w:r>
+      <w:r>
+        <w:rPr>
+          <w:rStyle w:val="NormalTok"/>
+        </w:rPr>
+        <w:t xml:space="preserve">(</w:t>
+      </w:r>
+      <w:r>
+        <w:rPr>
+          <w:rStyle w:val="AttributeTok"/>
+        </w:rPr>
+        <w:t xml:space="preserve">y=</w:t>
+      </w:r>
+      <w:r>
+        <w:rPr>
+          <w:rStyle w:val="StringTok"/>
+        </w:rPr>
+        <w:t xml:space="preserve">"PC2 (18.83%)"</w:t>
+      </w:r>
+      <w:r>
+        <w:rPr>
+          <w:rStyle w:val="NormalTok"/>
+        </w:rPr>
+        <w:t xml:space="preserve">,</w:t>
+      </w:r>
+      <w:r>
+        <w:br/>
+      </w:r>
+      <w:r>
+        <w:rPr>
+          <w:rStyle w:val="NormalTok"/>
+        </w:rPr>
+        <w:t xml:space="preserve">       </w:t>
+      </w:r>
+      <w:r>
+        <w:rPr>
+          <w:rStyle w:val="AttributeTok"/>
+        </w:rPr>
+        <w:t xml:space="preserve">x=</w:t>
+      </w:r>
+      <w:r>
+        <w:rPr>
+          <w:rStyle w:val="StringTok"/>
+        </w:rPr>
+        <w:t xml:space="preserve">"PC1 (38.4%)"</w:t>
+      </w:r>
+      <w:r>
+        <w:rPr>
+          <w:rStyle w:val="NormalTok"/>
+        </w:rPr>
+        <w:t xml:space="preserve">,</w:t>
+      </w:r>
+      <w:r>
+        <w:br/>
+      </w:r>
+      <w:r>
+        <w:rPr>
+          <w:rStyle w:val="NormalTok"/>
+        </w:rPr>
+        <w:t xml:space="preserve">       </w:t>
+      </w:r>
+      <w:r>
+        <w:rPr>
+          <w:rStyle w:val="AttributeTok"/>
+        </w:rPr>
+        <w:t xml:space="preserve">title =</w:t>
+      </w:r>
+      <w:r>
+        <w:rPr>
+          <w:rStyle w:val="NormalTok"/>
+        </w:rPr>
+        <w:t xml:space="preserve"> </w:t>
+      </w:r>
+      <w:r>
+        <w:rPr>
+          <w:rStyle w:val="StringTok"/>
+        </w:rPr>
+        <w:t xml:space="preserve">"All Age Groups PCA plot"</w:t>
+      </w:r>
+      <w:r>
+        <w:rPr>
+          <w:rStyle w:val="NormalTok"/>
+        </w:rPr>
+        <w:t xml:space="preserve">,</w:t>
+      </w:r>
+      <w:r>
+        <w:br/>
+      </w:r>
+      <w:r>
+        <w:rPr>
+          <w:rStyle w:val="NormalTok"/>
+        </w:rPr>
+        <w:t xml:space="preserve">       </w:t>
+      </w:r>
+      <w:r>
+        <w:rPr>
+          <w:rStyle w:val="AttributeTok"/>
+        </w:rPr>
+        <w:t xml:space="preserve">subtitle =</w:t>
+      </w:r>
+      <w:r>
+        <w:rPr>
+          <w:rStyle w:val="NormalTok"/>
+        </w:rPr>
+        <w:t xml:space="preserve"> </w:t>
+      </w:r>
+      <w:r>
+        <w:rPr>
+          <w:rStyle w:val="StringTok"/>
+        </w:rPr>
+        <w:t xml:space="preserve">"with factor loadings"</w:t>
+      </w:r>
+      <w:r>
+        <w:rPr>
+          <w:rStyle w:val="NormalTok"/>
+        </w:rPr>
+        <w:t xml:space="preserve">,</w:t>
+      </w:r>
+      <w:r>
+        <w:br/>
+      </w:r>
+      <w:r>
+        <w:rPr>
+          <w:rStyle w:val="NormalTok"/>
+        </w:rPr>
+        <w:t xml:space="preserve">       </w:t>
+      </w:r>
+      <w:r>
+        <w:rPr>
+          <w:rStyle w:val="AttributeTok"/>
+        </w:rPr>
+        <w:t xml:space="preserve">color =</w:t>
+      </w:r>
+      <w:r>
+        <w:rPr>
+          <w:rStyle w:val="NormalTok"/>
+        </w:rPr>
+        <w:t xml:space="preserve"> </w:t>
+      </w:r>
+      <w:r>
+        <w:rPr>
+          <w:rStyle w:val="StringTok"/>
+        </w:rPr>
+        <w:t xml:space="preserve">"Age Group"</w:t>
       </w:r>
       <w:r>
         <w:rPr>

</xml_diff>

<commit_message>
running PCA files again with headscan_full1 (outliers identified in SumStats)
</commit_message>
<xml_diff>
--- a/PCA.docx
+++ b/PCA.docx
@@ -760,7 +760,7 @@
         <w:rPr>
           <w:rStyle w:val="StringTok"/>
         </w:rPr>
-        <w:t xml:space="preserve">headscan_full.xlsx"</w:t>
+        <w:t xml:space="preserve">headscan_full1.xlsx"</w:t>
       </w:r>
       <w:r>
         <w:rPr>
@@ -3732,7 +3732,7 @@
         </w:rPr>
         <w:t xml:space="preserve">Table </w:t>
       </w:r>
-      <w:bookmarkStart w:id="d774eb8d-f646-4704-a14e-9953c50aac56" w:name="unnamed-chunk-4"/>
+      <w:bookmarkStart w:id="9a3674bf-cae6-4147-949e-4e1fd9c826f3" w:name="unnamed-chunk-4"/>
       <w:r xmlns:w="http://schemas.openxmlformats.org/wordprocessingml/2006/main" xmlns:wp="http://schemas.openxmlformats.org/drawingml/2006/wordprocessingDrawing" xmlns:r="http://schemas.openxmlformats.org/officeDocument/2006/relationships" xmlns:w14="http://schemas.microsoft.com/office/word/2010/wordml">
         <w:rPr>
           <w:rFonts/>
@@ -3754,7 +3754,7 @@
         </w:rPr>
         <w:fldChar w:fldCharType="end" w:dirty="true"/>
       </w:r>
-      <w:bookmarkEnd w:id="d774eb8d-f646-4704-a14e-9953c50aac56"/>
+      <w:bookmarkEnd w:id="9a3674bf-cae6-4147-949e-4e1fd9c826f3"/>
       <w:r>
         <w:t xml:space="preserve">: </w:t>
       </w:r>

</xml_diff>

<commit_message>
minor changes to pca files and writing stat outliers to excel dataset
</commit_message>
<xml_diff>
--- a/PCA.docx
+++ b/PCA.docx
@@ -223,6 +223,15 @@
       </w:pPr>
       <w:r>
         <w:rPr>
+          <w:rStyle w:val="CommentTok"/>
+        </w:rPr>
+        <w:t xml:space="preserve">#library(forcats)</w:t>
+      </w:r>
+      <w:r>
+        <w:br/>
+      </w:r>
+      <w:r>
+        <w:rPr>
           <w:rStyle w:val="FunctionTok"/>
         </w:rPr>
         <w:t xml:space="preserve">library</w:t>
@@ -231,7 +240,7 @@
         <w:rPr>
           <w:rStyle w:val="NormalTok"/>
         </w:rPr>
-        <w:t xml:space="preserve">(forcats)</w:t>
+        <w:t xml:space="preserve">(writexl)</w:t>
       </w:r>
       <w:r>
         <w:br/>
@@ -246,7 +255,13 @@
         <w:rPr>
           <w:rStyle w:val="NormalTok"/>
         </w:rPr>
-        <w:t xml:space="preserve">(writexl)</w:t>
+        <w:t xml:space="preserve">(ggfortify) </w:t>
+      </w:r>
+      <w:r>
+        <w:rPr>
+          <w:rStyle w:val="CommentTok"/>
+        </w:rPr>
+        <w:t xml:space="preserve">#autoplot</w:t>
       </w:r>
       <w:r>
         <w:br/>
@@ -261,22 +276,13 @@
         <w:rPr>
           <w:rStyle w:val="NormalTok"/>
         </w:rPr>
-        <w:t xml:space="preserve">(ggfortify)</w:t>
-      </w:r>
-      <w:r>
-        <w:br/>
-      </w:r>
-      <w:r>
-        <w:rPr>
-          <w:rStyle w:val="FunctionTok"/>
-        </w:rPr>
-        <w:t xml:space="preserve">library</w:t>
-      </w:r>
-      <w:r>
-        <w:rPr>
-          <w:rStyle w:val="NormalTok"/>
-        </w:rPr>
-        <w:t xml:space="preserve">(scales)</w:t>
+        <w:t xml:space="preserve">(scales) </w:t>
+      </w:r>
+      <w:r>
+        <w:rPr>
+          <w:rStyle w:val="CommentTok"/>
+        </w:rPr>
+        <w:t xml:space="preserve">#percent()</w:t>
       </w:r>
     </w:p>
     <w:p>
@@ -882,1548 +888,6 @@
         <w:br/>
       </w:r>
       <w:r>
-        <w:rPr>
-          <w:rStyle w:val="NormalTok"/>
-        </w:rPr>
-        <w:t xml:space="preserve">headscan_full1</w:t>
-      </w:r>
-      <w:r>
-        <w:rPr>
-          <w:rStyle w:val="SpecialCharTok"/>
-        </w:rPr>
-        <w:t xml:space="preserve">$</w:t>
-      </w:r>
-      <w:r>
-        <w:rPr>
-          <w:rStyle w:val="NormalTok"/>
-        </w:rPr>
-        <w:t xml:space="preserve">AA_C </w:t>
-      </w:r>
-      <w:r>
-        <w:rPr>
-          <w:rStyle w:val="OtherTok"/>
-        </w:rPr>
-        <w:t xml:space="preserve">&lt;-</w:t>
-      </w:r>
-      <w:r>
-        <w:rPr>
-          <w:rStyle w:val="NormalTok"/>
-        </w:rPr>
-        <w:t xml:space="preserve"> headscan_full1</w:t>
-      </w:r>
-      <w:r>
-        <w:rPr>
-          <w:rStyle w:val="SpecialCharTok"/>
-        </w:rPr>
-        <w:t xml:space="preserve">$</w:t>
-      </w:r>
-      <w:r>
-        <w:rPr>
-          <w:rStyle w:val="NormalTok"/>
-        </w:rPr>
-        <w:t xml:space="preserve">AA_C </w:t>
-      </w:r>
-      <w:r>
-        <w:rPr>
-          <w:rStyle w:val="SpecialCharTok"/>
-        </w:rPr>
-        <w:t xml:space="preserve">*</w:t>
-      </w:r>
-      <w:r>
-        <w:rPr>
-          <w:rStyle w:val="DecValTok"/>
-        </w:rPr>
-        <w:t xml:space="preserve">10</w:t>
-      </w:r>
-      <w:r>
-        <w:br/>
-      </w:r>
-      <w:r>
-        <w:rPr>
-          <w:rStyle w:val="NormalTok"/>
-        </w:rPr>
-        <w:t xml:space="preserve">headscan_full1</w:t>
-      </w:r>
-      <w:r>
-        <w:rPr>
-          <w:rStyle w:val="SpecialCharTok"/>
-        </w:rPr>
-        <w:t xml:space="preserve">$</w:t>
-      </w:r>
-      <w:r>
-        <w:rPr>
-          <w:rStyle w:val="NormalTok"/>
-        </w:rPr>
-        <w:t xml:space="preserve">BGl_C </w:t>
-      </w:r>
-      <w:r>
-        <w:rPr>
-          <w:rStyle w:val="OtherTok"/>
-        </w:rPr>
-        <w:t xml:space="preserve">&lt;-</w:t>
-      </w:r>
-      <w:r>
-        <w:rPr>
-          <w:rStyle w:val="NormalTok"/>
-        </w:rPr>
-        <w:t xml:space="preserve"> headscan_full1</w:t>
-      </w:r>
-      <w:r>
-        <w:rPr>
-          <w:rStyle w:val="SpecialCharTok"/>
-        </w:rPr>
-        <w:t xml:space="preserve">$</w:t>
-      </w:r>
-      <w:r>
-        <w:rPr>
-          <w:rStyle w:val="NormalTok"/>
-        </w:rPr>
-        <w:t xml:space="preserve">BGl_C </w:t>
-      </w:r>
-      <w:r>
-        <w:rPr>
-          <w:rStyle w:val="SpecialCharTok"/>
-        </w:rPr>
-        <w:t xml:space="preserve">*</w:t>
-      </w:r>
-      <w:r>
-        <w:rPr>
-          <w:rStyle w:val="NormalTok"/>
-        </w:rPr>
-        <w:t xml:space="preserve"> </w:t>
-      </w:r>
-      <w:r>
-        <w:rPr>
-          <w:rStyle w:val="DecValTok"/>
-        </w:rPr>
-        <w:t xml:space="preserve">10</w:t>
-      </w:r>
-      <w:r>
-        <w:br/>
-      </w:r>
-      <w:r>
-        <w:rPr>
-          <w:rStyle w:val="NormalTok"/>
-        </w:rPr>
-        <w:t xml:space="preserve">headscan_full1</w:t>
-      </w:r>
-      <w:r>
-        <w:rPr>
-          <w:rStyle w:val="SpecialCharTok"/>
-        </w:rPr>
-        <w:t xml:space="preserve">$</w:t>
-      </w:r>
-      <w:r>
-        <w:rPr>
-          <w:rStyle w:val="NormalTok"/>
-        </w:rPr>
-        <w:t xml:space="preserve">BiW_C </w:t>
-      </w:r>
-      <w:r>
-        <w:rPr>
-          <w:rStyle w:val="OtherTok"/>
-        </w:rPr>
-        <w:t xml:space="preserve">&lt;-</w:t>
-      </w:r>
-      <w:r>
-        <w:rPr>
-          <w:rStyle w:val="NormalTok"/>
-        </w:rPr>
-        <w:t xml:space="preserve"> headscan_full1</w:t>
-      </w:r>
-      <w:r>
-        <w:rPr>
-          <w:rStyle w:val="SpecialCharTok"/>
-        </w:rPr>
-        <w:t xml:space="preserve">$</w:t>
-      </w:r>
-      <w:r>
-        <w:rPr>
-          <w:rStyle w:val="NormalTok"/>
-        </w:rPr>
-        <w:t xml:space="preserve">BiW_C </w:t>
-      </w:r>
-      <w:r>
-        <w:rPr>
-          <w:rStyle w:val="SpecialCharTok"/>
-        </w:rPr>
-        <w:t xml:space="preserve">*</w:t>
-      </w:r>
-      <w:r>
-        <w:rPr>
-          <w:rStyle w:val="DecValTok"/>
-        </w:rPr>
-        <w:t xml:space="preserve">10</w:t>
-      </w:r>
-      <w:r>
-        <w:br/>
-      </w:r>
-      <w:r>
-        <w:rPr>
-          <w:rStyle w:val="NormalTok"/>
-        </w:rPr>
-        <w:t xml:space="preserve">headscan_full1</w:t>
-      </w:r>
-      <w:r>
-        <w:rPr>
-          <w:rStyle w:val="SpecialCharTok"/>
-        </w:rPr>
-        <w:t xml:space="preserve">$</w:t>
-      </w:r>
-      <w:r>
-        <w:rPr>
-          <w:rStyle w:val="NormalTok"/>
-        </w:rPr>
-        <w:t xml:space="preserve">BiW_L </w:t>
-      </w:r>
-      <w:r>
-        <w:rPr>
-          <w:rStyle w:val="OtherTok"/>
-        </w:rPr>
-        <w:t xml:space="preserve">&lt;-</w:t>
-      </w:r>
-      <w:r>
-        <w:rPr>
-          <w:rStyle w:val="NormalTok"/>
-        </w:rPr>
-        <w:t xml:space="preserve"> headscan_full1</w:t>
-      </w:r>
-      <w:r>
-        <w:rPr>
-          <w:rStyle w:val="SpecialCharTok"/>
-        </w:rPr>
-        <w:t xml:space="preserve">$</w:t>
-      </w:r>
-      <w:r>
-        <w:rPr>
-          <w:rStyle w:val="NormalTok"/>
-        </w:rPr>
-        <w:t xml:space="preserve">BiW_L </w:t>
-      </w:r>
-      <w:r>
-        <w:rPr>
-          <w:rStyle w:val="SpecialCharTok"/>
-        </w:rPr>
-        <w:t xml:space="preserve">*</w:t>
-      </w:r>
-      <w:r>
-        <w:rPr>
-          <w:rStyle w:val="DecValTok"/>
-        </w:rPr>
-        <w:t xml:space="preserve">10</w:t>
-      </w:r>
-      <w:r>
-        <w:br/>
-      </w:r>
-      <w:r>
-        <w:rPr>
-          <w:rStyle w:val="NormalTok"/>
-        </w:rPr>
-        <w:t xml:space="preserve">headscan_full1</w:t>
-      </w:r>
-      <w:r>
-        <w:rPr>
-          <w:rStyle w:val="SpecialCharTok"/>
-        </w:rPr>
-        <w:t xml:space="preserve">$</w:t>
-      </w:r>
-      <w:r>
-        <w:rPr>
-          <w:rStyle w:val="NormalTok"/>
-        </w:rPr>
-        <w:t xml:space="preserve">ChCh_C </w:t>
-      </w:r>
-      <w:r>
-        <w:rPr>
-          <w:rStyle w:val="OtherTok"/>
-        </w:rPr>
-        <w:t xml:space="preserve">&lt;-</w:t>
-      </w:r>
-      <w:r>
-        <w:rPr>
-          <w:rStyle w:val="NormalTok"/>
-        </w:rPr>
-        <w:t xml:space="preserve"> headscan_full1</w:t>
-      </w:r>
-      <w:r>
-        <w:rPr>
-          <w:rStyle w:val="SpecialCharTok"/>
-        </w:rPr>
-        <w:t xml:space="preserve">$</w:t>
-      </w:r>
-      <w:r>
-        <w:rPr>
-          <w:rStyle w:val="NormalTok"/>
-        </w:rPr>
-        <w:t xml:space="preserve">ChCh_C </w:t>
-      </w:r>
-      <w:r>
-        <w:rPr>
-          <w:rStyle w:val="SpecialCharTok"/>
-        </w:rPr>
-        <w:t xml:space="preserve">*</w:t>
-      </w:r>
-      <w:r>
-        <w:rPr>
-          <w:rStyle w:val="DecValTok"/>
-        </w:rPr>
-        <w:t xml:space="preserve">10</w:t>
-      </w:r>
-      <w:r>
-        <w:br/>
-      </w:r>
-      <w:r>
-        <w:rPr>
-          <w:rStyle w:val="NormalTok"/>
-        </w:rPr>
-        <w:t xml:space="preserve">headscan_full1</w:t>
-      </w:r>
-      <w:r>
-        <w:rPr>
-          <w:rStyle w:val="SpecialCharTok"/>
-        </w:rPr>
-        <w:t xml:space="preserve">$</w:t>
-      </w:r>
-      <w:r>
-        <w:rPr>
-          <w:rStyle w:val="NormalTok"/>
-        </w:rPr>
-        <w:t xml:space="preserve">GoSub_C </w:t>
-      </w:r>
-      <w:r>
-        <w:rPr>
-          <w:rStyle w:val="OtherTok"/>
-        </w:rPr>
-        <w:t xml:space="preserve">&lt;-</w:t>
-      </w:r>
-      <w:r>
-        <w:rPr>
-          <w:rStyle w:val="NormalTok"/>
-        </w:rPr>
-        <w:t xml:space="preserve"> headscan_full1</w:t>
-      </w:r>
-      <w:r>
-        <w:rPr>
-          <w:rStyle w:val="SpecialCharTok"/>
-        </w:rPr>
-        <w:t xml:space="preserve">$</w:t>
-      </w:r>
-      <w:r>
-        <w:rPr>
-          <w:rStyle w:val="NormalTok"/>
-        </w:rPr>
-        <w:t xml:space="preserve">GoSub_C </w:t>
-      </w:r>
-      <w:r>
-        <w:rPr>
-          <w:rStyle w:val="SpecialCharTok"/>
-        </w:rPr>
-        <w:t xml:space="preserve">*</w:t>
-      </w:r>
-      <w:r>
-        <w:rPr>
-          <w:rStyle w:val="DecValTok"/>
-        </w:rPr>
-        <w:t xml:space="preserve">10</w:t>
-      </w:r>
-      <w:r>
-        <w:br/>
-      </w:r>
-      <w:r>
-        <w:rPr>
-          <w:rStyle w:val="NormalTok"/>
-        </w:rPr>
-        <w:t xml:space="preserve">headscan_full1</w:t>
-      </w:r>
-      <w:r>
-        <w:rPr>
-          <w:rStyle w:val="SpecialCharTok"/>
-        </w:rPr>
-        <w:t xml:space="preserve">$</w:t>
-      </w:r>
-      <w:r>
-        <w:rPr>
-          <w:rStyle w:val="NormalTok"/>
-        </w:rPr>
-        <w:t xml:space="preserve">NRB_L </w:t>
-      </w:r>
-      <w:r>
-        <w:rPr>
-          <w:rStyle w:val="OtherTok"/>
-        </w:rPr>
-        <w:t xml:space="preserve">&lt;-</w:t>
-      </w:r>
-      <w:r>
-        <w:rPr>
-          <w:rStyle w:val="NormalTok"/>
-        </w:rPr>
-        <w:t xml:space="preserve"> headscan_full1</w:t>
-      </w:r>
-      <w:r>
-        <w:rPr>
-          <w:rStyle w:val="SpecialCharTok"/>
-        </w:rPr>
-        <w:t xml:space="preserve">$</w:t>
-      </w:r>
-      <w:r>
-        <w:rPr>
-          <w:rStyle w:val="NormalTok"/>
-        </w:rPr>
-        <w:t xml:space="preserve">NRB_L </w:t>
-      </w:r>
-      <w:r>
-        <w:rPr>
-          <w:rStyle w:val="SpecialCharTok"/>
-        </w:rPr>
-        <w:t xml:space="preserve">*</w:t>
-      </w:r>
-      <w:r>
-        <w:rPr>
-          <w:rStyle w:val="DecValTok"/>
-        </w:rPr>
-        <w:t xml:space="preserve">10</w:t>
-      </w:r>
-      <w:r>
-        <w:br/>
-      </w:r>
-      <w:r>
-        <w:rPr>
-          <w:rStyle w:val="NormalTok"/>
-        </w:rPr>
-        <w:t xml:space="preserve">headscan_full1</w:t>
-      </w:r>
-      <w:r>
-        <w:rPr>
-          <w:rStyle w:val="SpecialCharTok"/>
-        </w:rPr>
-        <w:t xml:space="preserve">$</w:t>
-      </w:r>
-      <w:r>
-        <w:rPr>
-          <w:rStyle w:val="NormalTok"/>
-        </w:rPr>
-        <w:t xml:space="preserve">ProA_L </w:t>
-      </w:r>
-      <w:r>
-        <w:rPr>
-          <w:rStyle w:val="OtherTok"/>
-        </w:rPr>
-        <w:t xml:space="preserve">&lt;-</w:t>
-      </w:r>
-      <w:r>
-        <w:rPr>
-          <w:rStyle w:val="NormalTok"/>
-        </w:rPr>
-        <w:t xml:space="preserve"> headscan_full1</w:t>
-      </w:r>
-      <w:r>
-        <w:rPr>
-          <w:rStyle w:val="SpecialCharTok"/>
-        </w:rPr>
-        <w:t xml:space="preserve">$</w:t>
-      </w:r>
-      <w:r>
-        <w:rPr>
-          <w:rStyle w:val="NormalTok"/>
-        </w:rPr>
-        <w:t xml:space="preserve">ProA_L </w:t>
-      </w:r>
-      <w:r>
-        <w:rPr>
-          <w:rStyle w:val="SpecialCharTok"/>
-        </w:rPr>
-        <w:t xml:space="preserve">*</w:t>
-      </w:r>
-      <w:r>
-        <w:rPr>
-          <w:rStyle w:val="DecValTok"/>
-        </w:rPr>
-        <w:t xml:space="preserve">10</w:t>
-      </w:r>
-      <w:r>
-        <w:br/>
-      </w:r>
-      <w:r>
-        <w:rPr>
-          <w:rStyle w:val="NormalTok"/>
-        </w:rPr>
-        <w:t xml:space="preserve">headscan_full1</w:t>
-      </w:r>
-      <w:r>
-        <w:rPr>
-          <w:rStyle w:val="SpecialCharTok"/>
-        </w:rPr>
-        <w:t xml:space="preserve">$</w:t>
-      </w:r>
-      <w:r>
-        <w:rPr>
-          <w:rStyle w:val="NormalTok"/>
-        </w:rPr>
-        <w:t xml:space="preserve">ProA_C </w:t>
-      </w:r>
-      <w:r>
-        <w:rPr>
-          <w:rStyle w:val="OtherTok"/>
-        </w:rPr>
-        <w:t xml:space="preserve">&lt;-</w:t>
-      </w:r>
-      <w:r>
-        <w:rPr>
-          <w:rStyle w:val="NormalTok"/>
-        </w:rPr>
-        <w:t xml:space="preserve"> headscan_full1</w:t>
-      </w:r>
-      <w:r>
-        <w:rPr>
-          <w:rStyle w:val="SpecialCharTok"/>
-        </w:rPr>
-        <w:t xml:space="preserve">$</w:t>
-      </w:r>
-      <w:r>
-        <w:rPr>
-          <w:rStyle w:val="NormalTok"/>
-        </w:rPr>
-        <w:t xml:space="preserve">ProA_C </w:t>
-      </w:r>
-      <w:r>
-        <w:rPr>
-          <w:rStyle w:val="SpecialCharTok"/>
-        </w:rPr>
-        <w:t xml:space="preserve">*</w:t>
-      </w:r>
-      <w:r>
-        <w:rPr>
-          <w:rStyle w:val="DecValTok"/>
-        </w:rPr>
-        <w:t xml:space="preserve">10</w:t>
-      </w:r>
-      <w:r>
-        <w:br/>
-      </w:r>
-      <w:r>
-        <w:rPr>
-          <w:rStyle w:val="NormalTok"/>
-        </w:rPr>
-        <w:t xml:space="preserve">headscan_full1</w:t>
-      </w:r>
-      <w:r>
-        <w:rPr>
-          <w:rStyle w:val="SpecialCharTok"/>
-        </w:rPr>
-        <w:t xml:space="preserve">$</w:t>
-      </w:r>
-      <w:r>
-        <w:rPr>
-          <w:rStyle w:val="NormalTok"/>
-        </w:rPr>
-        <w:t xml:space="preserve">ProS_C </w:t>
-      </w:r>
-      <w:r>
-        <w:rPr>
-          <w:rStyle w:val="OtherTok"/>
-        </w:rPr>
-        <w:t xml:space="preserve">&lt;-</w:t>
-      </w:r>
-      <w:r>
-        <w:rPr>
-          <w:rStyle w:val="NormalTok"/>
-        </w:rPr>
-        <w:t xml:space="preserve"> headscan_full1</w:t>
-      </w:r>
-      <w:r>
-        <w:rPr>
-          <w:rStyle w:val="SpecialCharTok"/>
-        </w:rPr>
-        <w:t xml:space="preserve">$</w:t>
-      </w:r>
-      <w:r>
-        <w:rPr>
-          <w:rStyle w:val="NormalTok"/>
-        </w:rPr>
-        <w:t xml:space="preserve">ProS_C </w:t>
-      </w:r>
-      <w:r>
-        <w:rPr>
-          <w:rStyle w:val="SpecialCharTok"/>
-        </w:rPr>
-        <w:t xml:space="preserve">*</w:t>
-      </w:r>
-      <w:r>
-        <w:rPr>
-          <w:rStyle w:val="DecValTok"/>
-        </w:rPr>
-        <w:t xml:space="preserve">10</w:t>
-      </w:r>
-      <w:r>
-        <w:br/>
-      </w:r>
-      <w:r>
-        <w:rPr>
-          <w:rStyle w:val="NormalTok"/>
-        </w:rPr>
-        <w:t xml:space="preserve">headscan_full1</w:t>
-      </w:r>
-      <w:r>
-        <w:rPr>
-          <w:rStyle w:val="SpecialCharTok"/>
-        </w:rPr>
-        <w:t xml:space="preserve">$</w:t>
-      </w:r>
-      <w:r>
-        <w:rPr>
-          <w:rStyle w:val="NormalTok"/>
-        </w:rPr>
-        <w:t xml:space="preserve">ProS_L </w:t>
-      </w:r>
-      <w:r>
-        <w:rPr>
-          <w:rStyle w:val="OtherTok"/>
-        </w:rPr>
-        <w:t xml:space="preserve">&lt;-</w:t>
-      </w:r>
-      <w:r>
-        <w:rPr>
-          <w:rStyle w:val="NormalTok"/>
-        </w:rPr>
-        <w:t xml:space="preserve"> headscan_full1</w:t>
-      </w:r>
-      <w:r>
-        <w:rPr>
-          <w:rStyle w:val="SpecialCharTok"/>
-        </w:rPr>
-        <w:t xml:space="preserve">$</w:t>
-      </w:r>
-      <w:r>
-        <w:rPr>
-          <w:rStyle w:val="NormalTok"/>
-        </w:rPr>
-        <w:t xml:space="preserve">ProS_L </w:t>
-      </w:r>
-      <w:r>
-        <w:rPr>
-          <w:rStyle w:val="SpecialCharTok"/>
-        </w:rPr>
-        <w:t xml:space="preserve">*</w:t>
-      </w:r>
-      <w:r>
-        <w:rPr>
-          <w:rStyle w:val="DecValTok"/>
-        </w:rPr>
-        <w:t xml:space="preserve">10</w:t>
-      </w:r>
-      <w:r>
-        <w:br/>
-      </w:r>
-      <w:r>
-        <w:rPr>
-          <w:rStyle w:val="NormalTok"/>
-        </w:rPr>
-        <w:t xml:space="preserve">headscan_full1</w:t>
-      </w:r>
-      <w:r>
-        <w:rPr>
-          <w:rStyle w:val="SpecialCharTok"/>
-        </w:rPr>
-        <w:t xml:space="preserve">$</w:t>
-      </w:r>
-      <w:r>
-        <w:rPr>
-          <w:rStyle w:val="NormalTok"/>
-        </w:rPr>
-        <w:t xml:space="preserve">SelP_C </w:t>
-      </w:r>
-      <w:r>
-        <w:rPr>
-          <w:rStyle w:val="OtherTok"/>
-        </w:rPr>
-        <w:t xml:space="preserve">&lt;-</w:t>
-      </w:r>
-      <w:r>
-        <w:rPr>
-          <w:rStyle w:val="NormalTok"/>
-        </w:rPr>
-        <w:t xml:space="preserve"> headscan_full1</w:t>
-      </w:r>
-      <w:r>
-        <w:rPr>
-          <w:rStyle w:val="SpecialCharTok"/>
-        </w:rPr>
-        <w:t xml:space="preserve">$</w:t>
-      </w:r>
-      <w:r>
-        <w:rPr>
-          <w:rStyle w:val="NormalTok"/>
-        </w:rPr>
-        <w:t xml:space="preserve">SelP_C </w:t>
-      </w:r>
-      <w:r>
-        <w:rPr>
-          <w:rStyle w:val="SpecialCharTok"/>
-        </w:rPr>
-        <w:t xml:space="preserve">*</w:t>
-      </w:r>
-      <w:r>
-        <w:rPr>
-          <w:rStyle w:val="DecValTok"/>
-        </w:rPr>
-        <w:t xml:space="preserve">10</w:t>
-      </w:r>
-      <w:r>
-        <w:br/>
-      </w:r>
-      <w:r>
-        <w:rPr>
-          <w:rStyle w:val="NormalTok"/>
-        </w:rPr>
-        <w:t xml:space="preserve">headscan_full1</w:t>
-      </w:r>
-      <w:r>
-        <w:rPr>
-          <w:rStyle w:val="SpecialCharTok"/>
-        </w:rPr>
-        <w:t xml:space="preserve">$</w:t>
-      </w:r>
-      <w:r>
-        <w:rPr>
-          <w:rStyle w:val="NormalTok"/>
-        </w:rPr>
-        <w:t xml:space="preserve">SelP_L </w:t>
-      </w:r>
-      <w:r>
-        <w:rPr>
-          <w:rStyle w:val="OtherTok"/>
-        </w:rPr>
-        <w:t xml:space="preserve">&lt;-</w:t>
-      </w:r>
-      <w:r>
-        <w:rPr>
-          <w:rStyle w:val="NormalTok"/>
-        </w:rPr>
-        <w:t xml:space="preserve"> headscan_full1</w:t>
-      </w:r>
-      <w:r>
-        <w:rPr>
-          <w:rStyle w:val="SpecialCharTok"/>
-        </w:rPr>
-        <w:t xml:space="preserve">$</w:t>
-      </w:r>
-      <w:r>
-        <w:rPr>
-          <w:rStyle w:val="NormalTok"/>
-        </w:rPr>
-        <w:t xml:space="preserve">SelP_L </w:t>
-      </w:r>
-      <w:r>
-        <w:rPr>
-          <w:rStyle w:val="SpecialCharTok"/>
-        </w:rPr>
-        <w:t xml:space="preserve">*</w:t>
-      </w:r>
-      <w:r>
-        <w:rPr>
-          <w:rStyle w:val="DecValTok"/>
-        </w:rPr>
-        <w:t xml:space="preserve">10</w:t>
-      </w:r>
-      <w:r>
-        <w:br/>
-      </w:r>
-      <w:r>
-        <w:rPr>
-          <w:rStyle w:val="NormalTok"/>
-        </w:rPr>
-        <w:t xml:space="preserve">headscan_full1</w:t>
-      </w:r>
-      <w:r>
-        <w:rPr>
-          <w:rStyle w:val="SpecialCharTok"/>
-        </w:rPr>
-        <w:t xml:space="preserve">$</w:t>
-      </w:r>
-      <w:r>
-        <w:rPr>
-          <w:rStyle w:val="NormalTok"/>
-        </w:rPr>
-        <w:t xml:space="preserve">SelDH_C </w:t>
-      </w:r>
-      <w:r>
-        <w:rPr>
-          <w:rStyle w:val="OtherTok"/>
-        </w:rPr>
-        <w:t xml:space="preserve">&lt;-</w:t>
-      </w:r>
-      <w:r>
-        <w:rPr>
-          <w:rStyle w:val="NormalTok"/>
-        </w:rPr>
-        <w:t xml:space="preserve"> headscan_full1</w:t>
-      </w:r>
-      <w:r>
-        <w:rPr>
-          <w:rStyle w:val="SpecialCharTok"/>
-        </w:rPr>
-        <w:t xml:space="preserve">$</w:t>
-      </w:r>
-      <w:r>
-        <w:rPr>
-          <w:rStyle w:val="NormalTok"/>
-        </w:rPr>
-        <w:t xml:space="preserve">SelDH_C </w:t>
-      </w:r>
-      <w:r>
-        <w:rPr>
-          <w:rStyle w:val="SpecialCharTok"/>
-        </w:rPr>
-        <w:t xml:space="preserve">*</w:t>
-      </w:r>
-      <w:r>
-        <w:rPr>
-          <w:rStyle w:val="DecValTok"/>
-        </w:rPr>
-        <w:t xml:space="preserve">10</w:t>
-      </w:r>
-      <w:r>
-        <w:br/>
-      </w:r>
-      <w:r>
-        <w:rPr>
-          <w:rStyle w:val="NormalTok"/>
-        </w:rPr>
-        <w:t xml:space="preserve">headscan_full1</w:t>
-      </w:r>
-      <w:r>
-        <w:rPr>
-          <w:rStyle w:val="SpecialCharTok"/>
-        </w:rPr>
-        <w:t xml:space="preserve">$</w:t>
-      </w:r>
-      <w:r>
-        <w:rPr>
-          <w:rStyle w:val="NormalTok"/>
-        </w:rPr>
-        <w:t xml:space="preserve">SelM_L </w:t>
-      </w:r>
-      <w:r>
-        <w:rPr>
-          <w:rStyle w:val="OtherTok"/>
-        </w:rPr>
-        <w:t xml:space="preserve">&lt;-</w:t>
-      </w:r>
-      <w:r>
-        <w:rPr>
-          <w:rStyle w:val="NormalTok"/>
-        </w:rPr>
-        <w:t xml:space="preserve"> headscan_full1</w:t>
-      </w:r>
-      <w:r>
-        <w:rPr>
-          <w:rStyle w:val="SpecialCharTok"/>
-        </w:rPr>
-        <w:t xml:space="preserve">$</w:t>
-      </w:r>
-      <w:r>
-        <w:rPr>
-          <w:rStyle w:val="NormalTok"/>
-        </w:rPr>
-        <w:t xml:space="preserve">SelM_L </w:t>
-      </w:r>
-      <w:r>
-        <w:rPr>
-          <w:rStyle w:val="SpecialCharTok"/>
-        </w:rPr>
-        <w:t xml:space="preserve">*</w:t>
-      </w:r>
-      <w:r>
-        <w:rPr>
-          <w:rStyle w:val="DecValTok"/>
-        </w:rPr>
-        <w:t xml:space="preserve">10</w:t>
-      </w:r>
-      <w:r>
-        <w:br/>
-      </w:r>
-      <w:r>
-        <w:rPr>
-          <w:rStyle w:val="NormalTok"/>
-        </w:rPr>
-        <w:t xml:space="preserve">headscan_full1</w:t>
-      </w:r>
-      <w:r>
-        <w:rPr>
-          <w:rStyle w:val="SpecialCharTok"/>
-        </w:rPr>
-        <w:t xml:space="preserve">$</w:t>
-      </w:r>
-      <w:r>
-        <w:rPr>
-          <w:rStyle w:val="NormalTok"/>
-        </w:rPr>
-        <w:t xml:space="preserve">SnasM_C </w:t>
-      </w:r>
-      <w:r>
-        <w:rPr>
-          <w:rStyle w:val="OtherTok"/>
-        </w:rPr>
-        <w:t xml:space="preserve">&lt;-</w:t>
-      </w:r>
-      <w:r>
-        <w:rPr>
-          <w:rStyle w:val="NormalTok"/>
-        </w:rPr>
-        <w:t xml:space="preserve"> headscan_full1</w:t>
-      </w:r>
-      <w:r>
-        <w:rPr>
-          <w:rStyle w:val="SpecialCharTok"/>
-        </w:rPr>
-        <w:t xml:space="preserve">$</w:t>
-      </w:r>
-      <w:r>
-        <w:rPr>
-          <w:rStyle w:val="NormalTok"/>
-        </w:rPr>
-        <w:t xml:space="preserve">SnasM_C </w:t>
-      </w:r>
-      <w:r>
-        <w:rPr>
-          <w:rStyle w:val="SpecialCharTok"/>
-        </w:rPr>
-        <w:t xml:space="preserve">*</w:t>
-      </w:r>
-      <w:r>
-        <w:rPr>
-          <w:rStyle w:val="DecValTok"/>
-        </w:rPr>
-        <w:t xml:space="preserve">10</w:t>
-      </w:r>
-      <w:r>
-        <w:br/>
-      </w:r>
-      <w:r>
-        <w:rPr>
-          <w:rStyle w:val="NormalTok"/>
-        </w:rPr>
-        <w:t xml:space="preserve">headscan_full1</w:t>
-      </w:r>
-      <w:r>
-        <w:rPr>
-          <w:rStyle w:val="SpecialCharTok"/>
-        </w:rPr>
-        <w:t xml:space="preserve">$</w:t>
-      </w:r>
-      <w:r>
-        <w:rPr>
-          <w:rStyle w:val="NormalTok"/>
-        </w:rPr>
-        <w:t xml:space="preserve">SmanM_C </w:t>
-      </w:r>
-      <w:r>
-        <w:rPr>
-          <w:rStyle w:val="OtherTok"/>
-        </w:rPr>
-        <w:t xml:space="preserve">&lt;-</w:t>
-      </w:r>
-      <w:r>
-        <w:rPr>
-          <w:rStyle w:val="NormalTok"/>
-        </w:rPr>
-        <w:t xml:space="preserve"> headscan_full1</w:t>
-      </w:r>
-      <w:r>
-        <w:rPr>
-          <w:rStyle w:val="SpecialCharTok"/>
-        </w:rPr>
-        <w:t xml:space="preserve">$</w:t>
-      </w:r>
-      <w:r>
-        <w:rPr>
-          <w:rStyle w:val="NormalTok"/>
-        </w:rPr>
-        <w:t xml:space="preserve">SmanM_C </w:t>
-      </w:r>
-      <w:r>
-        <w:rPr>
-          <w:rStyle w:val="SpecialCharTok"/>
-        </w:rPr>
-        <w:t xml:space="preserve">*</w:t>
-      </w:r>
-      <w:r>
-        <w:rPr>
-          <w:rStyle w:val="DecValTok"/>
-        </w:rPr>
-        <w:t xml:space="preserve">10</w:t>
-      </w:r>
-      <w:r>
-        <w:br/>
-      </w:r>
-      <w:r>
-        <w:rPr>
-          <w:rStyle w:val="NormalTok"/>
-        </w:rPr>
-        <w:t xml:space="preserve">headscan_full1</w:t>
-      </w:r>
-      <w:r>
-        <w:rPr>
-          <w:rStyle w:val="SpecialCharTok"/>
-        </w:rPr>
-        <w:t xml:space="preserve">$</w:t>
-      </w:r>
-      <w:r>
-        <w:rPr>
-          <w:rStyle w:val="NormalTok"/>
-        </w:rPr>
-        <w:t xml:space="preserve">SmanM_L </w:t>
-      </w:r>
-      <w:r>
-        <w:rPr>
-          <w:rStyle w:val="OtherTok"/>
-        </w:rPr>
-        <w:t xml:space="preserve">&lt;-</w:t>
-      </w:r>
-      <w:r>
-        <w:rPr>
-          <w:rStyle w:val="NormalTok"/>
-        </w:rPr>
-        <w:t xml:space="preserve"> headscan_full1</w:t>
-      </w:r>
-      <w:r>
-        <w:rPr>
-          <w:rStyle w:val="SpecialCharTok"/>
-        </w:rPr>
-        <w:t xml:space="preserve">$</w:t>
-      </w:r>
-      <w:r>
-        <w:rPr>
-          <w:rStyle w:val="NormalTok"/>
-        </w:rPr>
-        <w:t xml:space="preserve">SmanM_L </w:t>
-      </w:r>
-      <w:r>
-        <w:rPr>
-          <w:rStyle w:val="SpecialCharTok"/>
-        </w:rPr>
-        <w:t xml:space="preserve">*</w:t>
-      </w:r>
-      <w:r>
-        <w:rPr>
-          <w:rStyle w:val="DecValTok"/>
-        </w:rPr>
-        <w:t xml:space="preserve">10</w:t>
-      </w:r>
-      <w:r>
-        <w:br/>
-      </w:r>
-      <w:r>
-        <w:rPr>
-          <w:rStyle w:val="NormalTok"/>
-        </w:rPr>
-        <w:t xml:space="preserve">headscan_full1</w:t>
-      </w:r>
-      <w:r>
-        <w:rPr>
-          <w:rStyle w:val="SpecialCharTok"/>
-        </w:rPr>
-        <w:t xml:space="preserve">$</w:t>
-      </w:r>
-      <w:r>
-        <w:rPr>
-          <w:rStyle w:val="NormalTok"/>
-        </w:rPr>
-        <w:t xml:space="preserve">SnasM_L </w:t>
-      </w:r>
-      <w:r>
-        <w:rPr>
-          <w:rStyle w:val="OtherTok"/>
-        </w:rPr>
-        <w:t xml:space="preserve">&lt;-</w:t>
-      </w:r>
-      <w:r>
-        <w:rPr>
-          <w:rStyle w:val="NormalTok"/>
-        </w:rPr>
-        <w:t xml:space="preserve"> headscan_full1</w:t>
-      </w:r>
-      <w:r>
-        <w:rPr>
-          <w:rStyle w:val="SpecialCharTok"/>
-        </w:rPr>
-        <w:t xml:space="preserve">$</w:t>
-      </w:r>
-      <w:r>
-        <w:rPr>
-          <w:rStyle w:val="NormalTok"/>
-        </w:rPr>
-        <w:t xml:space="preserve">SnasM_L </w:t>
-      </w:r>
-      <w:r>
-        <w:rPr>
-          <w:rStyle w:val="SpecialCharTok"/>
-        </w:rPr>
-        <w:t xml:space="preserve">*</w:t>
-      </w:r>
-      <w:r>
-        <w:rPr>
-          <w:rStyle w:val="DecValTok"/>
-        </w:rPr>
-        <w:t xml:space="preserve">10</w:t>
-      </w:r>
-      <w:r>
-        <w:br/>
-      </w:r>
-      <w:r>
-        <w:rPr>
-          <w:rStyle w:val="NormalTok"/>
-        </w:rPr>
-        <w:t xml:space="preserve">headscan_full1</w:t>
-      </w:r>
-      <w:r>
-        <w:rPr>
-          <w:rStyle w:val="SpecialCharTok"/>
-        </w:rPr>
-        <w:t xml:space="preserve">$</w:t>
-      </w:r>
-      <w:r>
-        <w:rPr>
-          <w:rStyle w:val="NormalTok"/>
-        </w:rPr>
-        <w:t xml:space="preserve">TrHO_C </w:t>
-      </w:r>
-      <w:r>
-        <w:rPr>
-          <w:rStyle w:val="OtherTok"/>
-        </w:rPr>
-        <w:t xml:space="preserve">&lt;-</w:t>
-      </w:r>
-      <w:r>
-        <w:rPr>
-          <w:rStyle w:val="NormalTok"/>
-        </w:rPr>
-        <w:t xml:space="preserve"> headscan_full1</w:t>
-      </w:r>
-      <w:r>
-        <w:rPr>
-          <w:rStyle w:val="SpecialCharTok"/>
-        </w:rPr>
-        <w:t xml:space="preserve">$</w:t>
-      </w:r>
-      <w:r>
-        <w:rPr>
-          <w:rStyle w:val="NormalTok"/>
-        </w:rPr>
-        <w:t xml:space="preserve">TrHO_C </w:t>
-      </w:r>
-      <w:r>
-        <w:rPr>
-          <w:rStyle w:val="SpecialCharTok"/>
-        </w:rPr>
-        <w:t xml:space="preserve">*</w:t>
-      </w:r>
-      <w:r>
-        <w:rPr>
-          <w:rStyle w:val="DecValTok"/>
-        </w:rPr>
-        <w:t xml:space="preserve">10</w:t>
-      </w:r>
-      <w:r>
-        <w:br/>
-      </w:r>
-      <w:r>
-        <w:rPr>
-          <w:rStyle w:val="NormalTok"/>
-        </w:rPr>
-        <w:t xml:space="preserve">headscan_full1</w:t>
-      </w:r>
-      <w:r>
-        <w:rPr>
-          <w:rStyle w:val="SpecialCharTok"/>
-        </w:rPr>
-        <w:t xml:space="preserve">$</w:t>
-      </w:r>
-      <w:r>
-        <w:rPr>
-          <w:rStyle w:val="NormalTok"/>
-        </w:rPr>
-        <w:t xml:space="preserve">TrEJ_C </w:t>
-      </w:r>
-      <w:r>
-        <w:rPr>
-          <w:rStyle w:val="OtherTok"/>
-        </w:rPr>
-        <w:t xml:space="preserve">&lt;-</w:t>
-      </w:r>
-      <w:r>
-        <w:rPr>
-          <w:rStyle w:val="NormalTok"/>
-        </w:rPr>
-        <w:t xml:space="preserve"> headscan_full1</w:t>
-      </w:r>
-      <w:r>
-        <w:rPr>
-          <w:rStyle w:val="SpecialCharTok"/>
-        </w:rPr>
-        <w:t xml:space="preserve">$</w:t>
-      </w:r>
-      <w:r>
-        <w:rPr>
-          <w:rStyle w:val="NormalTok"/>
-        </w:rPr>
-        <w:t xml:space="preserve">TrEJ_C </w:t>
-      </w:r>
-      <w:r>
-        <w:rPr>
-          <w:rStyle w:val="SpecialCharTok"/>
-        </w:rPr>
-        <w:t xml:space="preserve">*</w:t>
-      </w:r>
-      <w:r>
-        <w:rPr>
-          <w:rStyle w:val="DecValTok"/>
-        </w:rPr>
-        <w:t xml:space="preserve">10</w:t>
-      </w:r>
-      <w:r>
-        <w:br/>
-      </w:r>
-      <w:r>
-        <w:rPr>
-          <w:rStyle w:val="NormalTok"/>
-        </w:rPr>
-        <w:t xml:space="preserve">headscan_full1</w:t>
-      </w:r>
-      <w:r>
-        <w:rPr>
-          <w:rStyle w:val="SpecialCharTok"/>
-        </w:rPr>
-        <w:t xml:space="preserve">$</w:t>
-      </w:r>
-      <w:r>
-        <w:rPr>
-          <w:rStyle w:val="NormalTok"/>
-        </w:rPr>
-        <w:t xml:space="preserve">TrGo_C </w:t>
-      </w:r>
-      <w:r>
-        <w:rPr>
-          <w:rStyle w:val="OtherTok"/>
-        </w:rPr>
-        <w:t xml:space="preserve">&lt;-</w:t>
-      </w:r>
-      <w:r>
-        <w:rPr>
-          <w:rStyle w:val="NormalTok"/>
-        </w:rPr>
-        <w:t xml:space="preserve"> headscan_full1</w:t>
-      </w:r>
-      <w:r>
-        <w:rPr>
-          <w:rStyle w:val="SpecialCharTok"/>
-        </w:rPr>
-        <w:t xml:space="preserve">$</w:t>
-      </w:r>
-      <w:r>
-        <w:rPr>
-          <w:rStyle w:val="NormalTok"/>
-        </w:rPr>
-        <w:t xml:space="preserve">TrGo_C </w:t>
-      </w:r>
-      <w:r>
-        <w:rPr>
-          <w:rStyle w:val="SpecialCharTok"/>
-        </w:rPr>
-        <w:t xml:space="preserve">*</w:t>
-      </w:r>
-      <w:r>
-        <w:rPr>
-          <w:rStyle w:val="DecValTok"/>
-        </w:rPr>
-        <w:t xml:space="preserve">10</w:t>
-      </w:r>
-      <w:r>
-        <w:br/>
-      </w:r>
-      <w:r>
-        <w:rPr>
-          <w:rStyle w:val="NormalTok"/>
-        </w:rPr>
-        <w:t xml:space="preserve">headscan_full1</w:t>
-      </w:r>
-      <w:r>
-        <w:rPr>
-          <w:rStyle w:val="SpecialCharTok"/>
-        </w:rPr>
-        <w:t xml:space="preserve">$</w:t>
-      </w:r>
-      <w:r>
-        <w:rPr>
-          <w:rStyle w:val="NormalTok"/>
-        </w:rPr>
-        <w:t xml:space="preserve">TrSel_C </w:t>
-      </w:r>
-      <w:r>
-        <w:rPr>
-          <w:rStyle w:val="OtherTok"/>
-        </w:rPr>
-        <w:t xml:space="preserve">&lt;-</w:t>
-      </w:r>
-      <w:r>
-        <w:rPr>
-          <w:rStyle w:val="NormalTok"/>
-        </w:rPr>
-        <w:t xml:space="preserve"> headscan_full1</w:t>
-      </w:r>
-      <w:r>
-        <w:rPr>
-          <w:rStyle w:val="SpecialCharTok"/>
-        </w:rPr>
-        <w:t xml:space="preserve">$</w:t>
-      </w:r>
-      <w:r>
-        <w:rPr>
-          <w:rStyle w:val="NormalTok"/>
-        </w:rPr>
-        <w:t xml:space="preserve">TrSel_C </w:t>
-      </w:r>
-      <w:r>
-        <w:rPr>
-          <w:rStyle w:val="SpecialCharTok"/>
-        </w:rPr>
-        <w:t xml:space="preserve">*</w:t>
-      </w:r>
-      <w:r>
-        <w:rPr>
-          <w:rStyle w:val="DecValTok"/>
-        </w:rPr>
-        <w:t xml:space="preserve">10</w:t>
-      </w:r>
-      <w:r>
-        <w:br/>
-      </w:r>
-      <w:r>
-        <w:rPr>
-          <w:rStyle w:val="NormalTok"/>
-        </w:rPr>
-        <w:t xml:space="preserve">headscan_full1</w:t>
-      </w:r>
-      <w:r>
-        <w:rPr>
-          <w:rStyle w:val="SpecialCharTok"/>
-        </w:rPr>
-        <w:t xml:space="preserve">$</w:t>
-      </w:r>
-      <w:r>
-        <w:rPr>
-          <w:rStyle w:val="NormalTok"/>
-        </w:rPr>
-        <w:t xml:space="preserve">TrSman_C </w:t>
-      </w:r>
-      <w:r>
-        <w:rPr>
-          <w:rStyle w:val="OtherTok"/>
-        </w:rPr>
-        <w:t xml:space="preserve">&lt;-</w:t>
-      </w:r>
-      <w:r>
-        <w:rPr>
-          <w:rStyle w:val="NormalTok"/>
-        </w:rPr>
-        <w:t xml:space="preserve"> headscan_full1</w:t>
-      </w:r>
-      <w:r>
-        <w:rPr>
-          <w:rStyle w:val="SpecialCharTok"/>
-        </w:rPr>
-        <w:t xml:space="preserve">$</w:t>
-      </w:r>
-      <w:r>
-        <w:rPr>
-          <w:rStyle w:val="NormalTok"/>
-        </w:rPr>
-        <w:t xml:space="preserve">TrSman_C </w:t>
-      </w:r>
-      <w:r>
-        <w:rPr>
-          <w:rStyle w:val="SpecialCharTok"/>
-        </w:rPr>
-        <w:t xml:space="preserve">*</w:t>
-      </w:r>
-      <w:r>
-        <w:rPr>
-          <w:rStyle w:val="DecValTok"/>
-        </w:rPr>
-        <w:t xml:space="preserve">10</w:t>
-      </w:r>
-      <w:r>
-        <w:br/>
-      </w:r>
-      <w:r>
-        <w:rPr>
-          <w:rStyle w:val="NormalTok"/>
-        </w:rPr>
-        <w:t xml:space="preserve">headscan_full1</w:t>
-      </w:r>
-      <w:r>
-        <w:rPr>
-          <w:rStyle w:val="SpecialCharTok"/>
-        </w:rPr>
-        <w:t xml:space="preserve">$</w:t>
-      </w:r>
-      <w:r>
-        <w:rPr>
-          <w:rStyle w:val="NormalTok"/>
-        </w:rPr>
-        <w:t xml:space="preserve">TrSnas_C </w:t>
-      </w:r>
-      <w:r>
-        <w:rPr>
-          <w:rStyle w:val="OtherTok"/>
-        </w:rPr>
-        <w:t xml:space="preserve">&lt;-</w:t>
-      </w:r>
-      <w:r>
-        <w:rPr>
-          <w:rStyle w:val="NormalTok"/>
-        </w:rPr>
-        <w:t xml:space="preserve"> headscan_full1</w:t>
-      </w:r>
-      <w:r>
-        <w:rPr>
-          <w:rStyle w:val="SpecialCharTok"/>
-        </w:rPr>
-        <w:t xml:space="preserve">$</w:t>
-      </w:r>
-      <w:r>
-        <w:rPr>
-          <w:rStyle w:val="NormalTok"/>
-        </w:rPr>
-        <w:t xml:space="preserve">TrSnas_C </w:t>
-      </w:r>
-      <w:r>
-        <w:rPr>
-          <w:rStyle w:val="SpecialCharTok"/>
-        </w:rPr>
-        <w:t xml:space="preserve">*</w:t>
-      </w:r>
-      <w:r>
-        <w:rPr>
-          <w:rStyle w:val="DecValTok"/>
-        </w:rPr>
-        <w:t xml:space="preserve">10</w:t>
-      </w:r>
-      <w:r>
-        <w:br/>
-      </w:r>
-      <w:r>
-        <w:rPr>
-          <w:rStyle w:val="NormalTok"/>
-        </w:rPr>
-        <w:t xml:space="preserve">headscan_full1</w:t>
-      </w:r>
-      <w:r>
-        <w:rPr>
-          <w:rStyle w:val="SpecialCharTok"/>
-        </w:rPr>
-        <w:t xml:space="preserve">$</w:t>
-      </w:r>
-      <w:r>
-        <w:rPr>
-          <w:rStyle w:val="NormalTok"/>
-        </w:rPr>
-        <w:t xml:space="preserve">TrTr_C </w:t>
-      </w:r>
-      <w:r>
-        <w:rPr>
-          <w:rStyle w:val="OtherTok"/>
-        </w:rPr>
-        <w:t xml:space="preserve">&lt;-</w:t>
-      </w:r>
-      <w:r>
-        <w:rPr>
-          <w:rStyle w:val="NormalTok"/>
-        </w:rPr>
-        <w:t xml:space="preserve"> headscan_full1</w:t>
-      </w:r>
-      <w:r>
-        <w:rPr>
-          <w:rStyle w:val="SpecialCharTok"/>
-        </w:rPr>
-        <w:t xml:space="preserve">$</w:t>
-      </w:r>
-      <w:r>
-        <w:rPr>
-          <w:rStyle w:val="NormalTok"/>
-        </w:rPr>
-        <w:t xml:space="preserve">TrTr_C </w:t>
-      </w:r>
-      <w:r>
-        <w:rPr>
-          <w:rStyle w:val="SpecialCharTok"/>
-        </w:rPr>
-        <w:t xml:space="preserve">*</w:t>
-      </w:r>
-      <w:r>
-        <w:rPr>
-          <w:rStyle w:val="DecValTok"/>
-        </w:rPr>
-        <w:t xml:space="preserve">10</w:t>
-      </w:r>
-      <w:r>
-        <w:br/>
-      </w:r>
-      <w:r>
-        <w:rPr>
-          <w:rStyle w:val="NormalTok"/>
-        </w:rPr>
-        <w:t xml:space="preserve">headscan_full1</w:t>
-      </w:r>
-      <w:r>
-        <w:rPr>
-          <w:rStyle w:val="SpecialCharTok"/>
-        </w:rPr>
-        <w:t xml:space="preserve">$</w:t>
-      </w:r>
-      <w:r>
-        <w:rPr>
-          <w:rStyle w:val="NormalTok"/>
-        </w:rPr>
-        <w:t xml:space="preserve">TrTr_L </w:t>
-      </w:r>
-      <w:r>
-        <w:rPr>
-          <w:rStyle w:val="OtherTok"/>
-        </w:rPr>
-        <w:t xml:space="preserve">&lt;-</w:t>
-      </w:r>
-      <w:r>
-        <w:rPr>
-          <w:rStyle w:val="NormalTok"/>
-        </w:rPr>
-        <w:t xml:space="preserve"> headscan_full1</w:t>
-      </w:r>
-      <w:r>
-        <w:rPr>
-          <w:rStyle w:val="SpecialCharTok"/>
-        </w:rPr>
-        <w:t xml:space="preserve">$</w:t>
-      </w:r>
-      <w:r>
-        <w:rPr>
-          <w:rStyle w:val="NormalTok"/>
-        </w:rPr>
-        <w:t xml:space="preserve">TrTr_L </w:t>
-      </w:r>
-      <w:r>
-        <w:rPr>
-          <w:rStyle w:val="SpecialCharTok"/>
-        </w:rPr>
-        <w:t xml:space="preserve">*</w:t>
-      </w:r>
-      <w:r>
-        <w:rPr>
-          <w:rStyle w:val="DecValTok"/>
-        </w:rPr>
-        <w:t xml:space="preserve">10</w:t>
-      </w:r>
-      <w:r>
         <w:br/>
       </w:r>
       <w:r>
@@ -3839,7 +2303,7 @@
         </w:rPr>
         <w:t xml:space="preserve">Table </w:t>
       </w:r>
-      <w:bookmarkStart w:id="8201443c-3cef-404f-8a8e-5654f8591bde" w:name="unnamed-chunk-4"/>
+      <w:bookmarkStart w:id="4523f7e2-10e0-4780-9e05-944a662e97a1" w:name="unnamed-chunk-4"/>
       <w:r xmlns:w="http://schemas.openxmlformats.org/wordprocessingml/2006/main" xmlns:wp="http://schemas.openxmlformats.org/drawingml/2006/wordprocessingDrawing" xmlns:r="http://schemas.openxmlformats.org/officeDocument/2006/relationships" xmlns:w14="http://schemas.microsoft.com/office/word/2010/wordml">
         <w:rPr>
           <w:rFonts/>
@@ -3861,7 +2325,7 @@
         </w:rPr>
         <w:fldChar w:fldCharType="end" w:dirty="true"/>
       </w:r>
-      <w:bookmarkEnd w:id="8201443c-3cef-404f-8a8e-5654f8591bde"/>
+      <w:bookmarkEnd w:id="4523f7e2-10e0-4780-9e05-944a662e97a1"/>
       <w:r>
         <w:t xml:space="preserve">: </w:t>
       </w:r>
@@ -7343,33 +5807,6 @@
         <w:rPr>
           <w:rStyle w:val="NormalTok"/>
         </w:rPr>
-        <w:t xml:space="preserve">()</w:t>
-      </w:r>
-      <w:r>
-        <w:rPr>
-          <w:rStyle w:val="SpecialCharTok"/>
-        </w:rPr>
-        <w:t xml:space="preserve">+</w:t>
-      </w:r>
-      <w:r>
-        <w:br/>
-      </w:r>
-      <w:r>
-        <w:rPr>
-          <w:rStyle w:val="NormalTok"/>
-        </w:rPr>
-        <w:t xml:space="preserve">  </w:t>
-      </w:r>
-      <w:r>
-        <w:rPr>
-          <w:rStyle w:val="FunctionTok"/>
-        </w:rPr>
-        <w:t xml:space="preserve">theme_bw</w:t>
-      </w:r>
-      <w:r>
-        <w:rPr>
-          <w:rStyle w:val="NormalTok"/>
-        </w:rPr>
         <w:t xml:space="preserve">() </w:t>
       </w:r>
       <w:r>
@@ -13330,111 +11767,9 @@
       </w:pPr>
       <w:r>
         <w:rPr>
-          <w:rStyle w:val="FunctionTok"/>
-        </w:rPr>
-        <w:t xml:space="preserve">write_xlsx</w:t>
-      </w:r>
-      <w:r>
-        <w:rPr>
-          <w:rStyle w:val="NormalTok"/>
-        </w:rPr>
-        <w:t xml:space="preserve">(PCAdata_full, </w:t>
-      </w:r>
-      <w:r>
-        <w:rPr>
-          <w:rStyle w:val="StringTok"/>
-        </w:rPr>
-        <w:t xml:space="preserve">"C:</w:t>
-      </w:r>
-      <w:r>
-        <w:rPr>
-          <w:rStyle w:val="SpecialCharTok"/>
-        </w:rPr>
-        <w:t xml:space="preserve">\\</w:t>
-      </w:r>
-      <w:r>
-        <w:rPr>
-          <w:rStyle w:val="StringTok"/>
-        </w:rPr>
-        <w:t xml:space="preserve">Users</w:t>
-      </w:r>
-      <w:r>
-        <w:rPr>
-          <w:rStyle w:val="SpecialCharTok"/>
-        </w:rPr>
-        <w:t xml:space="preserve">\\</w:t>
-      </w:r>
-      <w:r>
-        <w:rPr>
-          <w:rStyle w:val="StringTok"/>
-        </w:rPr>
-        <w:t xml:space="preserve">19177</w:t>
-      </w:r>
-      <w:r>
-        <w:rPr>
-          <w:rStyle w:val="SpecialCharTok"/>
-        </w:rPr>
-        <w:t xml:space="preserve">\\</w:t>
-      </w:r>
-      <w:r>
-        <w:rPr>
-          <w:rStyle w:val="StringTok"/>
-        </w:rPr>
-        <w:t xml:space="preserve">OneDrive - Colostate</w:t>
-      </w:r>
-      <w:r>
-        <w:rPr>
-          <w:rStyle w:val="SpecialCharTok"/>
-        </w:rPr>
-        <w:t xml:space="preserve">\\</w:t>
-      </w:r>
-      <w:r>
-        <w:rPr>
-          <w:rStyle w:val="StringTok"/>
-        </w:rPr>
-        <w:t xml:space="preserve">Desktop</w:t>
-      </w:r>
-      <w:r>
-        <w:rPr>
-          <w:rStyle w:val="SpecialCharTok"/>
-        </w:rPr>
-        <w:t xml:space="preserve">\\</w:t>
-      </w:r>
-      <w:r>
-        <w:rPr>
-          <w:rStyle w:val="StringTok"/>
-        </w:rPr>
-        <w:t xml:space="preserve">Dissertation</w:t>
-      </w:r>
-      <w:r>
-        <w:rPr>
-          <w:rStyle w:val="SpecialCharTok"/>
-        </w:rPr>
-        <w:t xml:space="preserve">\\</w:t>
-      </w:r>
-      <w:r>
-        <w:rPr>
-          <w:rStyle w:val="StringTok"/>
-        </w:rPr>
-        <w:t xml:space="preserve">headscan_dissertation</w:t>
-      </w:r>
-      <w:r>
-        <w:rPr>
-          <w:rStyle w:val="SpecialCharTok"/>
-        </w:rPr>
-        <w:t xml:space="preserve">\\</w:t>
-      </w:r>
-      <w:r>
-        <w:rPr>
-          <w:rStyle w:val="StringTok"/>
-        </w:rPr>
-        <w:t xml:space="preserve">PCAdata_full.xlsx"</w:t>
-      </w:r>
-      <w:r>
-        <w:rPr>
-          <w:rStyle w:val="NormalTok"/>
-        </w:rPr>
-        <w:t xml:space="preserve">)</w:t>
+          <w:rStyle w:val="CommentTok"/>
+        </w:rPr>
+        <w:t xml:space="preserve">#write_xlsx(PCAdata_full, "C:\\Users\\19177\\OneDrive - Colostate\\Desktop\\Dissertation\\headscan_dissertation\\PCAdata_full.xlsx")</w:t>
       </w:r>
     </w:p>
     <w:sectPr/>

</xml_diff>

<commit_message>
rerunning and reknitting all PCA
</commit_message>
<xml_diff>
--- a/PCA.docx
+++ b/PCA.docx
@@ -751,894 +751,6 @@
       </w:pPr>
       <w:r>
         <w:rPr>
-          <w:rStyle w:val="CommentTok"/>
-        </w:rPr>
-        <w:t xml:space="preserve">#remove identifiers and demographic data</w:t>
-      </w:r>
-      <w:r>
-        <w:br/>
-      </w:r>
-      <w:r>
-        <w:br/>
-      </w:r>
-      <w:r>
-        <w:rPr>
-          <w:rStyle w:val="NormalTok"/>
-        </w:rPr>
-        <w:t xml:space="preserve">headscan_full1</w:t>
-      </w:r>
-      <w:r>
-        <w:rPr>
-          <w:rStyle w:val="OtherTok"/>
-        </w:rPr>
-        <w:t xml:space="preserve">&lt;-</w:t>
-      </w:r>
-      <w:r>
-        <w:rPr>
-          <w:rStyle w:val="FunctionTok"/>
-        </w:rPr>
-        <w:t xml:space="preserve">read_excel</w:t>
-      </w:r>
-      <w:r>
-        <w:rPr>
-          <w:rStyle w:val="NormalTok"/>
-        </w:rPr>
-        <w:t xml:space="preserve">(</w:t>
-      </w:r>
-      <w:r>
-        <w:rPr>
-          <w:rStyle w:val="StringTok"/>
-        </w:rPr>
-        <w:t xml:space="preserve">"C:</w:t>
-      </w:r>
-      <w:r>
-        <w:rPr>
-          <w:rStyle w:val="SpecialCharTok"/>
-        </w:rPr>
-        <w:t xml:space="preserve">\\</w:t>
-      </w:r>
-      <w:r>
-        <w:rPr>
-          <w:rStyle w:val="StringTok"/>
-        </w:rPr>
-        <w:t xml:space="preserve">Users</w:t>
-      </w:r>
-      <w:r>
-        <w:rPr>
-          <w:rStyle w:val="SpecialCharTok"/>
-        </w:rPr>
-        <w:t xml:space="preserve">\\</w:t>
-      </w:r>
-      <w:r>
-        <w:rPr>
-          <w:rStyle w:val="StringTok"/>
-        </w:rPr>
-        <w:t xml:space="preserve">19177</w:t>
-      </w:r>
-      <w:r>
-        <w:rPr>
-          <w:rStyle w:val="SpecialCharTok"/>
-        </w:rPr>
-        <w:t xml:space="preserve">\\</w:t>
-      </w:r>
-      <w:r>
-        <w:rPr>
-          <w:rStyle w:val="StringTok"/>
-        </w:rPr>
-        <w:t xml:space="preserve">OneDrive - Colostate</w:t>
-      </w:r>
-      <w:r>
-        <w:rPr>
-          <w:rStyle w:val="SpecialCharTok"/>
-        </w:rPr>
-        <w:t xml:space="preserve">\\</w:t>
-      </w:r>
-      <w:r>
-        <w:rPr>
-          <w:rStyle w:val="StringTok"/>
-        </w:rPr>
-        <w:t xml:space="preserve">Desktop</w:t>
-      </w:r>
-      <w:r>
-        <w:rPr>
-          <w:rStyle w:val="SpecialCharTok"/>
-        </w:rPr>
-        <w:t xml:space="preserve">\\</w:t>
-      </w:r>
-      <w:r>
-        <w:rPr>
-          <w:rStyle w:val="StringTok"/>
-        </w:rPr>
-        <w:t xml:space="preserve">Dissertation</w:t>
-      </w:r>
-      <w:r>
-        <w:rPr>
-          <w:rStyle w:val="SpecialCharTok"/>
-        </w:rPr>
-        <w:t xml:space="preserve">\\</w:t>
-      </w:r>
-      <w:r>
-        <w:rPr>
-          <w:rStyle w:val="StringTok"/>
-        </w:rPr>
-        <w:t xml:space="preserve">headscan_dissertation</w:t>
-      </w:r>
-      <w:r>
-        <w:rPr>
-          <w:rStyle w:val="SpecialCharTok"/>
-        </w:rPr>
-        <w:t xml:space="preserve">\\</w:t>
-      </w:r>
-      <w:r>
-        <w:rPr>
-          <w:rStyle w:val="StringTok"/>
-        </w:rPr>
-        <w:t xml:space="preserve">headscan_full1.xlsx"</w:t>
-      </w:r>
-      <w:r>
-        <w:rPr>
-          <w:rStyle w:val="NormalTok"/>
-        </w:rPr>
-        <w:t xml:space="preserve">)</w:t>
-      </w:r>
-      <w:r>
-        <w:br/>
-      </w:r>
-      <w:r>
-        <w:br/>
-      </w:r>
-      <w:r>
-        <w:br/>
-      </w:r>
-      <w:r>
-        <w:br/>
-      </w:r>
-      <w:r>
-        <w:rPr>
-          <w:rStyle w:val="FunctionTok"/>
-        </w:rPr>
-        <w:t xml:space="preserve">str</w:t>
-      </w:r>
-      <w:r>
-        <w:rPr>
-          <w:rStyle w:val="NormalTok"/>
-        </w:rPr>
-        <w:t xml:space="preserve">(headscan_full1)</w:t>
-      </w:r>
-    </w:p>
-    <w:p>
-      <w:pPr>
-        <w:pStyle w:val="SourceCode"/>
-      </w:pPr>
-      <w:r>
-        <w:rPr>
-          <w:rStyle w:val="VerbatimChar"/>
-        </w:rPr>
-        <w:t xml:space="preserve">## tibble [2,016 × 33] (S3: tbl_df/tbl/data.frame)</w:t>
-      </w:r>
-      <w:r>
-        <w:br/>
-      </w:r>
-      <w:r>
-        <w:rPr>
-          <w:rStyle w:val="VerbatimChar"/>
-        </w:rPr>
-        <w:t xml:space="preserve">##  $ ID       : chr [1:2016] "400-20201012-002" "400-20201012-003" "400-20201012-004" "400-20201012-005" ...</w:t>
-      </w:r>
-      <w:r>
-        <w:br/>
-      </w:r>
-      <w:r>
-        <w:rPr>
-          <w:rStyle w:val="VerbatimChar"/>
-        </w:rPr>
-        <w:t xml:space="preserve">##  $ AA_C     : num [1:2016] 65 55 70 58 67 60 59 59 65 65 ...</w:t>
-      </w:r>
-      <w:r>
-        <w:br/>
-      </w:r>
-      <w:r>
-        <w:rPr>
-          <w:rStyle w:val="VerbatimChar"/>
-        </w:rPr>
-        <w:t xml:space="preserve">##  $ BGl_C    : num [1:2016] 315 289 293 313 288 306 320 NA 300 277 ...</w:t>
-      </w:r>
-      <w:r>
-        <w:br/>
-      </w:r>
-      <w:r>
-        <w:rPr>
-          <w:rStyle w:val="VerbatimChar"/>
-        </w:rPr>
-        <w:t xml:space="preserve">##  $ BiW_C    : num [1:2016] 130 127 143 140 137 130 141 138 143 150 ...</w:t>
-      </w:r>
-      <w:r>
-        <w:br/>
-      </w:r>
-      <w:r>
-        <w:rPr>
-          <w:rStyle w:val="VerbatimChar"/>
-        </w:rPr>
-        <w:t xml:space="preserve">##  $ BiW_L    : num [1:2016] 115 108 121 109 104 106 109 111 113 116 ...</w:t>
-      </w:r>
-      <w:r>
-        <w:br/>
-      </w:r>
-      <w:r>
-        <w:rPr>
-          <w:rStyle w:val="VerbatimChar"/>
-        </w:rPr>
-        <w:t xml:space="preserve">##  $ ChCh_C   : num [1:2016] 62 64 68 70 70 70 67 69 67 63 ...</w:t>
-      </w:r>
-      <w:r>
-        <w:br/>
-      </w:r>
-      <w:r>
-        <w:rPr>
-          <w:rStyle w:val="VerbatimChar"/>
-        </w:rPr>
-        <w:t xml:space="preserve">##  $ GoSub_C  : num [1:2016] 93 93 115 93 103 100 79 106 85 102 ...</w:t>
-      </w:r>
-      <w:r>
-        <w:br/>
-      </w:r>
-      <w:r>
-        <w:rPr>
-          <w:rStyle w:val="VerbatimChar"/>
-        </w:rPr>
-        <w:t xml:space="preserve">##  $ NRB_L    : num [1:2016] 17 18 19 21 19 14 17 18 16 17 ...</w:t>
-      </w:r>
-      <w:r>
-        <w:br/>
-      </w:r>
-      <w:r>
-        <w:rPr>
-          <w:rStyle w:val="VerbatimChar"/>
-        </w:rPr>
-        <w:t xml:space="preserve">##  $ ProA_L   : num [1:2016] 28 25 31 23 28 28 26 27 32 28 ...</w:t>
-      </w:r>
-      <w:r>
-        <w:br/>
-      </w:r>
-      <w:r>
-        <w:rPr>
-          <w:rStyle w:val="VerbatimChar"/>
-        </w:rPr>
-        <w:t xml:space="preserve">##  $ ProA_C   : num [1:2016] 31 27 33 27 31 29 27 29 34 31 ...</w:t>
-      </w:r>
-      <w:r>
-        <w:br/>
-      </w:r>
-      <w:r>
-        <w:rPr>
-          <w:rStyle w:val="VerbatimChar"/>
-        </w:rPr>
-        <w:t xml:space="preserve">##  $ ProS_C   : num [1:2016] 18 20 14 13 22 22 19 14 26 24 ...</w:t>
-      </w:r>
-      <w:r>
-        <w:br/>
-      </w:r>
-      <w:r>
-        <w:rPr>
-          <w:rStyle w:val="VerbatimChar"/>
-        </w:rPr>
-        <w:t xml:space="preserve">##  $ ProS_L   : num [1:2016] 17 18 14 13 20 20 18 12 24 22 ...</w:t>
-      </w:r>
-      <w:r>
-        <w:br/>
-      </w:r>
-      <w:r>
-        <w:rPr>
-          <w:rStyle w:val="VerbatimChar"/>
-        </w:rPr>
-        <w:t xml:space="preserve">##  $ SelP_C   : num [1:2016] 42 41 51 45 47 48 46 42 47 44 ...</w:t>
-      </w:r>
-      <w:r>
-        <w:br/>
-      </w:r>
-      <w:r>
-        <w:rPr>
-          <w:rStyle w:val="VerbatimChar"/>
-        </w:rPr>
-        <w:t xml:space="preserve">##  $ SelP_L   : num [1:2016] 42 41 51 44 47 48 46 41 46 44 ...</w:t>
-      </w:r>
-      <w:r>
-        <w:br/>
-      </w:r>
-      <w:r>
-        <w:rPr>
-          <w:rStyle w:val="VerbatimChar"/>
-        </w:rPr>
-        <w:t xml:space="preserve">##  $ SelDH_C  : num [1:2016] 15 9 9 11 13 15 9 9 12 14 ...</w:t>
-      </w:r>
-      <w:r>
-        <w:br/>
-      </w:r>
-      <w:r>
-        <w:rPr>
-          <w:rStyle w:val="VerbatimChar"/>
-        </w:rPr>
-        <w:t xml:space="preserve">##  $ SelM_L   : num [1:2016] 122 99 130 115 119 126 117 112 117 117 ...</w:t>
-      </w:r>
-      <w:r>
-        <w:br/>
-      </w:r>
-      <w:r>
-        <w:rPr>
-          <w:rStyle w:val="VerbatimChar"/>
-        </w:rPr>
-        <w:t xml:space="preserve">##  $ SnasM_C  : num [1:2016] 82 55 84 74 73 80 78 76 64 75 ...</w:t>
-      </w:r>
-      <w:r>
-        <w:br/>
-      </w:r>
-      <w:r>
-        <w:rPr>
-          <w:rStyle w:val="VerbatimChar"/>
-        </w:rPr>
-        <w:t xml:space="preserve">##  $ SmanM_C  : num [1:2016] 59 51 45 43 33 34 55 37 61 41 ...</w:t>
-      </w:r>
-      <w:r>
-        <w:br/>
-      </w:r>
-      <w:r>
-        <w:rPr>
-          <w:rStyle w:val="VerbatimChar"/>
-        </w:rPr>
-        <w:t xml:space="preserve">##  $ SmanM_L  : num [1:2016] 55 50 45 42 33 34 50 36 59 40 ...</w:t>
-      </w:r>
-      <w:r>
-        <w:br/>
-      </w:r>
-      <w:r>
-        <w:rPr>
-          <w:rStyle w:val="VerbatimChar"/>
-        </w:rPr>
-        <w:t xml:space="preserve">##  $ SnasM_L  : num [1:2016] 75 53 78 69 67 76 69 71 62 69 ...</w:t>
-      </w:r>
-      <w:r>
-        <w:br/>
-      </w:r>
-      <w:r>
-        <w:rPr>
-          <w:rStyle w:val="VerbatimChar"/>
-        </w:rPr>
-        <w:t xml:space="preserve">##  $ TrHO_C   : num [1:2016] 179 163 169 166 159 162 169 NA 167 166 ...</w:t>
-      </w:r>
-      <w:r>
-        <w:br/>
-      </w:r>
-      <w:r>
-        <w:rPr>
-          <w:rStyle w:val="VerbatimChar"/>
-        </w:rPr>
-        <w:t xml:space="preserve">##  $ TrEJ_C   : num [1:2016] 40 32 39 29 46 42 29 32 29 33 ...</w:t>
-      </w:r>
-      <w:r>
-        <w:br/>
-      </w:r>
-      <w:r>
-        <w:rPr>
-          <w:rStyle w:val="VerbatimChar"/>
-        </w:rPr>
-        <w:t xml:space="preserve">##  $ TrGo_C   : num [1:2016] 84 57 70 61 68 70 75 61 67 64 ...</w:t>
-      </w:r>
-      <w:r>
-        <w:br/>
-      </w:r>
-      <w:r>
-        <w:rPr>
-          <w:rStyle w:val="VerbatimChar"/>
-        </w:rPr>
-        <w:t xml:space="preserve">##  $ TrSel_C  : num [1:2016] 149 138 150 133 140 151 140 138 156 143 ...</w:t>
-      </w:r>
-      <w:r>
-        <w:br/>
-      </w:r>
-      <w:r>
-        <w:rPr>
-          <w:rStyle w:val="VerbatimChar"/>
-        </w:rPr>
-        <w:t xml:space="preserve">##  $ TrSman_C : num [1:2016] 177 145 178 147 157 164 149 159 151 160 ...</w:t>
-      </w:r>
-      <w:r>
-        <w:br/>
-      </w:r>
-      <w:r>
-        <w:rPr>
-          <w:rStyle w:val="VerbatimChar"/>
-        </w:rPr>
-        <w:t xml:space="preserve">##  $ TrSnas_C : num [1:2016] 163 142 167 145 152 157 148 149 157 NA ...</w:t>
-      </w:r>
-      <w:r>
-        <w:br/>
-      </w:r>
-      <w:r>
-        <w:rPr>
-          <w:rStyle w:val="VerbatimChar"/>
-        </w:rPr>
-        <w:t xml:space="preserve">##  $ TrTr_C   : num [1:2016] 296 276 292 273 279 300 283 275 307 286 ...</w:t>
-      </w:r>
-      <w:r>
-        <w:br/>
-      </w:r>
-      <w:r>
-        <w:rPr>
-          <w:rStyle w:val="VerbatimChar"/>
-        </w:rPr>
-        <w:t xml:space="preserve">##  $ TrTr_L   : num [1:2016] 155 141 156 149 146 146 147 151 157 144 ...</w:t>
-      </w:r>
-      <w:r>
-        <w:br/>
-      </w:r>
-      <w:r>
-        <w:rPr>
-          <w:rStyle w:val="VerbatimChar"/>
-        </w:rPr>
-        <w:t xml:space="preserve">##  $ coder    : chr [1:2016] "Kayna" "Kayna" "Kayna" "Kayna" ...</w:t>
-      </w:r>
-      <w:r>
-        <w:br/>
-      </w:r>
-      <w:r>
-        <w:rPr>
-          <w:rStyle w:val="VerbatimChar"/>
-        </w:rPr>
-        <w:t xml:space="preserve">##  $ age      : num [1:2016] 31 49 49 34 49 55 26 18 25 27 ...</w:t>
-      </w:r>
-      <w:r>
-        <w:br/>
-      </w:r>
-      <w:r>
-        <w:rPr>
-          <w:rStyle w:val="VerbatimChar"/>
-        </w:rPr>
-        <w:t xml:space="preserve">##  $ gender   : chr [1:2016] "Male" "Female" "Male" "Male" ...</w:t>
-      </w:r>
-      <w:r>
-        <w:br/>
-      </w:r>
-      <w:r>
-        <w:rPr>
-          <w:rStyle w:val="VerbatimChar"/>
-        </w:rPr>
-        <w:t xml:space="preserve">##  $ race_eth : chr [1:2016] "Black" "white" "white" "white" ...</w:t>
-      </w:r>
-      <w:r>
-        <w:br/>
-      </w:r>
-      <w:r>
-        <w:rPr>
-          <w:rStyle w:val="VerbatimChar"/>
-        </w:rPr>
-        <w:t xml:space="preserve">##  $ age_group: chr [1:2016] "18-36" "37-54" "37-54" "18-36" ...</w:t>
-      </w:r>
-    </w:p>
-    <w:p>
-      <w:pPr>
-        <w:pStyle w:val="SourceCode"/>
-      </w:pPr>
-      <w:r>
-        <w:rPr>
-          <w:rStyle w:val="NormalTok"/>
-        </w:rPr>
-        <w:t xml:space="preserve">PCAdata_num </w:t>
-      </w:r>
-      <w:r>
-        <w:rPr>
-          <w:rStyle w:val="OtherTok"/>
-        </w:rPr>
-        <w:t xml:space="preserve">&lt;-</w:t>
-      </w:r>
-      <w:r>
-        <w:rPr>
-          <w:rStyle w:val="NormalTok"/>
-        </w:rPr>
-        <w:t xml:space="preserve"> headscan_full1[</w:t>
-      </w:r>
-      <w:r>
-        <w:rPr>
-          <w:rStyle w:val="FunctionTok"/>
-        </w:rPr>
-        <w:t xml:space="preserve">c</w:t>
-      </w:r>
-      <w:r>
-        <w:rPr>
-          <w:rStyle w:val="NormalTok"/>
-        </w:rPr>
-        <w:t xml:space="preserve">(</w:t>
-      </w:r>
-      <w:r>
-        <w:rPr>
-          <w:rStyle w:val="DecValTok"/>
-        </w:rPr>
-        <w:t xml:space="preserve">1</w:t>
-      </w:r>
-      <w:r>
-        <w:rPr>
-          <w:rStyle w:val="NormalTok"/>
-        </w:rPr>
-        <w:t xml:space="preserve">,</w:t>
-      </w:r>
-      <w:r>
-        <w:rPr>
-          <w:rStyle w:val="DecValTok"/>
-        </w:rPr>
-        <w:t xml:space="preserve">2</w:t>
-      </w:r>
-      <w:r>
-        <w:rPr>
-          <w:rStyle w:val="NormalTok"/>
-        </w:rPr>
-        <w:t xml:space="preserve">,</w:t>
-      </w:r>
-      <w:r>
-        <w:rPr>
-          <w:rStyle w:val="DecValTok"/>
-        </w:rPr>
-        <w:t xml:space="preserve">4</w:t>
-      </w:r>
-      <w:r>
-        <w:rPr>
-          <w:rStyle w:val="NormalTok"/>
-        </w:rPr>
-        <w:t xml:space="preserve">,</w:t>
-      </w:r>
-      <w:r>
-        <w:rPr>
-          <w:rStyle w:val="DecValTok"/>
-        </w:rPr>
-        <w:t xml:space="preserve">5</w:t>
-      </w:r>
-      <w:r>
-        <w:rPr>
-          <w:rStyle w:val="NormalTok"/>
-        </w:rPr>
-        <w:t xml:space="preserve">,</w:t>
-      </w:r>
-      <w:r>
-        <w:rPr>
-          <w:rStyle w:val="DecValTok"/>
-        </w:rPr>
-        <w:t xml:space="preserve">7</w:t>
-      </w:r>
-      <w:r>
-        <w:rPr>
-          <w:rStyle w:val="NormalTok"/>
-        </w:rPr>
-        <w:t xml:space="preserve">,</w:t>
-      </w:r>
-      <w:r>
-        <w:rPr>
-          <w:rStyle w:val="DecValTok"/>
-        </w:rPr>
-        <w:t xml:space="preserve">8</w:t>
-      </w:r>
-      <w:r>
-        <w:rPr>
-          <w:rStyle w:val="NormalTok"/>
-        </w:rPr>
-        <w:t xml:space="preserve">,</w:t>
-      </w:r>
-      <w:r>
-        <w:rPr>
-          <w:rStyle w:val="DecValTok"/>
-        </w:rPr>
-        <w:t xml:space="preserve">12</w:t>
-      </w:r>
-      <w:r>
-        <w:rPr>
-          <w:rStyle w:val="NormalTok"/>
-        </w:rPr>
-        <w:t xml:space="preserve">,</w:t>
-      </w:r>
-      <w:r>
-        <w:rPr>
-          <w:rStyle w:val="DecValTok"/>
-        </w:rPr>
-        <w:t xml:space="preserve">14</w:t>
-      </w:r>
-      <w:r>
-        <w:rPr>
-          <w:rStyle w:val="NormalTok"/>
-        </w:rPr>
-        <w:t xml:space="preserve">,</w:t>
-      </w:r>
-      <w:r>
-        <w:rPr>
-          <w:rStyle w:val="DecValTok"/>
-        </w:rPr>
-        <w:t xml:space="preserve">16</w:t>
-      </w:r>
-      <w:r>
-        <w:rPr>
-          <w:rStyle w:val="NormalTok"/>
-        </w:rPr>
-        <w:t xml:space="preserve">,</w:t>
-      </w:r>
-      <w:r>
-        <w:rPr>
-          <w:rStyle w:val="DecValTok"/>
-        </w:rPr>
-        <w:t xml:space="preserve">17</w:t>
-      </w:r>
-      <w:r>
-        <w:rPr>
-          <w:rStyle w:val="NormalTok"/>
-        </w:rPr>
-        <w:t xml:space="preserve">,</w:t>
-      </w:r>
-      <w:r>
-        <w:rPr>
-          <w:rStyle w:val="DecValTok"/>
-        </w:rPr>
-        <w:t xml:space="preserve">25</w:t>
-      </w:r>
-      <w:r>
-        <w:rPr>
-          <w:rStyle w:val="NormalTok"/>
-        </w:rPr>
-        <w:t xml:space="preserve">,</w:t>
-      </w:r>
-      <w:r>
-        <w:rPr>
-          <w:rStyle w:val="DecValTok"/>
-        </w:rPr>
-        <w:t xml:space="preserve">27</w:t>
-      </w:r>
-      <w:r>
-        <w:rPr>
-          <w:rStyle w:val="NormalTok"/>
-        </w:rPr>
-        <w:t xml:space="preserve">,</w:t>
-      </w:r>
-      <w:r>
-        <w:rPr>
-          <w:rStyle w:val="DecValTok"/>
-        </w:rPr>
-        <w:t xml:space="preserve">28</w:t>
-      </w:r>
-      <w:r>
-        <w:rPr>
-          <w:rStyle w:val="NormalTok"/>
-        </w:rPr>
-        <w:t xml:space="preserve">)]</w:t>
-      </w:r>
-      <w:r>
-        <w:br/>
-      </w:r>
-      <w:r>
-        <w:br/>
-      </w:r>
-      <w:r>
-        <w:rPr>
-          <w:rStyle w:val="NormalTok"/>
-        </w:rPr>
-        <w:t xml:space="preserve">PCAdata_full </w:t>
-      </w:r>
-      <w:r>
-        <w:rPr>
-          <w:rStyle w:val="OtherTok"/>
-        </w:rPr>
-        <w:t xml:space="preserve">&lt;-</w:t>
-      </w:r>
-      <w:r>
-        <w:rPr>
-          <w:rStyle w:val="NormalTok"/>
-        </w:rPr>
-        <w:t xml:space="preserve"> headscan_full1[</w:t>
-      </w:r>
-      <w:r>
-        <w:rPr>
-          <w:rStyle w:val="FunctionTok"/>
-        </w:rPr>
-        <w:t xml:space="preserve">c</w:t>
-      </w:r>
-      <w:r>
-        <w:rPr>
-          <w:rStyle w:val="NormalTok"/>
-        </w:rPr>
-        <w:t xml:space="preserve">(</w:t>
-      </w:r>
-      <w:r>
-        <w:rPr>
-          <w:rStyle w:val="DecValTok"/>
-        </w:rPr>
-        <w:t xml:space="preserve">1</w:t>
-      </w:r>
-      <w:r>
-        <w:rPr>
-          <w:rStyle w:val="NormalTok"/>
-        </w:rPr>
-        <w:t xml:space="preserve">,</w:t>
-      </w:r>
-      <w:r>
-        <w:rPr>
-          <w:rStyle w:val="DecValTok"/>
-        </w:rPr>
-        <w:t xml:space="preserve">2</w:t>
-      </w:r>
-      <w:r>
-        <w:rPr>
-          <w:rStyle w:val="NormalTok"/>
-        </w:rPr>
-        <w:t xml:space="preserve">,</w:t>
-      </w:r>
-      <w:r>
-        <w:rPr>
-          <w:rStyle w:val="DecValTok"/>
-        </w:rPr>
-        <w:t xml:space="preserve">4</w:t>
-      </w:r>
-      <w:r>
-        <w:rPr>
-          <w:rStyle w:val="NormalTok"/>
-        </w:rPr>
-        <w:t xml:space="preserve">,</w:t>
-      </w:r>
-      <w:r>
-        <w:rPr>
-          <w:rStyle w:val="DecValTok"/>
-        </w:rPr>
-        <w:t xml:space="preserve">5</w:t>
-      </w:r>
-      <w:r>
-        <w:rPr>
-          <w:rStyle w:val="NormalTok"/>
-        </w:rPr>
-        <w:t xml:space="preserve">,</w:t>
-      </w:r>
-      <w:r>
-        <w:rPr>
-          <w:rStyle w:val="DecValTok"/>
-        </w:rPr>
-        <w:t xml:space="preserve">7</w:t>
-      </w:r>
-      <w:r>
-        <w:rPr>
-          <w:rStyle w:val="NormalTok"/>
-        </w:rPr>
-        <w:t xml:space="preserve">,</w:t>
-      </w:r>
-      <w:r>
-        <w:rPr>
-          <w:rStyle w:val="DecValTok"/>
-        </w:rPr>
-        <w:t xml:space="preserve">8</w:t>
-      </w:r>
-      <w:r>
-        <w:rPr>
-          <w:rStyle w:val="NormalTok"/>
-        </w:rPr>
-        <w:t xml:space="preserve">,</w:t>
-      </w:r>
-      <w:r>
-        <w:rPr>
-          <w:rStyle w:val="DecValTok"/>
-        </w:rPr>
-        <w:t xml:space="preserve">12</w:t>
-      </w:r>
-      <w:r>
-        <w:rPr>
-          <w:rStyle w:val="NormalTok"/>
-        </w:rPr>
-        <w:t xml:space="preserve">,</w:t>
-      </w:r>
-      <w:r>
-        <w:rPr>
-          <w:rStyle w:val="DecValTok"/>
-        </w:rPr>
-        <w:t xml:space="preserve">14</w:t>
-      </w:r>
-      <w:r>
-        <w:rPr>
-          <w:rStyle w:val="NormalTok"/>
-        </w:rPr>
-        <w:t xml:space="preserve">,</w:t>
-      </w:r>
-      <w:r>
-        <w:rPr>
-          <w:rStyle w:val="DecValTok"/>
-        </w:rPr>
-        <w:t xml:space="preserve">16</w:t>
-      </w:r>
-      <w:r>
-        <w:rPr>
-          <w:rStyle w:val="NormalTok"/>
-        </w:rPr>
-        <w:t xml:space="preserve">,</w:t>
-      </w:r>
-      <w:r>
-        <w:rPr>
-          <w:rStyle w:val="DecValTok"/>
-        </w:rPr>
-        <w:t xml:space="preserve">17</w:t>
-      </w:r>
-      <w:r>
-        <w:rPr>
-          <w:rStyle w:val="NormalTok"/>
-        </w:rPr>
-        <w:t xml:space="preserve">,</w:t>
-      </w:r>
-      <w:r>
-        <w:rPr>
-          <w:rStyle w:val="DecValTok"/>
-        </w:rPr>
-        <w:t xml:space="preserve">25</w:t>
-      </w:r>
-      <w:r>
-        <w:rPr>
-          <w:rStyle w:val="NormalTok"/>
-        </w:rPr>
-        <w:t xml:space="preserve">,</w:t>
-      </w:r>
-      <w:r>
-        <w:rPr>
-          <w:rStyle w:val="DecValTok"/>
-        </w:rPr>
-        <w:t xml:space="preserve">27</w:t>
-      </w:r>
-      <w:r>
-        <w:rPr>
-          <w:rStyle w:val="NormalTok"/>
-        </w:rPr>
-        <w:t xml:space="preserve">,</w:t>
-      </w:r>
-      <w:r>
-        <w:rPr>
-          <w:rStyle w:val="DecValTok"/>
-        </w:rPr>
-        <w:t xml:space="preserve">28</w:t>
-      </w:r>
-      <w:r>
-        <w:rPr>
-          <w:rStyle w:val="NormalTok"/>
-        </w:rPr>
-        <w:t xml:space="preserve">,</w:t>
-      </w:r>
-      <w:r>
-        <w:rPr>
-          <w:rStyle w:val="DecValTok"/>
-        </w:rPr>
-        <w:t xml:space="preserve">31</w:t>
-      </w:r>
-      <w:r>
-        <w:rPr>
-          <w:rStyle w:val="NormalTok"/>
-        </w:rPr>
-        <w:t xml:space="preserve">,</w:t>
-      </w:r>
-      <w:r>
-        <w:rPr>
-          <w:rStyle w:val="DecValTok"/>
-        </w:rPr>
-        <w:t xml:space="preserve">32</w:t>
-      </w:r>
-      <w:r>
-        <w:rPr>
-          <w:rStyle w:val="NormalTok"/>
-        </w:rPr>
-        <w:t xml:space="preserve">,</w:t>
-      </w:r>
-      <w:r>
-        <w:rPr>
-          <w:rStyle w:val="DecValTok"/>
-        </w:rPr>
-        <w:t xml:space="preserve">33</w:t>
-      </w:r>
-      <w:r>
-        <w:rPr>
-          <w:rStyle w:val="NormalTok"/>
-        </w:rPr>
-        <w:t xml:space="preserve">)]</w:t>
-      </w:r>
-    </w:p>
-    <w:p>
-      <w:pPr>
-        <w:pStyle w:val="SourceCode"/>
-      </w:pPr>
-      <w:r>
-        <w:rPr>
           <w:rStyle w:val="NormalTok"/>
         </w:rPr>
         <w:t xml:space="preserve">measureNAs </w:t>
@@ -2303,7 +1415,7 @@
         </w:rPr>
         <w:t xml:space="preserve">Table </w:t>
       </w:r>
-      <w:bookmarkStart w:id="09e5e9cb-938f-4ba7-bd69-af1928c21112" w:name="unnamed-chunk-4"/>
+      <w:bookmarkStart w:id="13557d67-692f-44f6-81ad-08a6f68b3b80" w:name="unnamed-chunk-2"/>
       <w:r xmlns:w="http://schemas.openxmlformats.org/wordprocessingml/2006/main" xmlns:wp="http://schemas.openxmlformats.org/drawingml/2006/wordprocessingDrawing" xmlns:r="http://schemas.openxmlformats.org/officeDocument/2006/relationships" xmlns:w14="http://schemas.microsoft.com/office/word/2010/wordml">
         <w:rPr>
           <w:rFonts/>
@@ -2325,7 +1437,7 @@
         </w:rPr>
         <w:fldChar w:fldCharType="end" w:dirty="true"/>
       </w:r>
-      <w:bookmarkEnd w:id="09e5e9cb-938f-4ba7-bd69-af1928c21112"/>
+      <w:bookmarkEnd w:id="13557d67-692f-44f6-81ad-08a6f68b3b80"/>
       <w:r>
         <w:t xml:space="preserve">: </w:t>
       </w:r>
@@ -5247,6 +4359,147 @@
       </w:pPr>
       <w:r>
         <w:rPr>
+          <w:rStyle w:val="CommentTok"/>
+        </w:rPr>
+        <w:t xml:space="preserve">#PCAdata_num &lt;- PCAdata_num %&gt;% drop_na()</w:t>
+      </w:r>
+      <w:r>
+        <w:br/>
+      </w:r>
+      <w:r>
+        <w:rPr>
+          <w:rStyle w:val="NormalTok"/>
+        </w:rPr>
+        <w:t xml:space="preserve">PCAdata_full</w:t>
+      </w:r>
+      <w:r>
+        <w:rPr>
+          <w:rStyle w:val="OtherTok"/>
+        </w:rPr>
+        <w:t xml:space="preserve">&lt;-</w:t>
+      </w:r>
+      <w:r>
+        <w:rPr>
+          <w:rStyle w:val="FunctionTok"/>
+        </w:rPr>
+        <w:t xml:space="preserve">read_excel</w:t>
+      </w:r>
+      <w:r>
+        <w:rPr>
+          <w:rStyle w:val="NormalTok"/>
+        </w:rPr>
+        <w:t xml:space="preserve">(</w:t>
+      </w:r>
+      <w:r>
+        <w:rPr>
+          <w:rStyle w:val="StringTok"/>
+        </w:rPr>
+        <w:t xml:space="preserve">"C:</w:t>
+      </w:r>
+      <w:r>
+        <w:rPr>
+          <w:rStyle w:val="SpecialCharTok"/>
+        </w:rPr>
+        <w:t xml:space="preserve">\\</w:t>
+      </w:r>
+      <w:r>
+        <w:rPr>
+          <w:rStyle w:val="StringTok"/>
+        </w:rPr>
+        <w:t xml:space="preserve">Users</w:t>
+      </w:r>
+      <w:r>
+        <w:rPr>
+          <w:rStyle w:val="SpecialCharTok"/>
+        </w:rPr>
+        <w:t xml:space="preserve">\\</w:t>
+      </w:r>
+      <w:r>
+        <w:rPr>
+          <w:rStyle w:val="StringTok"/>
+        </w:rPr>
+        <w:t xml:space="preserve">19177</w:t>
+      </w:r>
+      <w:r>
+        <w:rPr>
+          <w:rStyle w:val="SpecialCharTok"/>
+        </w:rPr>
+        <w:t xml:space="preserve">\\</w:t>
+      </w:r>
+      <w:r>
+        <w:rPr>
+          <w:rStyle w:val="StringTok"/>
+        </w:rPr>
+        <w:t xml:space="preserve">OneDrive - Colostate</w:t>
+      </w:r>
+      <w:r>
+        <w:rPr>
+          <w:rStyle w:val="SpecialCharTok"/>
+        </w:rPr>
+        <w:t xml:space="preserve">\\</w:t>
+      </w:r>
+      <w:r>
+        <w:rPr>
+          <w:rStyle w:val="StringTok"/>
+        </w:rPr>
+        <w:t xml:space="preserve">Desktop</w:t>
+      </w:r>
+      <w:r>
+        <w:rPr>
+          <w:rStyle w:val="SpecialCharTok"/>
+        </w:rPr>
+        <w:t xml:space="preserve">\\</w:t>
+      </w:r>
+      <w:r>
+        <w:rPr>
+          <w:rStyle w:val="StringTok"/>
+        </w:rPr>
+        <w:t xml:space="preserve">Dissertation</w:t>
+      </w:r>
+      <w:r>
+        <w:rPr>
+          <w:rStyle w:val="SpecialCharTok"/>
+        </w:rPr>
+        <w:t xml:space="preserve">\\</w:t>
+      </w:r>
+      <w:r>
+        <w:rPr>
+          <w:rStyle w:val="StringTok"/>
+        </w:rPr>
+        <w:t xml:space="preserve">headscan_dissertation</w:t>
+      </w:r>
+      <w:r>
+        <w:rPr>
+          <w:rStyle w:val="SpecialCharTok"/>
+        </w:rPr>
+        <w:t xml:space="preserve">\\</w:t>
+      </w:r>
+      <w:r>
+        <w:rPr>
+          <w:rStyle w:val="StringTok"/>
+        </w:rPr>
+        <w:t xml:space="preserve">chosen_nona.xlsx"</w:t>
+      </w:r>
+      <w:r>
+        <w:rPr>
+          <w:rStyle w:val="NormalTok"/>
+        </w:rPr>
+        <w:t xml:space="preserve">)</w:t>
+      </w:r>
+      <w:r>
+        <w:br/>
+      </w:r>
+      <w:r>
+        <w:br/>
+      </w:r>
+      <w:r>
+        <w:br/>
+      </w:r>
+      <w:r>
+        <w:br/>
+      </w:r>
+      <w:r>
+        <w:rPr>
           <w:rStyle w:val="NormalTok"/>
         </w:rPr>
         <w:t xml:space="preserve">PCAdata_num </w:t>
@@ -5261,31 +4514,19 @@
         <w:rPr>
           <w:rStyle w:val="NormalTok"/>
         </w:rPr>
-        <w:t xml:space="preserve"> PCAdata_num </w:t>
-      </w:r>
-      <w:r>
-        <w:rPr>
-          <w:rStyle w:val="SpecialCharTok"/>
-        </w:rPr>
-        <w:t xml:space="preserve">%&gt;%</w:t>
-      </w:r>
-      <w:r>
-        <w:rPr>
-          <w:rStyle w:val="NormalTok"/>
-        </w:rPr>
         <w:t xml:space="preserve"> </w:t>
       </w:r>
       <w:r>
         <w:rPr>
           <w:rStyle w:val="FunctionTok"/>
         </w:rPr>
-        <w:t xml:space="preserve">drop_na</w:t>
-      </w:r>
-      <w:r>
-        <w:rPr>
-          <w:rStyle w:val="NormalTok"/>
-        </w:rPr>
-        <w:t xml:space="preserve">()</w:t>
+        <w:t xml:space="preserve">select_if</w:t>
+      </w:r>
+      <w:r>
+        <w:rPr>
+          <w:rStyle w:val="NormalTok"/>
+        </w:rPr>
+        <w:t xml:space="preserve">(PCAdata_full, is.numeric)</w:t>
       </w:r>
       <w:r>
         <w:br/>
@@ -5314,7 +4555,7 @@
         <w:rPr>
           <w:rStyle w:val="VerbatimChar"/>
         </w:rPr>
-        <w:t xml:space="preserve">## tibble [1,707 × 13] (S3: tbl_df/tbl/data.frame)</w:t>
+        <w:t xml:space="preserve">## tibble [1,677 × 12] (S3: tbl_df/tbl/data.frame)</w:t>
       </w:r>
       <w:r>
         <w:br/>
@@ -5323,7 +4564,7 @@
         <w:rPr>
           <w:rStyle w:val="VerbatimChar"/>
         </w:rPr>
-        <w:t xml:space="preserve">##  $ ID      : chr [1:1707] "400-20201012-002" "400-20201012-003" "400-20201012-004" "400-20201012-005" ...</w:t>
+        <w:t xml:space="preserve">##  $ AA_C    : num [1:1677] 65 55 70 58 67 60 59 59 65 65 ...</w:t>
       </w:r>
       <w:r>
         <w:br/>
@@ -5332,7 +4573,7 @@
         <w:rPr>
           <w:rStyle w:val="VerbatimChar"/>
         </w:rPr>
-        <w:t xml:space="preserve">##  $ AA_C    : num [1:1707] 65 55 70 58 67 60 59 59 65 65 ...</w:t>
+        <w:t xml:space="preserve">##  $ BiW_C   : num [1:1677] 130 127 143 140 137 130 141 138 143 150 ...</w:t>
       </w:r>
       <w:r>
         <w:br/>
@@ -5341,7 +4582,7 @@
         <w:rPr>
           <w:rStyle w:val="VerbatimChar"/>
         </w:rPr>
-        <w:t xml:space="preserve">##  $ BiW_C   : num [1:1707] 130 127 143 140 137 130 141 138 143 150 ...</w:t>
+        <w:t xml:space="preserve">##  $ BiW_L   : num [1:1677] 115 108 121 109 104 106 109 111 113 116 ...</w:t>
       </w:r>
       <w:r>
         <w:br/>
@@ -5350,7 +4591,7 @@
         <w:rPr>
           <w:rStyle w:val="VerbatimChar"/>
         </w:rPr>
-        <w:t xml:space="preserve">##  $ BiW_L   : num [1:1707] 115 108 121 109 104 106 109 111 113 116 ...</w:t>
+        <w:t xml:space="preserve">##  $ GoSub_C : num [1:1677] 93 93 115 93 103 100 79 106 85 102 ...</w:t>
       </w:r>
       <w:r>
         <w:br/>
@@ -5359,7 +4600,7 @@
         <w:rPr>
           <w:rStyle w:val="VerbatimChar"/>
         </w:rPr>
-        <w:t xml:space="preserve">##  $ GoSub_C : num [1:1707] 93 93 115 93 103 100 79 106 85 102 ...</w:t>
+        <w:t xml:space="preserve">##  $ NRB_L   : num [1:1677] 17 18 19 21 19 14 17 18 16 17 ...</w:t>
       </w:r>
       <w:r>
         <w:br/>
@@ -5368,7 +4609,7 @@
         <w:rPr>
           <w:rStyle w:val="VerbatimChar"/>
         </w:rPr>
-        <w:t xml:space="preserve">##  $ NRB_L   : num [1:1707] 17 18 19 21 19 14 17 18 16 17 ...</w:t>
+        <w:t xml:space="preserve">##  $ ProS_L  : num [1:1677] 17 18 14 13 20 20 18 12 24 22 ...</w:t>
       </w:r>
       <w:r>
         <w:br/>
@@ -5377,7 +4618,7 @@
         <w:rPr>
           <w:rStyle w:val="VerbatimChar"/>
         </w:rPr>
-        <w:t xml:space="preserve">##  $ ProS_L  : num [1:1707] 17 18 14 13 20 20 18 12 24 22 ...</w:t>
+        <w:t xml:space="preserve">##  $ SelP_L  : num [1:1677] 42 41 51 44 47 48 46 41 46 44 ...</w:t>
       </w:r>
       <w:r>
         <w:br/>
@@ -5386,7 +4627,7 @@
         <w:rPr>
           <w:rStyle w:val="VerbatimChar"/>
         </w:rPr>
-        <w:t xml:space="preserve">##  $ SelP_L  : num [1:1707] 42 41 51 44 47 48 46 41 46 44 ...</w:t>
+        <w:t xml:space="preserve">##  $ SelM_L  : num [1:1677] 122 99 130 115 119 126 117 112 117 117 ...</w:t>
       </w:r>
       <w:r>
         <w:br/>
@@ -5395,7 +4636,7 @@
         <w:rPr>
           <w:rStyle w:val="VerbatimChar"/>
         </w:rPr>
-        <w:t xml:space="preserve">##  $ SelM_L  : num [1:1707] 122 99 130 115 119 126 117 112 117 117 ...</w:t>
+        <w:t xml:space="preserve">##  $ SnasM_C : num [1:1677] 82 55 84 74 73 80 78 76 64 75 ...</w:t>
       </w:r>
       <w:r>
         <w:br/>
@@ -5404,7 +4645,7 @@
         <w:rPr>
           <w:rStyle w:val="VerbatimChar"/>
         </w:rPr>
-        <w:t xml:space="preserve">##  $ SnasM_C : num [1:1707] 82 55 84 74 73 80 78 76 64 75 ...</w:t>
+        <w:t xml:space="preserve">##  $ TrSman_C: num [1:1677] 177 145 178 147 157 164 149 159 151 160 ...</w:t>
       </w:r>
       <w:r>
         <w:br/>
@@ -5413,7 +4654,7 @@
         <w:rPr>
           <w:rStyle w:val="VerbatimChar"/>
         </w:rPr>
-        <w:t xml:space="preserve">##  $ TrSman_C: num [1:1707] 177 145 178 147 157 164 149 159 151 160 ...</w:t>
+        <w:t xml:space="preserve">##  $ TrTr_C  : num [1:1677] 296 276 292 273 279 300 283 275 307 286 ...</w:t>
       </w:r>
       <w:r>
         <w:br/>
@@ -5422,16 +4663,7 @@
         <w:rPr>
           <w:rStyle w:val="VerbatimChar"/>
         </w:rPr>
-        <w:t xml:space="preserve">##  $ TrTr_C  : num [1:1707] 296 276 292 273 279 300 283 275 307 286 ...</w:t>
-      </w:r>
-      <w:r>
-        <w:br/>
-      </w:r>
-      <w:r>
-        <w:rPr>
-          <w:rStyle w:val="VerbatimChar"/>
-        </w:rPr>
-        <w:t xml:space="preserve">##  $ TrTr_L  : num [1:1707] 155 141 156 149 146 146 147 151 157 144 ...</w:t>
+        <w:t xml:space="preserve">##  $ TrTr_L  : num [1:1677] 155 141 156 149 146 146 147 151 157 144 ...</w:t>
       </w:r>
     </w:p>
     <w:p>
@@ -5440,9 +4672,30 @@
       </w:pPr>
       <w:r>
         <w:rPr>
-          <w:rStyle w:val="NormalTok"/>
-        </w:rPr>
-        <w:t xml:space="preserve">PCAdata_full </w:t>
+          <w:rStyle w:val="CommentTok"/>
+        </w:rPr>
+        <w:t xml:space="preserve">#https://www.statology.org/principal-components-analysis-in-r/</w:t>
+      </w:r>
+      <w:r>
+        <w:br/>
+      </w:r>
+      <w:r>
+        <w:br/>
+      </w:r>
+      <w:r>
+        <w:rPr>
+          <w:rStyle w:val="CommentTok"/>
+        </w:rPr>
+        <w:t xml:space="preserve">#calculate principal components</w:t>
+      </w:r>
+      <w:r>
+        <w:br/>
+      </w:r>
+      <w:r>
+        <w:rPr>
+          <w:rStyle w:val="NormalTok"/>
+        </w:rPr>
+        <w:t xml:space="preserve">pca_res </w:t>
       </w:r>
       <w:r>
         <w:rPr>
@@ -5460,31 +4713,25 @@
         <w:rPr>
           <w:rStyle w:val="FunctionTok"/>
         </w:rPr>
-        <w:t xml:space="preserve">left_join</w:t>
-      </w:r>
-      <w:r>
-        <w:rPr>
-          <w:rStyle w:val="NormalTok"/>
-        </w:rPr>
-        <w:t xml:space="preserve">(PCAdata_num, PCAdata_full, </w:t>
-      </w:r>
-      <w:r>
-        <w:rPr>
-          <w:rStyle w:val="AttributeTok"/>
-        </w:rPr>
-        <w:t xml:space="preserve">by=</w:t>
-      </w:r>
-      <w:r>
-        <w:rPr>
-          <w:rStyle w:val="NormalTok"/>
-        </w:rPr>
-        <w:t xml:space="preserve"> </w:t>
-      </w:r>
-      <w:r>
-        <w:rPr>
-          <w:rStyle w:val="StringTok"/>
-        </w:rPr>
-        <w:t xml:space="preserve">"ID"</w:t>
+        <w:t xml:space="preserve">prcomp</w:t>
+      </w:r>
+      <w:r>
+        <w:rPr>
+          <w:rStyle w:val="NormalTok"/>
+        </w:rPr>
+        <w:t xml:space="preserve">(PCAdata_num, </w:t>
+      </w:r>
+      <w:r>
+        <w:rPr>
+          <w:rStyle w:val="AttributeTok"/>
+        </w:rPr>
+        <w:t xml:space="preserve">scale=</w:t>
+      </w:r>
+      <w:r>
+        <w:rPr>
+          <w:rStyle w:val="ConstantTok"/>
+        </w:rPr>
+        <w:t xml:space="preserve">TRUE</w:t>
       </w:r>
       <w:r>
         <w:rPr>
@@ -5500,9 +4747,30 @@
       </w:r>
       <w:r>
         <w:rPr>
-          <w:rStyle w:val="NormalTok"/>
-        </w:rPr>
-        <w:t xml:space="preserve">PCAdata_full </w:t>
+          <w:rStyle w:val="CommentTok"/>
+        </w:rPr>
+        <w:t xml:space="preserve">#reverse the signs (R calculates eigenvectors in negative direction)</w:t>
+      </w:r>
+      <w:r>
+        <w:br/>
+      </w:r>
+      <w:r>
+        <w:rPr>
+          <w:rStyle w:val="NormalTok"/>
+        </w:rPr>
+        <w:t xml:space="preserve">pca_res</w:t>
+      </w:r>
+      <w:r>
+        <w:rPr>
+          <w:rStyle w:val="SpecialCharTok"/>
+        </w:rPr>
+        <w:t xml:space="preserve">$</w:t>
+      </w:r>
+      <w:r>
+        <w:rPr>
+          <w:rStyle w:val="NormalTok"/>
+        </w:rPr>
+        <w:t xml:space="preserve">rotation </w:t>
       </w:r>
       <w:r>
         <w:rPr>
@@ -5514,493 +4782,76 @@
         <w:rPr>
           <w:rStyle w:val="NormalTok"/>
         </w:rPr>
-        <w:t xml:space="preserve"> PCAdata_full </w:t>
+        <w:t xml:space="preserve"> </w:t>
       </w:r>
       <w:r>
         <w:rPr>
           <w:rStyle w:val="SpecialCharTok"/>
         </w:rPr>
-        <w:t xml:space="preserve">%&gt;%</w:t>
-      </w:r>
-      <w:r>
-        <w:rPr>
-          <w:rStyle w:val="NormalTok"/>
-        </w:rPr>
-        <w:t xml:space="preserve"> </w:t>
-      </w:r>
-      <w:r>
-        <w:br/>
-      </w:r>
-      <w:r>
-        <w:rPr>
-          <w:rStyle w:val="NormalTok"/>
-        </w:rPr>
-        <w:t xml:space="preserve">  </w:t>
-      </w:r>
-      <w:r>
-        <w:rPr>
-          <w:rStyle w:val="FunctionTok"/>
-        </w:rPr>
-        <w:t xml:space="preserve">rename</w:t>
-      </w:r>
-      <w:r>
-        <w:rPr>
-          <w:rStyle w:val="NormalTok"/>
-        </w:rPr>
-        <w:t xml:space="preserve">(</w:t>
-      </w:r>
-      <w:r>
-        <w:rPr>
-          <w:rStyle w:val="AttributeTok"/>
-        </w:rPr>
-        <w:t xml:space="preserve">AA_C =</w:t>
-      </w:r>
-      <w:r>
-        <w:rPr>
-          <w:rStyle w:val="NormalTok"/>
-        </w:rPr>
-        <w:t xml:space="preserve"> </w:t>
-      </w:r>
-      <w:r>
-        <w:rPr>
-          <w:rStyle w:val="StringTok"/>
-        </w:rPr>
-        <w:t xml:space="preserve">"AA_C.x"</w:t>
-      </w:r>
-      <w:r>
-        <w:rPr>
-          <w:rStyle w:val="NormalTok"/>
-        </w:rPr>
-        <w:t xml:space="preserve">,</w:t>
-      </w:r>
-      <w:r>
-        <w:br/>
-      </w:r>
-      <w:r>
-        <w:rPr>
-          <w:rStyle w:val="NormalTok"/>
-        </w:rPr>
-        <w:t xml:space="preserve">         </w:t>
-      </w:r>
-      <w:r>
-        <w:rPr>
-          <w:rStyle w:val="AttributeTok"/>
-        </w:rPr>
-        <w:t xml:space="preserve">BiW_C =</w:t>
-      </w:r>
-      <w:r>
-        <w:rPr>
-          <w:rStyle w:val="NormalTok"/>
-        </w:rPr>
-        <w:t xml:space="preserve"> </w:t>
-      </w:r>
-      <w:r>
-        <w:rPr>
-          <w:rStyle w:val="StringTok"/>
-        </w:rPr>
-        <w:t xml:space="preserve">"BiW_C.x"</w:t>
-      </w:r>
-      <w:r>
-        <w:rPr>
-          <w:rStyle w:val="NormalTok"/>
-        </w:rPr>
-        <w:t xml:space="preserve">,</w:t>
-      </w:r>
-      <w:r>
-        <w:br/>
-      </w:r>
-      <w:r>
-        <w:rPr>
-          <w:rStyle w:val="NormalTok"/>
-        </w:rPr>
-        <w:t xml:space="preserve">         </w:t>
-      </w:r>
-      <w:r>
-        <w:rPr>
-          <w:rStyle w:val="AttributeTok"/>
-        </w:rPr>
-        <w:t xml:space="preserve">BiW_L =</w:t>
-      </w:r>
-      <w:r>
-        <w:rPr>
-          <w:rStyle w:val="NormalTok"/>
-        </w:rPr>
-        <w:t xml:space="preserve"> </w:t>
-      </w:r>
-      <w:r>
-        <w:rPr>
-          <w:rStyle w:val="StringTok"/>
-        </w:rPr>
-        <w:t xml:space="preserve">"BiW_L.x"</w:t>
-      </w:r>
-      <w:r>
-        <w:rPr>
-          <w:rStyle w:val="NormalTok"/>
-        </w:rPr>
-        <w:t xml:space="preserve">,</w:t>
-      </w:r>
-      <w:r>
-        <w:br/>
-      </w:r>
-      <w:r>
-        <w:rPr>
-          <w:rStyle w:val="NormalTok"/>
-        </w:rPr>
-        <w:t xml:space="preserve">         </w:t>
-      </w:r>
-      <w:r>
-        <w:rPr>
-          <w:rStyle w:val="AttributeTok"/>
-        </w:rPr>
-        <w:t xml:space="preserve">GoSub_C =</w:t>
-      </w:r>
-      <w:r>
-        <w:rPr>
-          <w:rStyle w:val="NormalTok"/>
-        </w:rPr>
-        <w:t xml:space="preserve"> </w:t>
-      </w:r>
-      <w:r>
-        <w:rPr>
-          <w:rStyle w:val="StringTok"/>
-        </w:rPr>
-        <w:t xml:space="preserve">"GoSub_C.x"</w:t>
-      </w:r>
-      <w:r>
-        <w:rPr>
-          <w:rStyle w:val="NormalTok"/>
-        </w:rPr>
-        <w:t xml:space="preserve">,</w:t>
-      </w:r>
-      <w:r>
-        <w:br/>
-      </w:r>
-      <w:r>
-        <w:rPr>
-          <w:rStyle w:val="NormalTok"/>
-        </w:rPr>
-        <w:t xml:space="preserve">         </w:t>
-      </w:r>
-      <w:r>
-        <w:rPr>
-          <w:rStyle w:val="AttributeTok"/>
-        </w:rPr>
-        <w:t xml:space="preserve">NRB_L =</w:t>
-      </w:r>
-      <w:r>
-        <w:rPr>
-          <w:rStyle w:val="NormalTok"/>
-        </w:rPr>
-        <w:t xml:space="preserve"> </w:t>
-      </w:r>
-      <w:r>
-        <w:rPr>
-          <w:rStyle w:val="StringTok"/>
-        </w:rPr>
-        <w:t xml:space="preserve">"NRB_L.x"</w:t>
-      </w:r>
-      <w:r>
-        <w:rPr>
-          <w:rStyle w:val="NormalTok"/>
-        </w:rPr>
-        <w:t xml:space="preserve">,</w:t>
-      </w:r>
-      <w:r>
-        <w:br/>
-      </w:r>
-      <w:r>
-        <w:rPr>
-          <w:rStyle w:val="NormalTok"/>
-        </w:rPr>
-        <w:t xml:space="preserve">         </w:t>
-      </w:r>
-      <w:r>
-        <w:rPr>
-          <w:rStyle w:val="AttributeTok"/>
-        </w:rPr>
-        <w:t xml:space="preserve">ProS_L =</w:t>
-      </w:r>
-      <w:r>
-        <w:rPr>
-          <w:rStyle w:val="NormalTok"/>
-        </w:rPr>
-        <w:t xml:space="preserve"> </w:t>
-      </w:r>
-      <w:r>
-        <w:rPr>
-          <w:rStyle w:val="StringTok"/>
-        </w:rPr>
-        <w:t xml:space="preserve">"ProS_L.x"</w:t>
-      </w:r>
-      <w:r>
-        <w:rPr>
-          <w:rStyle w:val="NormalTok"/>
-        </w:rPr>
-        <w:t xml:space="preserve">,</w:t>
-      </w:r>
-      <w:r>
-        <w:br/>
-      </w:r>
-      <w:r>
-        <w:rPr>
-          <w:rStyle w:val="NormalTok"/>
-        </w:rPr>
-        <w:t xml:space="preserve">         </w:t>
-      </w:r>
-      <w:r>
-        <w:rPr>
-          <w:rStyle w:val="AttributeTok"/>
-        </w:rPr>
-        <w:t xml:space="preserve">SelP_L =</w:t>
-      </w:r>
-      <w:r>
-        <w:rPr>
-          <w:rStyle w:val="NormalTok"/>
-        </w:rPr>
-        <w:t xml:space="preserve"> </w:t>
-      </w:r>
-      <w:r>
-        <w:rPr>
-          <w:rStyle w:val="StringTok"/>
-        </w:rPr>
-        <w:t xml:space="preserve">"SelP_L.x"</w:t>
-      </w:r>
-      <w:r>
-        <w:rPr>
-          <w:rStyle w:val="NormalTok"/>
-        </w:rPr>
-        <w:t xml:space="preserve">,</w:t>
-      </w:r>
-      <w:r>
-        <w:br/>
-      </w:r>
-      <w:r>
-        <w:rPr>
-          <w:rStyle w:val="NormalTok"/>
-        </w:rPr>
-        <w:t xml:space="preserve">         </w:t>
-      </w:r>
-      <w:r>
-        <w:rPr>
-          <w:rStyle w:val="AttributeTok"/>
-        </w:rPr>
-        <w:t xml:space="preserve">SelM_L =</w:t>
-      </w:r>
-      <w:r>
-        <w:rPr>
-          <w:rStyle w:val="NormalTok"/>
-        </w:rPr>
-        <w:t xml:space="preserve"> </w:t>
-      </w:r>
-      <w:r>
-        <w:rPr>
-          <w:rStyle w:val="StringTok"/>
-        </w:rPr>
-        <w:t xml:space="preserve">"SelM_L.x"</w:t>
-      </w:r>
-      <w:r>
-        <w:rPr>
-          <w:rStyle w:val="NormalTok"/>
-        </w:rPr>
-        <w:t xml:space="preserve">,</w:t>
-      </w:r>
-      <w:r>
-        <w:br/>
-      </w:r>
-      <w:r>
-        <w:rPr>
-          <w:rStyle w:val="NormalTok"/>
-        </w:rPr>
-        <w:t xml:space="preserve">         </w:t>
-      </w:r>
-      <w:r>
-        <w:rPr>
-          <w:rStyle w:val="AttributeTok"/>
-        </w:rPr>
-        <w:t xml:space="preserve">SnasM_C =</w:t>
-      </w:r>
-      <w:r>
-        <w:rPr>
-          <w:rStyle w:val="NormalTok"/>
-        </w:rPr>
-        <w:t xml:space="preserve"> </w:t>
-      </w:r>
-      <w:r>
-        <w:rPr>
-          <w:rStyle w:val="StringTok"/>
-        </w:rPr>
-        <w:t xml:space="preserve">"SnasM_C.x"</w:t>
-      </w:r>
-      <w:r>
-        <w:rPr>
-          <w:rStyle w:val="NormalTok"/>
-        </w:rPr>
-        <w:t xml:space="preserve">,</w:t>
-      </w:r>
-      <w:r>
-        <w:br/>
-      </w:r>
-      <w:r>
-        <w:rPr>
-          <w:rStyle w:val="NormalTok"/>
-        </w:rPr>
-        <w:t xml:space="preserve">         </w:t>
-      </w:r>
-      <w:r>
-        <w:rPr>
-          <w:rStyle w:val="AttributeTok"/>
-        </w:rPr>
-        <w:t xml:space="preserve">TrSman_C =</w:t>
-      </w:r>
-      <w:r>
-        <w:rPr>
-          <w:rStyle w:val="NormalTok"/>
-        </w:rPr>
-        <w:t xml:space="preserve"> </w:t>
-      </w:r>
-      <w:r>
-        <w:rPr>
-          <w:rStyle w:val="StringTok"/>
-        </w:rPr>
-        <w:t xml:space="preserve">"TrSman_C.x"</w:t>
-      </w:r>
-      <w:r>
-        <w:rPr>
-          <w:rStyle w:val="NormalTok"/>
-        </w:rPr>
-        <w:t xml:space="preserve">,</w:t>
-      </w:r>
-      <w:r>
-        <w:br/>
-      </w:r>
-      <w:r>
-        <w:rPr>
-          <w:rStyle w:val="NormalTok"/>
-        </w:rPr>
-        <w:t xml:space="preserve">         </w:t>
-      </w:r>
-      <w:r>
-        <w:rPr>
-          <w:rStyle w:val="AttributeTok"/>
-        </w:rPr>
-        <w:t xml:space="preserve">TrTr_C =</w:t>
-      </w:r>
-      <w:r>
-        <w:rPr>
-          <w:rStyle w:val="NormalTok"/>
-        </w:rPr>
-        <w:t xml:space="preserve"> </w:t>
-      </w:r>
-      <w:r>
-        <w:rPr>
-          <w:rStyle w:val="StringTok"/>
-        </w:rPr>
-        <w:t xml:space="preserve">"TrTr_C.x"</w:t>
-      </w:r>
-      <w:r>
-        <w:rPr>
-          <w:rStyle w:val="NormalTok"/>
-        </w:rPr>
-        <w:t xml:space="preserve">,</w:t>
-      </w:r>
-      <w:r>
-        <w:br/>
-      </w:r>
-      <w:r>
-        <w:rPr>
-          <w:rStyle w:val="NormalTok"/>
-        </w:rPr>
-        <w:t xml:space="preserve">         </w:t>
-      </w:r>
-      <w:r>
-        <w:rPr>
-          <w:rStyle w:val="AttributeTok"/>
-        </w:rPr>
-        <w:t xml:space="preserve">TrTr_L =</w:t>
-      </w:r>
-      <w:r>
-        <w:rPr>
-          <w:rStyle w:val="NormalTok"/>
-        </w:rPr>
-        <w:t xml:space="preserve"> </w:t>
-      </w:r>
-      <w:r>
-        <w:rPr>
-          <w:rStyle w:val="StringTok"/>
-        </w:rPr>
-        <w:t xml:space="preserve">"TrTr_L.x"</w:t>
-      </w:r>
-      <w:r>
-        <w:rPr>
-          <w:rStyle w:val="NormalTok"/>
-        </w:rPr>
-        <w:t xml:space="preserve">)</w:t>
-      </w:r>
-      <w:r>
-        <w:br/>
-      </w:r>
-      <w:r>
-        <w:br/>
-      </w:r>
-      <w:r>
-        <w:rPr>
-          <w:rStyle w:val="NormalTok"/>
-        </w:rPr>
-        <w:t xml:space="preserve">PCAdata_full </w:t>
-      </w:r>
-      <w:r>
-        <w:rPr>
-          <w:rStyle w:val="OtherTok"/>
-        </w:rPr>
-        <w:t xml:space="preserve">&lt;-</w:t>
-      </w:r>
-      <w:r>
-        <w:rPr>
-          <w:rStyle w:val="NormalTok"/>
-        </w:rPr>
-        <w:t xml:space="preserve"> PCAdata_full[</w:t>
+        <w:t xml:space="preserve">-</w:t>
+      </w:r>
+      <w:r>
+        <w:rPr>
+          <w:rStyle w:val="DecValTok"/>
+        </w:rPr>
+        <w:t xml:space="preserve">1</w:t>
       </w:r>
       <w:r>
         <w:rPr>
           <w:rStyle w:val="SpecialCharTok"/>
         </w:rPr>
-        <w:t xml:space="preserve">-</w:t>
-      </w:r>
-      <w:r>
-        <w:rPr>
-          <w:rStyle w:val="FunctionTok"/>
-        </w:rPr>
-        <w:t xml:space="preserve">c</w:t>
-      </w:r>
-      <w:r>
-        <w:rPr>
-          <w:rStyle w:val="NormalTok"/>
-        </w:rPr>
-        <w:t xml:space="preserve">(</w:t>
-      </w:r>
-      <w:r>
-        <w:rPr>
-          <w:rStyle w:val="DecValTok"/>
-        </w:rPr>
-        <w:t xml:space="preserve">14</w:t>
+        <w:t xml:space="preserve">*</w:t>
+      </w:r>
+      <w:r>
+        <w:rPr>
+          <w:rStyle w:val="NormalTok"/>
+        </w:rPr>
+        <w:t xml:space="preserve">pca_res</w:t>
       </w:r>
       <w:r>
         <w:rPr>
           <w:rStyle w:val="SpecialCharTok"/>
         </w:rPr>
-        <w:t xml:space="preserve">:</w:t>
-      </w:r>
-      <w:r>
-        <w:rPr>
-          <w:rStyle w:val="DecValTok"/>
-        </w:rPr>
-        <w:t xml:space="preserve">25</w:t>
-      </w:r>
-      <w:r>
-        <w:rPr>
-          <w:rStyle w:val="NormalTok"/>
-        </w:rPr>
-        <w:t xml:space="preserve">)]</w:t>
+        <w:t xml:space="preserve">$</w:t>
+      </w:r>
+      <w:r>
+        <w:rPr>
+          <w:rStyle w:val="NormalTok"/>
+        </w:rPr>
+        <w:t xml:space="preserve">rotation</w:t>
+      </w:r>
+      <w:r>
+        <w:br/>
+      </w:r>
+      <w:r>
+        <w:br/>
+      </w:r>
+      <w:r>
+        <w:rPr>
+          <w:rStyle w:val="CommentTok"/>
+        </w:rPr>
+        <w:t xml:space="preserve">#display PCs</w:t>
+      </w:r>
+      <w:r>
+        <w:br/>
+      </w:r>
+      <w:r>
+        <w:rPr>
+          <w:rStyle w:val="NormalTok"/>
+        </w:rPr>
+        <w:t xml:space="preserve">pca_res</w:t>
+      </w:r>
+      <w:r>
+        <w:rPr>
+          <w:rStyle w:val="SpecialCharTok"/>
+        </w:rPr>
+        <w:t xml:space="preserve">$</w:t>
+      </w:r>
+      <w:r>
+        <w:rPr>
+          <w:rStyle w:val="NormalTok"/>
+        </w:rPr>
+        <w:t xml:space="preserve">rotation</w:t>
       </w:r>
     </w:p>
     <w:p>
@@ -6009,298 +4860,6 @@
       </w:pPr>
       <w:r>
         <w:rPr>
-          <w:rStyle w:val="NormalTok"/>
-        </w:rPr>
-        <w:t xml:space="preserve">PCAdata_num </w:t>
-      </w:r>
-      <w:r>
-        <w:rPr>
-          <w:rStyle w:val="OtherTok"/>
-        </w:rPr>
-        <w:t xml:space="preserve">&lt;-</w:t>
-      </w:r>
-      <w:r>
-        <w:rPr>
-          <w:rStyle w:val="NormalTok"/>
-        </w:rPr>
-        <w:t xml:space="preserve"> PCAdata_num[</w:t>
-      </w:r>
-      <w:r>
-        <w:rPr>
-          <w:rStyle w:val="SpecialCharTok"/>
-        </w:rPr>
-        <w:t xml:space="preserve">-</w:t>
-      </w:r>
-      <w:r>
-        <w:rPr>
-          <w:rStyle w:val="FunctionTok"/>
-        </w:rPr>
-        <w:t xml:space="preserve">c</w:t>
-      </w:r>
-      <w:r>
-        <w:rPr>
-          <w:rStyle w:val="NormalTok"/>
-        </w:rPr>
-        <w:t xml:space="preserve">(</w:t>
-      </w:r>
-      <w:r>
-        <w:rPr>
-          <w:rStyle w:val="DecValTok"/>
-        </w:rPr>
-        <w:t xml:space="preserve">1</w:t>
-      </w:r>
-      <w:r>
-        <w:rPr>
-          <w:rStyle w:val="NormalTok"/>
-        </w:rPr>
-        <w:t xml:space="preserve">)]</w:t>
-      </w:r>
-      <w:r>
-        <w:br/>
-      </w:r>
-      <w:r>
-        <w:rPr>
-          <w:rStyle w:val="NormalTok"/>
-        </w:rPr>
-        <w:t xml:space="preserve">PCAdata_full </w:t>
-      </w:r>
-      <w:r>
-        <w:rPr>
-          <w:rStyle w:val="OtherTok"/>
-        </w:rPr>
-        <w:t xml:space="preserve">&lt;-</w:t>
-      </w:r>
-      <w:r>
-        <w:rPr>
-          <w:rStyle w:val="NormalTok"/>
-        </w:rPr>
-        <w:t xml:space="preserve"> PCAdata_full[</w:t>
-      </w:r>
-      <w:r>
-        <w:rPr>
-          <w:rStyle w:val="SpecialCharTok"/>
-        </w:rPr>
-        <w:t xml:space="preserve">-</w:t>
-      </w:r>
-      <w:r>
-        <w:rPr>
-          <w:rStyle w:val="FunctionTok"/>
-        </w:rPr>
-        <w:t xml:space="preserve">c</w:t>
-      </w:r>
-      <w:r>
-        <w:rPr>
-          <w:rStyle w:val="NormalTok"/>
-        </w:rPr>
-        <w:t xml:space="preserve">(</w:t>
-      </w:r>
-      <w:r>
-        <w:rPr>
-          <w:rStyle w:val="DecValTok"/>
-        </w:rPr>
-        <w:t xml:space="preserve">1</w:t>
-      </w:r>
-      <w:r>
-        <w:rPr>
-          <w:rStyle w:val="NormalTok"/>
-        </w:rPr>
-        <w:t xml:space="preserve">)]</w:t>
-      </w:r>
-    </w:p>
-    <w:p>
-      <w:pPr>
-        <w:pStyle w:val="SourceCode"/>
-      </w:pPr>
-      <w:r>
-        <w:rPr>
-          <w:rStyle w:val="CommentTok"/>
-        </w:rPr>
-        <w:t xml:space="preserve">#https://www.statology.org/principal-components-analysis-in-r/</w:t>
-      </w:r>
-      <w:r>
-        <w:br/>
-      </w:r>
-      <w:r>
-        <w:br/>
-      </w:r>
-      <w:r>
-        <w:rPr>
-          <w:rStyle w:val="CommentTok"/>
-        </w:rPr>
-        <w:t xml:space="preserve">#calculate principal components</w:t>
-      </w:r>
-      <w:r>
-        <w:br/>
-      </w:r>
-      <w:r>
-        <w:rPr>
-          <w:rStyle w:val="NormalTok"/>
-        </w:rPr>
-        <w:t xml:space="preserve">pca_res </w:t>
-      </w:r>
-      <w:r>
-        <w:rPr>
-          <w:rStyle w:val="OtherTok"/>
-        </w:rPr>
-        <w:t xml:space="preserve">&lt;-</w:t>
-      </w:r>
-      <w:r>
-        <w:rPr>
-          <w:rStyle w:val="NormalTok"/>
-        </w:rPr>
-        <w:t xml:space="preserve"> </w:t>
-      </w:r>
-      <w:r>
-        <w:rPr>
-          <w:rStyle w:val="FunctionTok"/>
-        </w:rPr>
-        <w:t xml:space="preserve">prcomp</w:t>
-      </w:r>
-      <w:r>
-        <w:rPr>
-          <w:rStyle w:val="NormalTok"/>
-        </w:rPr>
-        <w:t xml:space="preserve">(PCAdata_num, </w:t>
-      </w:r>
-      <w:r>
-        <w:rPr>
-          <w:rStyle w:val="AttributeTok"/>
-        </w:rPr>
-        <w:t xml:space="preserve">scale=</w:t>
-      </w:r>
-      <w:r>
-        <w:rPr>
-          <w:rStyle w:val="ConstantTok"/>
-        </w:rPr>
-        <w:t xml:space="preserve">TRUE</w:t>
-      </w:r>
-      <w:r>
-        <w:rPr>
-          <w:rStyle w:val="NormalTok"/>
-        </w:rPr>
-        <w:t xml:space="preserve">)</w:t>
-      </w:r>
-      <w:r>
-        <w:br/>
-      </w:r>
-      <w:r>
-        <w:br/>
-      </w:r>
-      <w:r>
-        <w:rPr>
-          <w:rStyle w:val="CommentTok"/>
-        </w:rPr>
-        <w:t xml:space="preserve">#reverse the signs (R calculates eigenvectors in negative direction)</w:t>
-      </w:r>
-      <w:r>
-        <w:br/>
-      </w:r>
-      <w:r>
-        <w:rPr>
-          <w:rStyle w:val="NormalTok"/>
-        </w:rPr>
-        <w:t xml:space="preserve">pca_res</w:t>
-      </w:r>
-      <w:r>
-        <w:rPr>
-          <w:rStyle w:val="SpecialCharTok"/>
-        </w:rPr>
-        <w:t xml:space="preserve">$</w:t>
-      </w:r>
-      <w:r>
-        <w:rPr>
-          <w:rStyle w:val="NormalTok"/>
-        </w:rPr>
-        <w:t xml:space="preserve">rotation </w:t>
-      </w:r>
-      <w:r>
-        <w:rPr>
-          <w:rStyle w:val="OtherTok"/>
-        </w:rPr>
-        <w:t xml:space="preserve">&lt;-</w:t>
-      </w:r>
-      <w:r>
-        <w:rPr>
-          <w:rStyle w:val="NormalTok"/>
-        </w:rPr>
-        <w:t xml:space="preserve"> </w:t>
-      </w:r>
-      <w:r>
-        <w:rPr>
-          <w:rStyle w:val="SpecialCharTok"/>
-        </w:rPr>
-        <w:t xml:space="preserve">-</w:t>
-      </w:r>
-      <w:r>
-        <w:rPr>
-          <w:rStyle w:val="DecValTok"/>
-        </w:rPr>
-        <w:t xml:space="preserve">1</w:t>
-      </w:r>
-      <w:r>
-        <w:rPr>
-          <w:rStyle w:val="SpecialCharTok"/>
-        </w:rPr>
-        <w:t xml:space="preserve">*</w:t>
-      </w:r>
-      <w:r>
-        <w:rPr>
-          <w:rStyle w:val="NormalTok"/>
-        </w:rPr>
-        <w:t xml:space="preserve">pca_res</w:t>
-      </w:r>
-      <w:r>
-        <w:rPr>
-          <w:rStyle w:val="SpecialCharTok"/>
-        </w:rPr>
-        <w:t xml:space="preserve">$</w:t>
-      </w:r>
-      <w:r>
-        <w:rPr>
-          <w:rStyle w:val="NormalTok"/>
-        </w:rPr>
-        <w:t xml:space="preserve">rotation</w:t>
-      </w:r>
-      <w:r>
-        <w:br/>
-      </w:r>
-      <w:r>
-        <w:br/>
-      </w:r>
-      <w:r>
-        <w:rPr>
-          <w:rStyle w:val="CommentTok"/>
-        </w:rPr>
-        <w:t xml:space="preserve">#display PCs</w:t>
-      </w:r>
-      <w:r>
-        <w:br/>
-      </w:r>
-      <w:r>
-        <w:rPr>
-          <w:rStyle w:val="NormalTok"/>
-        </w:rPr>
-        <w:t xml:space="preserve">pca_res</w:t>
-      </w:r>
-      <w:r>
-        <w:rPr>
-          <w:rStyle w:val="SpecialCharTok"/>
-        </w:rPr>
-        <w:t xml:space="preserve">$</w:t>
-      </w:r>
-      <w:r>
-        <w:rPr>
-          <w:rStyle w:val="NormalTok"/>
-        </w:rPr>
-        <w:t xml:space="preserve">rotation</w:t>
-      </w:r>
-    </w:p>
-    <w:p>
-      <w:pPr>
-        <w:pStyle w:val="SourceCode"/>
-      </w:pPr>
-      <w:r>
-        <w:rPr>
           <w:rStyle w:val="VerbatimChar"/>
         </w:rPr>
         <w:t xml:space="preserve">##                 PC1        PC2         PC3         PC4        PC5         PC6</w:t>
@@ -6312,7 +4871,7 @@
         <w:rPr>
           <w:rStyle w:val="VerbatimChar"/>
         </w:rPr>
-        <w:t xml:space="preserve">## AA_C     0.22576070 -0.3837106 -0.27416365 -0.02282620  0.3642372 -0.14431296</w:t>
+        <w:t xml:space="preserve">## AA_C     0.22610676 -0.3779251 -0.27191984 -0.02721567  0.3556110 -0.12090072</w:t>
       </w:r>
       <w:r>
         <w:br/>
@@ -6321,7 +4880,7 @@
         <w:rPr>
           <w:rStyle w:val="VerbatimChar"/>
         </w:rPr>
-        <w:t xml:space="preserve">## BiW_C    0.32225991  0.3141000 -0.13621038  0.33864508  0.2261677  0.21092242</w:t>
+        <w:t xml:space="preserve">## BiW_C    0.31862749  0.3092589 -0.14925876  0.35514129  0.2108243  0.24615880</w:t>
       </w:r>
       <w:r>
         <w:br/>
@@ -6330,7 +4889,7 @@
         <w:rPr>
           <w:rStyle w:val="VerbatimChar"/>
         </w:rPr>
-        <w:t xml:space="preserve">## BiW_L    0.32391471  0.3644642  0.06976369  0.30325502  0.1958235  0.18065673</w:t>
+        <w:t xml:space="preserve">## BiW_L    0.31985590  0.3603274  0.06247600  0.32013256  0.1828813  0.20770972</w:t>
       </w:r>
       <w:r>
         <w:br/>
@@ -6339,7 +4898,7 @@
         <w:rPr>
           <w:rStyle w:val="VerbatimChar"/>
         </w:rPr>
-        <w:t xml:space="preserve">## GoSub_C  0.25719890 -0.3265418  0.39845599 -0.15172254 -0.3534331  0.08878022</w:t>
+        <w:t xml:space="preserve">## GoSub_C  0.26391016 -0.3194544  0.39647678 -0.15385828 -0.3479355  0.06760927</w:t>
       </w:r>
       <w:r>
         <w:br/>
@@ -6348,7 +4907,7 @@
         <w:rPr>
           <w:rStyle w:val="VerbatimChar"/>
         </w:rPr>
-        <w:t xml:space="preserve">## NRB_L    0.13294498  0.2763527  0.20662977 -0.61857373  0.4867618 -0.42838253</w:t>
+        <w:t xml:space="preserve">## NRB_L    0.13011314  0.2687254  0.20783339 -0.62739232  0.5704433 -0.29655591</w:t>
       </w:r>
       <w:r>
         <w:br/>
@@ -6357,7 +4916,7 @@
         <w:rPr>
           <w:rStyle w:val="VerbatimChar"/>
         </w:rPr>
-        <w:t xml:space="preserve">## ProS_L   0.09494484 -0.4062407 -0.26355561 -0.30257756  0.3514326  0.61448874</w:t>
+        <w:t xml:space="preserve">## ProS_L   0.09639314 -0.4223793 -0.26287412 -0.25265740  0.2689233  0.67499183</w:t>
       </w:r>
       <w:r>
         <w:br/>
@@ -6366,7 +4925,7 @@
         <w:rPr>
           <w:rStyle w:val="VerbatimChar"/>
         </w:rPr>
-        <w:t xml:space="preserve">## SelP_L   0.19482656 -0.1131699 -0.63508917  0.04362454 -0.2488195 -0.44535392</w:t>
+        <w:t xml:space="preserve">## SelP_L   0.19424050 -0.1133301 -0.63600471  0.01513560 -0.1689219 -0.47381013</w:t>
       </w:r>
       <w:r>
         <w:br/>
@@ -6375,7 +4934,7 @@
         <w:rPr>
           <w:rStyle w:val="VerbatimChar"/>
         </w:rPr>
-        <w:t xml:space="preserve">## SelM_L   0.35309926  0.1852597 -0.28557238 -0.30025346 -0.3460723  0.05858366</w:t>
+        <w:t xml:space="preserve">## SelM_L   0.35269639  0.1874002 -0.28461427 -0.32224625 -0.3309942  0.07666820</w:t>
       </w:r>
       <w:r>
         <w:br/>
@@ -6384,7 +4943,7 @@
         <w:rPr>
           <w:rStyle w:val="VerbatimChar"/>
         </w:rPr>
-        <w:t xml:space="preserve">## SnasM_C  0.29684583  0.3520322 -0.06741584 -0.31198996 -0.2306142  0.26485559</w:t>
+        <w:t xml:space="preserve">## SnasM_C  0.29601013  0.3659376 -0.06456278 -0.29055474 -0.2928247  0.16642690</w:t>
       </w:r>
       <w:r>
         <w:br/>
@@ -6393,7 +4952,7 @@
         <w:rPr>
           <w:rStyle w:val="VerbatimChar"/>
         </w:rPr>
-        <w:t xml:space="preserve">## TrSman_C 0.36326916 -0.2245596  0.30656575 -0.06771101 -0.1829567 -0.01224794</w:t>
+        <w:t xml:space="preserve">## TrSman_C 0.36861199 -0.2192867  0.30097637 -0.06486586 -0.1644443 -0.01555157</w:t>
       </w:r>
       <w:r>
         <w:br/>
@@ -6402,7 +4961,7 @@
         <w:rPr>
           <w:rStyle w:val="VerbatimChar"/>
         </w:rPr>
-        <w:t xml:space="preserve">## TrTr_C   0.37202099 -0.1186274  0.14897626  0.19845266  0.1167115 -0.19689280</w:t>
+        <w:t xml:space="preserve">## TrTr_C   0.37142151 -0.1152908  0.15450138  0.18924213  0.1257169 -0.21189804</w:t>
       </w:r>
       <w:r>
         <w:br/>
@@ -6411,7 +4970,7 @@
         <w:rPr>
           <w:rStyle w:val="VerbatimChar"/>
         </w:rPr>
-        <w:t xml:space="preserve">## TrTr_L   0.35538955 -0.1941301  0.15772836  0.24953415  0.1025714 -0.14906804</w:t>
+        <w:t xml:space="preserve">## TrTr_L   0.35440086 -0.1891442  0.16203007  0.24699373  0.1008921 -0.17407053</w:t>
       </w:r>
       <w:r>
         <w:br/>
@@ -6420,7 +4979,7 @@
         <w:rPr>
           <w:rStyle w:val="VerbatimChar"/>
         </w:rPr>
-        <w:t xml:space="preserve">##                 PC7         PC8          PC9         PC10        PC11</w:t>
+        <w:t xml:space="preserve">##                 PC7         PC8          PC9        PC10        PC11</w:t>
       </w:r>
       <w:r>
         <w:br/>
@@ -6429,7 +4988,7 @@
         <w:rPr>
           <w:rStyle w:val="VerbatimChar"/>
         </w:rPr>
-        <w:t xml:space="preserve">## AA_C      0.3912006 -0.63598058  0.029571191 -0.012017633  0.03041627</w:t>
+        <w:t xml:space="preserve">## AA_C      0.4862279 -0.58217734  0.019752828 -0.01922694  0.04225697</w:t>
       </w:r>
       <w:r>
         <w:br/>
@@ -6438,7 +4997,7 @@
         <w:rPr>
           <w:rStyle w:val="VerbatimChar"/>
         </w:rPr>
-        <w:t xml:space="preserve">## BiW_C    -0.2997093 -0.21302780 -0.003846428 -0.002119206  0.36336495</w:t>
+        <w:t xml:space="preserve">## BiW_C    -0.2398765 -0.23360217 -0.006951676  0.03215282 -0.62595677</w:t>
       </w:r>
       <w:r>
         <w:br/>
@@ -6447,7 +5006,7 @@
         <w:rPr>
           <w:rStyle w:val="VerbatimChar"/>
         </w:rPr>
-        <w:t xml:space="preserve">## BiW_L    -0.2076260 -0.10064001  0.014213192 -0.093935191 -0.34572851</w:t>
+        <w:t xml:space="preserve">## BiW_L    -0.1748471 -0.12365882  0.016096432 -0.14704919  0.66078776</w:t>
       </w:r>
       <w:r>
         <w:br/>
@@ -6456,7 +5015,7 @@
         <w:rPr>
           <w:rStyle w:val="VerbatimChar"/>
         </w:rPr>
-        <w:t xml:space="preserve">## GoSub_C  -0.3020771 -0.28097674  0.039178606 -0.581404530  0.02466210</w:t>
+        <w:t xml:space="preserve">## GoSub_C  -0.2771165 -0.31614736  0.036009203 -0.57814816 -0.09591045</w:t>
       </w:r>
       <w:r>
         <w:br/>
@@ -6465,7 +5024,7 @@
         <w:rPr>
           <w:rStyle w:val="VerbatimChar"/>
         </w:rPr>
-        <w:t xml:space="preserve">## NRB_L    -0.2214636  0.04456400 -0.056141929 -0.060516481  0.01722892</w:t>
+        <w:t xml:space="preserve">## NRB_L    -0.2261964  0.02151877 -0.056541435 -0.05598251 -0.04673018</w:t>
       </w:r>
       <w:r>
         <w:br/>
@@ -6474,7 +5033,7 @@
         <w:rPr>
           <w:rStyle w:val="VerbatimChar"/>
         </w:rPr>
-        <w:t xml:space="preserve">## ProS_L   -0.2102236  0.33451185  0.014645784 -0.007291929 -0.08576819</w:t>
+        <w:t xml:space="preserve">## ProS_L   -0.1716974  0.31391995  0.014048789 -0.02036862  0.10095828</w:t>
       </w:r>
       <w:r>
         <w:br/>
@@ -6483,7 +5042,7 @@
         <w:rPr>
           <w:rStyle w:val="VerbatimChar"/>
         </w:rPr>
-        <w:t xml:space="preserve">## SelP_L   -0.3905179  0.09749183 -0.018400597 -0.066343117 -0.33173542</w:t>
+        <w:t xml:space="preserve">## SelP_L   -0.4443011  0.04196601 -0.007291606 -0.07718999  0.18700636</w:t>
       </w:r>
       <w:r>
         <w:br/>
@@ -6492,7 +5051,7 @@
         <w:rPr>
           <w:rStyle w:val="VerbatimChar"/>
         </w:rPr>
-        <w:t xml:space="preserve">## SelM_L    0.1282476  0.11077120 -0.002591739  0.029365834  0.61458518</w:t>
+        <w:t xml:space="preserve">## SelM_L    0.1099394  0.14528113 -0.012688564  0.04320080 -0.24290730</w:t>
       </w:r>
       <w:r>
         <w:br/>
@@ -6501,7 +5060,7 @@
         <w:rPr>
           <w:rStyle w:val="VerbatimChar"/>
         </w:rPr>
-        <w:t xml:space="preserve">## SnasM_C   0.4472883 -0.06905681 -0.046185954 -0.046089088 -0.49114562</w:t>
+        <w:t xml:space="preserve">## SnasM_C   0.4378817 -0.02520448 -0.042472041 -0.05004832  0.18605244</w:t>
       </w:r>
       <w:r>
         <w:br/>
@@ -6510,7 +5069,7 @@
         <w:rPr>
           <w:rStyle w:val="VerbatimChar"/>
         </w:rPr>
-        <w:t xml:space="preserve">## TrSman_C -0.2079414 -0.11803227  0.001587085  0.786710706 -0.09460723</w:t>
+        <w:t xml:space="preserve">## TrSman_C -0.2119913 -0.15522542  0.005263963  0.78090703  0.10807178</w:t>
       </w:r>
       <w:r>
         <w:br/>
@@ -6519,7 +5078,7 @@
         <w:rPr>
           <w:rStyle w:val="VerbatimChar"/>
         </w:rPr>
-        <w:t xml:space="preserve">## TrTr_C    0.2506982  0.41622676  0.692854637 -0.096576867  0.00724528</w:t>
+        <w:t xml:space="preserve">## TrTr_C    0.1981064  0.43534824  0.695647070 -0.08789820 -0.07075662</w:t>
       </w:r>
       <w:r>
         <w:br/>
@@ -6528,7 +5087,7 @@
         <w:rPr>
           <w:rStyle w:val="VerbatimChar"/>
         </w:rPr>
-        <w:t xml:space="preserve">## TrTr_L    0.2333014  0.36533176 -0.715177494 -0.116841046  0.03550978</w:t>
+        <w:t xml:space="preserve">## TrTr_L    0.1805959  0.39385796 -0.713190608 -0.10628978 -0.05385218</w:t>
       </w:r>
       <w:r>
         <w:br/>
@@ -6546,7 +5105,7 @@
         <w:rPr>
           <w:rStyle w:val="VerbatimChar"/>
         </w:rPr>
-        <w:t xml:space="preserve">## AA_C     -0.11473161</w:t>
+        <w:t xml:space="preserve">## AA_C      0.11134458</w:t>
       </w:r>
       <w:r>
         <w:br/>
@@ -6555,7 +5114,7 @@
         <w:rPr>
           <w:rStyle w:val="VerbatimChar"/>
         </w:rPr>
-        <w:t xml:space="preserve">## BiW_C     0.54895905</w:t>
+        <w:t xml:space="preserve">## BiW_C    -0.21065658</w:t>
       </w:r>
       <w:r>
         <w:br/>
@@ -6564,7 +5123,7 @@
         <w:rPr>
           <w:rStyle w:val="VerbatimChar"/>
         </w:rPr>
-        <w:t xml:space="preserve">## BiW_L    -0.64237044</w:t>
+        <w:t xml:space="preserve">## BiW_L     0.28371343</w:t>
       </w:r>
       <w:r>
         <w:br/>
@@ -6573,7 +5132,7 @@
         <w:rPr>
           <w:rStyle w:val="VerbatimChar"/>
         </w:rPr>
-        <w:t xml:space="preserve">## GoSub_C   0.04756513</w:t>
+        <w:t xml:space="preserve">## GoSub_C  -0.01762083</w:t>
       </w:r>
       <w:r>
         <w:br/>
@@ -6582,7 +5141,7 @@
         <w:rPr>
           <w:rStyle w:val="VerbatimChar"/>
         </w:rPr>
-        <w:t xml:space="preserve">## NRB_L     0.04509741</w:t>
+        <w:t xml:space="preserve">## NRB_L    -0.02340568</w:t>
       </w:r>
       <w:r>
         <w:br/>
@@ -6591,7 +5150,7 @@
         <w:rPr>
           <w:rStyle w:val="VerbatimChar"/>
         </w:rPr>
-        <w:t xml:space="preserve">## ProS_L   -0.01104097</w:t>
+        <w:t xml:space="preserve">## ProS_L   -0.11225570</w:t>
       </w:r>
       <w:r>
         <w:br/>
@@ -6600,7 +5159,7 @@
         <w:rPr>
           <w:rStyle w:val="VerbatimChar"/>
         </w:rPr>
-        <w:t xml:space="preserve">## SelP_L    0.08333821</w:t>
+        <w:t xml:space="preserve">## SelP_L   -0.22697521</w:t>
       </w:r>
       <w:r>
         <w:br/>
@@ -6609,7 +5168,7 @@
         <w:rPr>
           <w:rStyle w:val="VerbatimChar"/>
         </w:rPr>
-        <w:t xml:space="preserve">## SelM_L   -0.37255367</w:t>
+        <w:t xml:space="preserve">## SelM_L    0.66781644</w:t>
       </w:r>
       <w:r>
         <w:br/>
@@ -6618,7 +5177,7 @@
         <w:rPr>
           <w:rStyle w:val="VerbatimChar"/>
         </w:rPr>
-        <w:t xml:space="preserve">## SnasM_C   0.33529815</w:t>
+        <w:t xml:space="preserve">## SnasM_C  -0.58748037</w:t>
       </w:r>
       <w:r>
         <w:br/>
@@ -6627,7 +5186,7 @@
         <w:rPr>
           <w:rStyle w:val="VerbatimChar"/>
         </w:rPr>
-        <w:t xml:space="preserve">## TrSman_C  0.01949312</w:t>
+        <w:t xml:space="preserve">## TrSman_C -0.05832774</w:t>
       </w:r>
       <w:r>
         <w:br/>
@@ -6636,7 +5195,7 @@
         <w:rPr>
           <w:rStyle w:val="VerbatimChar"/>
         </w:rPr>
-        <w:t xml:space="preserve">## TrTr_C    0.08967036</w:t>
+        <w:t xml:space="preserve">## TrTr_C   -0.05416325</w:t>
       </w:r>
       <w:r>
         <w:br/>
@@ -6645,7 +5204,7 @@
         <w:rPr>
           <w:rStyle w:val="VerbatimChar"/>
         </w:rPr>
-        <w:t xml:space="preserve">## TrTr_L    0.04284398</w:t>
+        <w:t xml:space="preserve">## TrTr_L   -0.01754129</w:t>
       </w:r>
     </w:p>
     <w:p>
@@ -7341,7 +5900,7 @@
               <a:graphicData uri="http://schemas.openxmlformats.org/drawingml/2006/picture">
                 <pic:pic>
                   <pic:nvPicPr>
-                    <pic:cNvPr descr="PCA_files/figure-docx/unnamed-chunk-10-1.png" id="28" name="Picture"/>
+                    <pic:cNvPr descr="PCA_files/figure-docx/unnamed-chunk-6-1.png" id="28" name="Picture"/>
                     <pic:cNvPicPr>
                       <a:picLocks noChangeArrowheads="1" noChangeAspect="1"/>
                     </pic:cNvPicPr>
@@ -8868,7 +7427,7 @@
               <a:graphicData uri="http://schemas.openxmlformats.org/drawingml/2006/picture">
                 <pic:pic>
                   <pic:nvPicPr>
-                    <pic:cNvPr descr="PCA_files/figure-docx/unnamed-chunk-12-1.png" id="31" name="Picture"/>
+                    <pic:cNvPr descr="PCA_files/figure-docx/unnamed-chunk-8-1.png" id="31" name="Picture"/>
                     <pic:cNvPicPr>
                       <a:picLocks noChangeArrowheads="1" noChangeAspect="1"/>
                     </pic:cNvPicPr>
@@ -9505,7 +8064,7 @@
               <a:graphicData uri="http://schemas.openxmlformats.org/drawingml/2006/picture">
                 <pic:pic>
                   <pic:nvPicPr>
-                    <pic:cNvPr descr="PCA_files/figure-docx/unnamed-chunk-14-1.png" id="35" name="Picture"/>
+                    <pic:cNvPr descr="PCA_files/figure-docx/unnamed-chunk-10-1.png" id="35" name="Picture"/>
                     <pic:cNvPicPr>
                       <a:picLocks noChangeArrowheads="1" noChangeAspect="1"/>
                     </pic:cNvPicPr>
@@ -9980,7 +8539,7 @@
               <a:graphicData uri="http://schemas.openxmlformats.org/drawingml/2006/picture">
                 <pic:pic>
                   <pic:nvPicPr>
-                    <pic:cNvPr descr="PCA_files/figure-docx/unnamed-chunk-15-1.png" id="38" name="Picture"/>
+                    <pic:cNvPr descr="PCA_files/figure-docx/unnamed-chunk-11-1.png" id="38" name="Picture"/>
                     <pic:cNvPicPr>
                       <a:picLocks noChangeArrowheads="1" noChangeAspect="1"/>
                     </pic:cNvPicPr>
@@ -10602,7 +9161,7 @@
               <a:graphicData uri="http://schemas.openxmlformats.org/drawingml/2006/picture">
                 <pic:pic>
                   <pic:nvPicPr>
-                    <pic:cNvPr descr="PCA_files/figure-docx/unnamed-chunk-16-1.png" id="41" name="Picture"/>
+                    <pic:cNvPr descr="PCA_files/figure-docx/unnamed-chunk-12-1.png" id="41" name="Picture"/>
                     <pic:cNvPicPr>
                       <a:picLocks noChangeArrowheads="1" noChangeAspect="1"/>
                     </pic:cNvPicPr>
@@ -11097,7 +9656,7 @@
               <a:graphicData uri="http://schemas.openxmlformats.org/drawingml/2006/picture">
                 <pic:pic>
                   <pic:nvPicPr>
-                    <pic:cNvPr descr="PCA_files/figure-docx/unnamed-chunk-17-1.png" id="44" name="Picture"/>
+                    <pic:cNvPr descr="PCA_files/figure-docx/unnamed-chunk-13-1.png" id="44" name="Picture"/>
                     <pic:cNvPicPr>
                       <a:picLocks noChangeArrowheads="1" noChangeAspect="1"/>
                     </pic:cNvPicPr>
@@ -11719,7 +10278,7 @@
               <a:graphicData uri="http://schemas.openxmlformats.org/drawingml/2006/picture">
                 <pic:pic>
                   <pic:nvPicPr>
-                    <pic:cNvPr descr="PCA_files/figure-docx/unnamed-chunk-18-1.png" id="47" name="Picture"/>
+                    <pic:cNvPr descr="PCA_files/figure-docx/unnamed-chunk-14-1.png" id="47" name="Picture"/>
                     <pic:cNvPicPr>
                       <a:picLocks noChangeArrowheads="1" noChangeAspect="1"/>
                     </pic:cNvPicPr>
@@ -12194,7 +10753,7 @@
               <a:graphicData uri="http://schemas.openxmlformats.org/drawingml/2006/picture">
                 <pic:pic>
                   <pic:nvPicPr>
-                    <pic:cNvPr descr="PCA_files/figure-docx/unnamed-chunk-19-1.png" id="50" name="Picture"/>
+                    <pic:cNvPr descr="PCA_files/figure-docx/unnamed-chunk-15-1.png" id="50" name="Picture"/>
                     <pic:cNvPicPr>
                       <a:picLocks noChangeArrowheads="1" noChangeAspect="1"/>
                     </pic:cNvPicPr>
@@ -12816,7 +11375,7 @@
               <a:graphicData uri="http://schemas.openxmlformats.org/drawingml/2006/picture">
                 <pic:pic>
                   <pic:nvPicPr>
-                    <pic:cNvPr descr="PCA_files/figure-docx/unnamed-chunk-20-1.png" id="53" name="Picture"/>
+                    <pic:cNvPr descr="PCA_files/figure-docx/unnamed-chunk-16-1.png" id="53" name="Picture"/>
                     <pic:cNvPicPr>
                       <a:picLocks noChangeArrowheads="1" noChangeAspect="1"/>
                     </pic:cNvPicPr>
@@ -12847,17 +11406,6 @@
             </a:graphic>
           </wp:inline>
         </w:drawing>
-      </w:r>
-    </w:p>
-    <w:p>
-      <w:pPr>
-        <w:pStyle w:val="SourceCode"/>
-      </w:pPr>
-      <w:r>
-        <w:rPr>
-          <w:rStyle w:val="CommentTok"/>
-        </w:rPr>
-        <w:t xml:space="preserve">#write_xlsx(PCAdata_full, "C:\\Users\\19177\\OneDrive - Colostate\\Desktop\\Dissertation\\headscan_dissertation\\PCAdata_full.xlsx")</w:t>
       </w:r>
     </w:p>
     <w:sectPr/>

</xml_diff>